<commit_message>
[GPR] Atualização do Recursos Humanos
Adicionando treinamento no recursos humanos do projeto eveRemind.
</commit_message>
<xml_diff>
--- a/Artefatos de Documentação/Processo Aplicado/EveRemind/2-Gerencia de Projeto/Recursos Humanos.docx
+++ b/Artefatos de Documentação/Processo Aplicado/EveRemind/2-Gerencia de Projeto/Recursos Humanos.docx
@@ -6,8 +6,6 @@
       <w:pPr>
         <w:jc w:val="center"/>
       </w:pPr>
-      <w:bookmarkStart w:id="0" w:name="_GoBack"/>
-      <w:bookmarkEnd w:id="0"/>
       <w:r>
         <w:rPr>
           <w:rFonts w:ascii="Arial" w:hAnsi="Arial" w:cs="Arial"/>
@@ -197,15 +195,7 @@
           <w:sz w:val="24"/>
           <w:szCs w:val="24"/>
         </w:rPr>
-        <w:t xml:space="preserve">Leonardo </w:t>
-      </w:r>
-      <w:r>
-        <w:rPr>
-          <w:rFonts w:ascii="Arial" w:hAnsi="Arial" w:cs="Arial"/>
-          <w:sz w:val="24"/>
-          <w:szCs w:val="24"/>
-        </w:rPr>
-        <w:t>Freitas dos Santos:</w:t>
+        <w:t>Leonardo Freitas dos Santos:</w:t>
       </w:r>
     </w:p>
     <w:p>
@@ -411,15 +401,7 @@
           <w:sz w:val="24"/>
           <w:szCs w:val="24"/>
         </w:rPr>
-        <w:t xml:space="preserve">Gerente de </w:t>
-      </w:r>
-      <w:r>
-        <w:rPr>
-          <w:rFonts w:ascii="Arial" w:hAnsi="Arial" w:cs="Arial"/>
-          <w:sz w:val="24"/>
-          <w:szCs w:val="24"/>
-        </w:rPr>
-        <w:t>Teste</w:t>
+        <w:t>Gerente de Teste</w:t>
       </w:r>
     </w:p>
     <w:p>
@@ -657,15 +639,7 @@
           <w:szCs w:val="24"/>
         </w:rPr>
         <w:lastRenderedPageBreak/>
-        <w:t>Scr</w:t>
-      </w:r>
-      <w:r>
-        <w:rPr>
-          <w:rFonts w:ascii="Arial" w:hAnsi="Arial" w:cs="Arial"/>
-          <w:sz w:val="24"/>
-          <w:szCs w:val="24"/>
-        </w:rPr>
-        <w:t>um Master</w:t>
+        <w:t>Scrum Master</w:t>
       </w:r>
     </w:p>
     <w:p>
@@ -957,15 +931,7 @@
           <w:sz w:val="24"/>
           <w:szCs w:val="24"/>
         </w:rPr>
-        <w:t>Cursando graduação em Engenharia de Software</w:t>
-      </w:r>
-      <w:r>
-        <w:rPr>
-          <w:rFonts w:ascii="Arial" w:hAnsi="Arial" w:cs="Arial"/>
-          <w:sz w:val="24"/>
-          <w:szCs w:val="24"/>
-        </w:rPr>
-        <w:t xml:space="preserve"> – UFG.</w:t>
+        <w:t>Cursando graduação em Engenharia de Software – UFG.</w:t>
       </w:r>
     </w:p>
     <w:p>
@@ -1088,15 +1054,7 @@
           <w:sz w:val="24"/>
           <w:szCs w:val="24"/>
         </w:rPr>
-        <w:t>Ferramen</w:t>
-      </w:r>
-      <w:r>
-        <w:rPr>
-          <w:rFonts w:ascii="Arial" w:hAnsi="Arial" w:cs="Arial"/>
-          <w:sz w:val="24"/>
-          <w:szCs w:val="24"/>
-        </w:rPr>
-        <w:t>tas de Desenvolvimento: NetBeans, Phyton Shell e Dev C++.</w:t>
+        <w:t>Ferramentas de Desenvolvimento: NetBeans, Phyton Shell e Dev C++.</w:t>
       </w:r>
     </w:p>
     <w:p>
@@ -1206,8 +1164,8 @@
         </w:numPr>
         <w:spacing w:after="120"/>
       </w:pPr>
-      <w:bookmarkStart w:id="1" w:name="_GoBack2"/>
-      <w:bookmarkEnd w:id="1"/>
+      <w:bookmarkStart w:id="0" w:name="_GoBack2"/>
+      <w:bookmarkEnd w:id="0"/>
       <w:r>
         <w:rPr>
           <w:rFonts w:ascii="Arial" w:hAnsi="Arial" w:cs="Arial"/>
@@ -1320,15 +1278,25 @@
           <w:sz w:val="24"/>
           <w:szCs w:val="24"/>
         </w:rPr>
-        <w:t>Java EE, JSP, Jav</w:t>
-      </w:r>
+        <w:t>Java EE, JSP, Javascript e Angularjs. (Intermediário).</w:t>
+      </w:r>
+    </w:p>
+    <w:p>
+      <w:pPr>
+        <w:pStyle w:val="PargrafodaLista"/>
+        <w:numPr>
+          <w:ilvl w:val="0"/>
+          <w:numId w:val="13"/>
+        </w:numPr>
+        <w:spacing w:after="120"/>
+      </w:pPr>
       <w:r>
         <w:rPr>
           <w:rFonts w:ascii="Arial" w:hAnsi="Arial"/>
           <w:sz w:val="24"/>
           <w:szCs w:val="24"/>
         </w:rPr>
-        <w:t>ascript e Angularjs. (Intermediário).</w:t>
+        <w:t>MySQL e MongoDB. (Básico).</w:t>
       </w:r>
     </w:p>
     <w:p>
@@ -1346,24 +1314,6 @@
           <w:sz w:val="24"/>
           <w:szCs w:val="24"/>
         </w:rPr>
-        <w:t>MySQL e MongoDB. (Básico).</w:t>
-      </w:r>
-    </w:p>
-    <w:p>
-      <w:pPr>
-        <w:pStyle w:val="PargrafodaLista"/>
-        <w:numPr>
-          <w:ilvl w:val="0"/>
-          <w:numId w:val="13"/>
-        </w:numPr>
-        <w:spacing w:after="120"/>
-      </w:pPr>
-      <w:r>
-        <w:rPr>
-          <w:rFonts w:ascii="Arial" w:hAnsi="Arial"/>
-          <w:sz w:val="24"/>
-          <w:szCs w:val="24"/>
-        </w:rPr>
         <w:t>Ferramentas de Desenvolvimento: Eclipse, NetBeans, Astah e DreamWeaver.</w:t>
       </w:r>
     </w:p>
@@ -1438,23 +1388,15 @@
         </w:numPr>
         <w:spacing w:after="120"/>
       </w:pPr>
-      <w:bookmarkStart w:id="2" w:name="_GoBack3"/>
-      <w:bookmarkEnd w:id="2"/>
-      <w:r>
-        <w:rPr>
-          <w:rFonts w:ascii="Arial" w:hAnsi="Arial" w:cs="Arial"/>
-          <w:sz w:val="24"/>
-          <w:szCs w:val="24"/>
-        </w:rPr>
-        <w:t>Cursando graduação em Engenharia de Softwa</w:t>
-      </w:r>
-      <w:r>
-        <w:rPr>
-          <w:rFonts w:ascii="Arial" w:hAnsi="Arial" w:cs="Arial"/>
-          <w:sz w:val="24"/>
-          <w:szCs w:val="24"/>
-        </w:rPr>
-        <w:t>re – UFG.</w:t>
+      <w:bookmarkStart w:id="1" w:name="_GoBack3"/>
+      <w:bookmarkEnd w:id="1"/>
+      <w:r>
+        <w:rPr>
+          <w:rFonts w:ascii="Arial" w:hAnsi="Arial" w:cs="Arial"/>
+          <w:sz w:val="24"/>
+          <w:szCs w:val="24"/>
+        </w:rPr>
+        <w:t>Cursando graduação em Engenharia de Software – UFG.</w:t>
       </w:r>
     </w:p>
     <w:p>
@@ -1615,8 +1557,8 @@
         </w:numPr>
         <w:spacing w:after="120"/>
       </w:pPr>
-      <w:bookmarkStart w:id="3" w:name="_GoBack4"/>
-      <w:bookmarkEnd w:id="3"/>
+      <w:bookmarkStart w:id="2" w:name="_GoBack4"/>
+      <w:bookmarkEnd w:id="2"/>
       <w:r>
         <w:rPr>
           <w:rFonts w:ascii="Arial" w:hAnsi="Arial" w:cs="Arial"/>
@@ -1692,15 +1634,7 @@
           <w:sz w:val="24"/>
           <w:szCs w:val="24"/>
         </w:rPr>
-        <w:t>JSP, Javascript e Angularjs</w:t>
-      </w:r>
-      <w:r>
-        <w:rPr>
-          <w:rFonts w:ascii="Arial" w:hAnsi="Arial" w:cs="Arial"/>
-          <w:sz w:val="24"/>
-          <w:szCs w:val="24"/>
-        </w:rPr>
-        <w:t xml:space="preserve"> (Intermediário).</w:t>
+        <w:t>JSP, Javascript e Angularjs (Intermediário).</w:t>
       </w:r>
     </w:p>
     <w:p>
@@ -1828,23 +1762,15 @@
         </w:numPr>
         <w:spacing w:after="120"/>
       </w:pPr>
-      <w:bookmarkStart w:id="4" w:name="_GoBack21"/>
-      <w:bookmarkEnd w:id="4"/>
-      <w:r>
-        <w:rPr>
-          <w:rFonts w:ascii="Arial" w:hAnsi="Arial" w:cs="Arial"/>
-          <w:sz w:val="24"/>
-          <w:szCs w:val="24"/>
-        </w:rPr>
-        <w:t>Cursando</w:t>
-      </w:r>
-      <w:r>
-        <w:rPr>
-          <w:rFonts w:ascii="Arial" w:hAnsi="Arial" w:cs="Arial"/>
-          <w:sz w:val="24"/>
-          <w:szCs w:val="24"/>
-        </w:rPr>
-        <w:t xml:space="preserve"> graduação em Engenharia de Software – UFG.</w:t>
+      <w:bookmarkStart w:id="3" w:name="_GoBack21"/>
+      <w:bookmarkEnd w:id="3"/>
+      <w:r>
+        <w:rPr>
+          <w:rFonts w:ascii="Arial" w:hAnsi="Arial" w:cs="Arial"/>
+          <w:sz w:val="24"/>
+          <w:szCs w:val="24"/>
+        </w:rPr>
+        <w:t>Cursando graduação em Engenharia de Software – UFG.</w:t>
       </w:r>
     </w:p>
     <w:p>
@@ -1931,15 +1857,7 @@
           <w:sz w:val="24"/>
           <w:szCs w:val="24"/>
         </w:rPr>
-        <w:t>Metodologias ágeis de desenvolvimento (Scrum e</w:t>
-      </w:r>
-      <w:r>
-        <w:rPr>
-          <w:rFonts w:ascii="Arial" w:hAnsi="Arial"/>
-          <w:sz w:val="24"/>
-          <w:szCs w:val="24"/>
-        </w:rPr>
-        <w:t xml:space="preserve"> XP).</w:t>
+        <w:t>Metodologias ágeis de desenvolvimento (Scrum e XP).</w:t>
       </w:r>
     </w:p>
     <w:p>
@@ -2024,23 +1942,15 @@
         </w:numPr>
         <w:spacing w:after="120" w:line="100" w:lineRule="atLeast"/>
       </w:pPr>
-      <w:bookmarkStart w:id="5" w:name="__DdeLink__166_1534965720"/>
-      <w:bookmarkEnd w:id="5"/>
-      <w:r>
-        <w:rPr>
-          <w:rFonts w:ascii="Arial" w:hAnsi="Arial" w:cs="Arial"/>
-          <w:sz w:val="24"/>
-          <w:szCs w:val="24"/>
-        </w:rPr>
-        <w:t xml:space="preserve">Ferramentas de Desenvolvimento: NetBeans, </w:t>
-      </w:r>
-      <w:r>
-        <w:rPr>
-          <w:rFonts w:ascii="Arial" w:hAnsi="Arial" w:cs="Arial"/>
-          <w:sz w:val="24"/>
-          <w:szCs w:val="24"/>
-        </w:rPr>
-        <w:t>Code::Blocks, GitHub e Astah.</w:t>
+      <w:bookmarkStart w:id="4" w:name="__DdeLink__166_1534965720"/>
+      <w:bookmarkEnd w:id="4"/>
+      <w:r>
+        <w:rPr>
+          <w:rFonts w:ascii="Arial" w:hAnsi="Arial" w:cs="Arial"/>
+          <w:sz w:val="24"/>
+          <w:szCs w:val="24"/>
+        </w:rPr>
+        <w:t>Ferramentas de Desenvolvimento: NetBeans, Code::Blocks, GitHub e Astah.</w:t>
       </w:r>
     </w:p>
     <w:p>
@@ -2170,15 +2080,7 @@
           <w:sz w:val="24"/>
           <w:szCs w:val="24"/>
         </w:rPr>
-        <w:t>Ferramentas de Desenvolvimento: Eclipse, NetBe</w:t>
-      </w:r>
-      <w:r>
-        <w:rPr>
-          <w:rFonts w:ascii="Arial" w:hAnsi="Arial" w:cs="Arial"/>
-          <w:sz w:val="24"/>
-          <w:szCs w:val="24"/>
-        </w:rPr>
-        <w:t>ans.</w:t>
+        <w:t>Ferramentas de Desenvolvimento: Eclipse, NetBeans.</w:t>
       </w:r>
     </w:p>
     <w:p>
@@ -2312,15 +2214,7 @@
           <w:sz w:val="24"/>
           <w:szCs w:val="24"/>
         </w:rPr>
-        <w:t xml:space="preserve">Ensino </w:t>
-      </w:r>
-      <w:r>
-        <w:rPr>
-          <w:rFonts w:ascii="Arial" w:hAnsi="Arial" w:cs="Arial"/>
-          <w:sz w:val="24"/>
-          <w:szCs w:val="24"/>
-        </w:rPr>
-        <w:t>Médio Completo.</w:t>
+        <w:t>Ensino Médio Completo.</w:t>
       </w:r>
     </w:p>
     <w:p>
@@ -2332,8 +2226,8 @@
         </w:numPr>
         <w:spacing w:after="120"/>
       </w:pPr>
-      <w:bookmarkStart w:id="6" w:name="_GoBack211"/>
-      <w:bookmarkEnd w:id="6"/>
+      <w:bookmarkStart w:id="5" w:name="_GoBack211"/>
+      <w:bookmarkEnd w:id="5"/>
       <w:r>
         <w:rPr>
           <w:rFonts w:ascii="Arial" w:hAnsi="Arial" w:cs="Arial"/>
@@ -2391,15 +2285,7 @@
           <w:sz w:val="24"/>
           <w:szCs w:val="24"/>
         </w:rPr>
-        <w:t xml:space="preserve">Java SE, C, C++, </w:t>
-      </w:r>
-      <w:r>
-        <w:rPr>
-          <w:rFonts w:ascii="Arial" w:hAnsi="Arial"/>
-          <w:sz w:val="24"/>
-          <w:szCs w:val="24"/>
-        </w:rPr>
-        <w:t>MySQL (Básico).</w:t>
+        <w:t>Java SE, C, C++, MySQL (Básico).</w:t>
       </w:r>
     </w:p>
     <w:p>
@@ -2455,23 +2341,7 @@
           <w:sz w:val="24"/>
           <w:szCs w:val="28"/>
         </w:rPr>
-        <w:t>O Product Owner é o ponto central</w:t>
-      </w:r>
-      <w:r>
-        <w:rPr>
-          <w:rFonts w:ascii="Arial" w:hAnsi="Arial"/>
-          <w:sz w:val="24"/>
-          <w:szCs w:val="28"/>
-        </w:rPr>
-        <w:t xml:space="preserve"> com poderes de liderança sobre o produto. Ele é o único responsável por decidir quais recursos, funcionalidades serão construídos e qual ordem que devem ser feitos. É o responsável pelo sucesso global da solução. O PO deste projeto é parte da equipe, mas </w:t>
-      </w:r>
-      <w:r>
-        <w:rPr>
-          <w:rFonts w:ascii="Arial" w:hAnsi="Arial"/>
-          <w:sz w:val="24"/>
-          <w:szCs w:val="28"/>
-        </w:rPr>
-        <w:t>é quem mantem todo o contato com o cliente e sabe os detalhes do projeto.</w:t>
+        <w:t>O Product Owner é o ponto central com poderes de liderança sobre o produto. Ele é o único responsável por decidir quais recursos, funcionalidades serão construídos e qual ordem que devem ser feitos. É o responsável pelo sucesso global da solução. O PO deste projeto é parte da equipe, mas é quem mantem todo o contato com o cliente e sabe os detalhes do projeto.</w:t>
       </w:r>
     </w:p>
     <w:p>
@@ -2497,7 +2367,7 @@
           <w:sz w:val="24"/>
           <w:szCs w:val="28"/>
         </w:rPr>
-        <w:t>O Scrum Master é o responsável por ajudar a equipe a resolver problemas e fazer melhorias no uso do Scrum. Ele também e responsável por proteger a equipe contra inferências externas</w:t>
+        <w:t xml:space="preserve">O Scrum Master é o responsável por ajudar a equipe a resolver problemas e fazer melhorias no uso do Scrum. Ele também e responsável por proteger a equipe contra inferências externas e assume o papel de liderança na remoção de impedimentos que podem atrapalhar a produtividade. O Scrum Master escolhido apresenta características de </w:t>
       </w:r>
       <w:r>
         <w:rPr>
@@ -2505,34 +2375,8 @@
           <w:sz w:val="24"/>
           <w:szCs w:val="28"/>
         </w:rPr>
-        <w:t xml:space="preserve"> e assume o papel de liderança na remoção de impedimentos que podem atrapalhar a produtividade. O Scrum Master escolhido apresenta características de </w:t>
-      </w:r>
-      <w:proofErr w:type="gramStart"/>
-      <w:r>
-        <w:rPr>
-          <w:rFonts w:ascii="Arial" w:hAnsi="Arial"/>
-          <w:sz w:val="24"/>
-          <w:szCs w:val="28"/>
-        </w:rPr>
         <w:lastRenderedPageBreak/>
-        <w:t>liderança</w:t>
-      </w:r>
-      <w:proofErr w:type="gramEnd"/>
-      <w:r>
-        <w:rPr>
-          <w:rFonts w:ascii="Arial" w:hAnsi="Arial"/>
-          <w:sz w:val="24"/>
-          <w:szCs w:val="28"/>
-        </w:rPr>
-        <w:t xml:space="preserve"> e sabe bem comandar a equipe para resolução de problemas além de conhecer bem a metodologia util</w:t>
-      </w:r>
-      <w:r>
-        <w:rPr>
-          <w:rFonts w:ascii="Arial" w:hAnsi="Arial"/>
-          <w:sz w:val="24"/>
-          <w:szCs w:val="28"/>
-        </w:rPr>
-        <w:t>izada.</w:t>
+        <w:t>liderança e sabe bem comandar a equipe para resolução de problemas além de conhecer bem a metodologia utilizada.</w:t>
       </w:r>
     </w:p>
     <w:p>
@@ -2573,15 +2417,7 @@
           <w:sz w:val="24"/>
           <w:szCs w:val="28"/>
         </w:rPr>
-        <w:t>O Gerente de Projeto é o responsável por coordenar toda a equipe e o desenvol</w:t>
-      </w:r>
-      <w:r>
-        <w:rPr>
-          <w:rFonts w:ascii="Arial" w:hAnsi="Arial"/>
-          <w:sz w:val="24"/>
-          <w:szCs w:val="28"/>
-        </w:rPr>
-        <w:t>vimento do projeto, assim como seus custos, prazos e escopo.</w:t>
+        <w:t>O Gerente de Projeto é o responsável por coordenar toda a equipe e o desenvolvimento do projeto, assim como seus custos, prazos e escopo.</w:t>
       </w:r>
     </w:p>
     <w:p>
@@ -2604,13 +2440,18 @@
         <w:spacing w:line="254" w:lineRule="auto"/>
         <w:ind w:left="433"/>
         <w:jc w:val="both"/>
-      </w:pPr>
-      <w:r>
         <w:rPr>
           <w:rFonts w:ascii="Arial" w:hAnsi="Arial"/>
           <w:sz w:val="24"/>
           <w:szCs w:val="28"/>
         </w:rPr>
+      </w:pPr>
+      <w:r>
+        <w:rPr>
+          <w:rFonts w:ascii="Arial" w:hAnsi="Arial"/>
+          <w:sz w:val="24"/>
+          <w:szCs w:val="28"/>
+        </w:rPr>
         <w:t xml:space="preserve">O Gerente de Requisitos é o responsável pelo Product </w:t>
       </w:r>
       <w:proofErr w:type="spellStart"/>
@@ -2629,16 +2470,749 @@
           <w:sz w:val="24"/>
           <w:szCs w:val="28"/>
         </w:rPr>
-        <w:t xml:space="preserve"> do pro</w:t>
-      </w:r>
+        <w:t xml:space="preserve"> do produto. Além de descrever os casos de uso, ele deve opinar no que deve ou não ser executado primeiro, bem como dizer o necessário para desenvolver cada parte do produto.</w:t>
+      </w:r>
+    </w:p>
+    <w:p>
+      <w:pPr>
+        <w:spacing w:line="254" w:lineRule="auto"/>
+        <w:ind w:firstLine="0"/>
+        <w:jc w:val="both"/>
+        <w:rPr>
+          <w:rFonts w:ascii="Arial" w:hAnsi="Arial" w:cs="Arial"/>
+          <w:b/>
+          <w:sz w:val="28"/>
+          <w:szCs w:val="28"/>
+        </w:rPr>
+      </w:pPr>
+      <w:r>
+        <w:rPr>
+          <w:rFonts w:ascii="Arial" w:hAnsi="Arial" w:cs="Arial"/>
+          <w:b/>
+          <w:sz w:val="28"/>
+          <w:szCs w:val="28"/>
+        </w:rPr>
+        <w:t>Treinamento</w:t>
+      </w:r>
+    </w:p>
+    <w:p>
+      <w:pPr>
+        <w:spacing w:line="254" w:lineRule="auto"/>
+        <w:ind w:firstLine="0"/>
+        <w:jc w:val="both"/>
+        <w:rPr>
+          <w:rFonts w:ascii="Arial" w:hAnsi="Arial" w:cs="Arial"/>
+          <w:sz w:val="24"/>
+          <w:szCs w:val="24"/>
+        </w:rPr>
+      </w:pPr>
+      <w:r>
+        <w:rPr>
+          <w:rFonts w:ascii="Arial" w:hAnsi="Arial" w:cs="Arial"/>
+          <w:sz w:val="24"/>
+          <w:szCs w:val="24"/>
+        </w:rPr>
+        <w:t xml:space="preserve">Moises </w:t>
+      </w:r>
+      <w:r>
+        <w:rPr>
+          <w:rFonts w:ascii="Arial" w:hAnsi="Arial" w:cs="Arial"/>
+          <w:sz w:val="24"/>
+          <w:szCs w:val="24"/>
+        </w:rPr>
+        <w:t>Hilário</w:t>
+      </w:r>
+      <w:r>
+        <w:rPr>
+          <w:rFonts w:ascii="Arial" w:hAnsi="Arial" w:cs="Arial"/>
+          <w:sz w:val="24"/>
+          <w:szCs w:val="24"/>
+        </w:rPr>
+        <w:t>:</w:t>
+      </w:r>
+    </w:p>
+    <w:p>
+      <w:pPr>
+        <w:pStyle w:val="PargrafodaLista"/>
+        <w:numPr>
+          <w:ilvl w:val="0"/>
+          <w:numId w:val="21"/>
+        </w:numPr>
+        <w:spacing w:line="254" w:lineRule="auto"/>
+        <w:jc w:val="both"/>
+        <w:rPr>
+          <w:rFonts w:ascii="Arial" w:hAnsi="Arial" w:cs="Arial"/>
+          <w:sz w:val="24"/>
+          <w:szCs w:val="24"/>
+        </w:rPr>
+      </w:pPr>
+      <w:r>
+        <w:rPr>
+          <w:rFonts w:ascii="Arial" w:hAnsi="Arial" w:cs="Arial"/>
+          <w:sz w:val="24"/>
+          <w:szCs w:val="24"/>
+        </w:rPr>
+        <w:t>Bizagi</w:t>
+      </w:r>
+    </w:p>
+    <w:p>
+      <w:pPr>
+        <w:pStyle w:val="PargrafodaLista"/>
+        <w:numPr>
+          <w:ilvl w:val="0"/>
+          <w:numId w:val="21"/>
+        </w:numPr>
+        <w:spacing w:line="254" w:lineRule="auto"/>
+        <w:jc w:val="both"/>
+        <w:rPr>
+          <w:rFonts w:ascii="Arial" w:hAnsi="Arial" w:cs="Arial"/>
+          <w:sz w:val="24"/>
+          <w:szCs w:val="24"/>
+        </w:rPr>
+      </w:pPr>
+      <w:r>
+        <w:rPr>
+          <w:rFonts w:ascii="Arial" w:hAnsi="Arial" w:cs="Arial"/>
+          <w:sz w:val="24"/>
+          <w:szCs w:val="24"/>
+        </w:rPr>
+        <w:t xml:space="preserve">Técnicas de Testes </w:t>
+      </w:r>
+      <w:r>
+        <w:rPr>
+          <w:rFonts w:ascii="Arial" w:hAnsi="Arial" w:cs="Arial"/>
+          <w:sz w:val="24"/>
+          <w:szCs w:val="24"/>
+        </w:rPr>
+        <w:t>Funcionais</w:t>
+      </w:r>
+    </w:p>
+    <w:p>
+      <w:pPr>
+        <w:pStyle w:val="PargrafodaLista"/>
+        <w:numPr>
+          <w:ilvl w:val="0"/>
+          <w:numId w:val="21"/>
+        </w:numPr>
+        <w:spacing w:line="254" w:lineRule="auto"/>
+        <w:jc w:val="both"/>
+        <w:rPr>
+          <w:rFonts w:ascii="Arial" w:hAnsi="Arial" w:cs="Arial"/>
+          <w:sz w:val="24"/>
+          <w:szCs w:val="24"/>
+        </w:rPr>
+      </w:pPr>
+      <w:r>
+        <w:rPr>
+          <w:rFonts w:ascii="Arial" w:hAnsi="Arial" w:cs="Arial"/>
+          <w:sz w:val="24"/>
+          <w:szCs w:val="24"/>
+        </w:rPr>
+        <w:t>Método de Desenvolvimento Scrum</w:t>
+      </w:r>
+    </w:p>
+    <w:p>
+      <w:pPr>
+        <w:pStyle w:val="PargrafodaLista"/>
+        <w:numPr>
+          <w:ilvl w:val="0"/>
+          <w:numId w:val="21"/>
+        </w:numPr>
+        <w:spacing w:line="254" w:lineRule="auto"/>
+        <w:jc w:val="both"/>
+        <w:rPr>
+          <w:rFonts w:ascii="Arial" w:hAnsi="Arial" w:cs="Arial"/>
+          <w:sz w:val="24"/>
+          <w:szCs w:val="24"/>
+        </w:rPr>
+      </w:pPr>
+      <w:r>
+        <w:rPr>
+          <w:rFonts w:ascii="Arial" w:hAnsi="Arial" w:cs="Arial"/>
+          <w:sz w:val="24"/>
+          <w:szCs w:val="24"/>
+        </w:rPr>
+        <w:t>Estudo do Melhoria de Processos de Sofware.BR – MPS.BR</w:t>
+      </w:r>
+      <w:bookmarkStart w:id="6" w:name="_GoBack"/>
+      <w:bookmarkEnd w:id="6"/>
+    </w:p>
+    <w:p>
+      <w:pPr>
+        <w:spacing w:line="254" w:lineRule="auto"/>
+        <w:ind w:firstLine="0"/>
+        <w:jc w:val="both"/>
+        <w:rPr>
+          <w:rFonts w:ascii="Arial" w:hAnsi="Arial" w:cs="Arial"/>
+          <w:sz w:val="24"/>
+          <w:szCs w:val="24"/>
+        </w:rPr>
+      </w:pPr>
+      <w:r>
+        <w:rPr>
+          <w:rFonts w:ascii="Arial" w:hAnsi="Arial" w:cs="Arial"/>
+          <w:sz w:val="24"/>
+          <w:szCs w:val="24"/>
+        </w:rPr>
+        <w:t>Igor Moura Brandão</w:t>
+      </w:r>
+    </w:p>
+    <w:p>
+      <w:pPr>
+        <w:pStyle w:val="PargrafodaLista"/>
+        <w:numPr>
+          <w:ilvl w:val="0"/>
+          <w:numId w:val="22"/>
+        </w:numPr>
+        <w:spacing w:line="254" w:lineRule="auto"/>
+        <w:jc w:val="both"/>
+        <w:rPr>
+          <w:rFonts w:ascii="Arial" w:hAnsi="Arial" w:cs="Arial"/>
+          <w:sz w:val="24"/>
+          <w:szCs w:val="24"/>
+        </w:rPr>
+      </w:pPr>
+      <w:r>
+        <w:rPr>
+          <w:rFonts w:ascii="Arial" w:hAnsi="Arial" w:cs="Arial"/>
+          <w:sz w:val="24"/>
+          <w:szCs w:val="24"/>
+        </w:rPr>
+        <w:t>Bizagi</w:t>
+      </w:r>
+    </w:p>
+    <w:p>
+      <w:pPr>
+        <w:pStyle w:val="PargrafodaLista"/>
+        <w:numPr>
+          <w:ilvl w:val="0"/>
+          <w:numId w:val="22"/>
+        </w:numPr>
+        <w:spacing w:line="254" w:lineRule="auto"/>
+        <w:jc w:val="both"/>
+        <w:rPr>
+          <w:rFonts w:ascii="Arial" w:hAnsi="Arial" w:cs="Arial"/>
+          <w:sz w:val="24"/>
+          <w:szCs w:val="24"/>
+        </w:rPr>
+      </w:pPr>
+      <w:proofErr w:type="spellStart"/>
+      <w:r>
+        <w:rPr>
+          <w:rFonts w:ascii="Arial" w:hAnsi="Arial" w:cs="Arial"/>
+          <w:sz w:val="24"/>
+          <w:szCs w:val="24"/>
+        </w:rPr>
+        <w:t>MongoDB</w:t>
+      </w:r>
+      <w:proofErr w:type="spellEnd"/>
+    </w:p>
+    <w:p>
+      <w:pPr>
+        <w:pStyle w:val="PargrafodaLista"/>
+        <w:numPr>
+          <w:ilvl w:val="0"/>
+          <w:numId w:val="22"/>
+        </w:numPr>
+        <w:spacing w:line="254" w:lineRule="auto"/>
+        <w:jc w:val="both"/>
+        <w:rPr>
+          <w:rFonts w:ascii="Arial" w:hAnsi="Arial" w:cs="Arial"/>
+          <w:sz w:val="24"/>
+          <w:szCs w:val="24"/>
+        </w:rPr>
+      </w:pPr>
+      <w:proofErr w:type="spellStart"/>
       <w:r>
         <w:rPr>
           <w:rFonts w:ascii="Arial" w:hAnsi="Arial"/>
           <w:sz w:val="24"/>
-          <w:szCs w:val="28"/>
-        </w:rPr>
-        <w:t>duto. Além de descrever os casos de uso, ele deve opinar no que deve ou não ser executado primeiro, bem como dizer o necessário para desenvolver cada parte do produto.</w:t>
-      </w:r>
+          <w:szCs w:val="24"/>
+        </w:rPr>
+        <w:t>Angularjs</w:t>
+      </w:r>
+      <w:proofErr w:type="spellEnd"/>
+    </w:p>
+    <w:p>
+      <w:pPr>
+        <w:pStyle w:val="PargrafodaLista"/>
+        <w:numPr>
+          <w:ilvl w:val="0"/>
+          <w:numId w:val="22"/>
+        </w:numPr>
+        <w:spacing w:line="254" w:lineRule="auto"/>
+        <w:jc w:val="both"/>
+        <w:rPr>
+          <w:rFonts w:ascii="Arial" w:hAnsi="Arial" w:cs="Arial"/>
+          <w:sz w:val="24"/>
+          <w:szCs w:val="24"/>
+        </w:rPr>
+      </w:pPr>
+      <w:r>
+        <w:rPr>
+          <w:rFonts w:ascii="Arial" w:hAnsi="Arial" w:cs="Arial"/>
+          <w:sz w:val="24"/>
+          <w:szCs w:val="24"/>
+        </w:rPr>
+        <w:t>Método de Desenvolvimento Scrum</w:t>
+      </w:r>
+    </w:p>
+    <w:p>
+      <w:pPr>
+        <w:pStyle w:val="PargrafodaLista"/>
+        <w:numPr>
+          <w:ilvl w:val="0"/>
+          <w:numId w:val="22"/>
+        </w:numPr>
+        <w:spacing w:line="254" w:lineRule="auto"/>
+        <w:jc w:val="both"/>
+        <w:rPr>
+          <w:rFonts w:ascii="Arial" w:hAnsi="Arial" w:cs="Arial"/>
+          <w:sz w:val="24"/>
+          <w:szCs w:val="24"/>
+        </w:rPr>
+      </w:pPr>
+      <w:r>
+        <w:rPr>
+          <w:rFonts w:ascii="Arial" w:hAnsi="Arial" w:cs="Arial"/>
+          <w:sz w:val="24"/>
+          <w:szCs w:val="24"/>
+        </w:rPr>
+        <w:t>Estudo do Melhoria de Processos de Sofware.BR – MPS.BR</w:t>
+      </w:r>
+    </w:p>
+    <w:p>
+      <w:pPr>
+        <w:spacing w:line="254" w:lineRule="auto"/>
+        <w:ind w:firstLine="0"/>
+        <w:jc w:val="both"/>
+        <w:rPr>
+          <w:rFonts w:ascii="Arial" w:hAnsi="Arial" w:cs="Arial"/>
+          <w:sz w:val="24"/>
+          <w:szCs w:val="24"/>
+        </w:rPr>
+      </w:pPr>
+      <w:proofErr w:type="spellStart"/>
+      <w:r>
+        <w:rPr>
+          <w:rFonts w:ascii="Arial" w:hAnsi="Arial" w:cs="Arial"/>
+          <w:sz w:val="24"/>
+          <w:szCs w:val="24"/>
+        </w:rPr>
+        <w:t>Johnathan</w:t>
+      </w:r>
+      <w:proofErr w:type="spellEnd"/>
+      <w:r>
+        <w:rPr>
+          <w:rFonts w:ascii="Arial" w:hAnsi="Arial" w:cs="Arial"/>
+          <w:sz w:val="24"/>
+          <w:szCs w:val="24"/>
+        </w:rPr>
+        <w:t xml:space="preserve"> Gomes Lima</w:t>
+      </w:r>
+    </w:p>
+    <w:p>
+      <w:pPr>
+        <w:pStyle w:val="PargrafodaLista"/>
+        <w:numPr>
+          <w:ilvl w:val="0"/>
+          <w:numId w:val="23"/>
+        </w:numPr>
+        <w:spacing w:line="254" w:lineRule="auto"/>
+        <w:jc w:val="both"/>
+        <w:rPr>
+          <w:rFonts w:ascii="Arial" w:hAnsi="Arial" w:cs="Arial"/>
+          <w:sz w:val="24"/>
+          <w:szCs w:val="24"/>
+        </w:rPr>
+      </w:pPr>
+      <w:proofErr w:type="spellStart"/>
+      <w:r>
+        <w:rPr>
+          <w:rFonts w:ascii="Arial" w:hAnsi="Arial" w:cs="Arial"/>
+          <w:sz w:val="24"/>
+          <w:szCs w:val="24"/>
+        </w:rPr>
+        <w:t>Github</w:t>
+      </w:r>
+      <w:proofErr w:type="spellEnd"/>
+    </w:p>
+    <w:p>
+      <w:pPr>
+        <w:pStyle w:val="PargrafodaLista"/>
+        <w:numPr>
+          <w:ilvl w:val="0"/>
+          <w:numId w:val="23"/>
+        </w:numPr>
+        <w:spacing w:line="254" w:lineRule="auto"/>
+        <w:jc w:val="both"/>
+        <w:rPr>
+          <w:rFonts w:ascii="Arial" w:hAnsi="Arial" w:cs="Arial"/>
+          <w:sz w:val="24"/>
+          <w:szCs w:val="24"/>
+        </w:rPr>
+      </w:pPr>
+      <w:r>
+        <w:rPr>
+          <w:rFonts w:ascii="Arial" w:hAnsi="Arial" w:cs="Arial"/>
+          <w:sz w:val="24"/>
+          <w:szCs w:val="24"/>
+        </w:rPr>
+        <w:t>Método de Desenvolvimento Scrum</w:t>
+      </w:r>
+    </w:p>
+    <w:p>
+      <w:pPr>
+        <w:pStyle w:val="PargrafodaLista"/>
+        <w:numPr>
+          <w:ilvl w:val="0"/>
+          <w:numId w:val="23"/>
+        </w:numPr>
+        <w:spacing w:line="254" w:lineRule="auto"/>
+        <w:jc w:val="both"/>
+        <w:rPr>
+          <w:rFonts w:ascii="Arial" w:hAnsi="Arial" w:cs="Arial"/>
+          <w:sz w:val="24"/>
+          <w:szCs w:val="24"/>
+        </w:rPr>
+      </w:pPr>
+      <w:r>
+        <w:rPr>
+          <w:rFonts w:ascii="Arial" w:hAnsi="Arial" w:cs="Arial"/>
+          <w:sz w:val="24"/>
+          <w:szCs w:val="24"/>
+        </w:rPr>
+        <w:t>Estudo do Melhoria de Processos de Sofware.BR – MPS.BR</w:t>
+      </w:r>
+    </w:p>
+    <w:p>
+      <w:pPr>
+        <w:spacing w:line="254" w:lineRule="auto"/>
+        <w:ind w:firstLine="0"/>
+        <w:jc w:val="both"/>
+        <w:rPr>
+          <w:rFonts w:ascii="Arial" w:hAnsi="Arial" w:cs="Arial"/>
+          <w:sz w:val="24"/>
+          <w:szCs w:val="24"/>
+        </w:rPr>
+      </w:pPr>
+      <w:r>
+        <w:rPr>
+          <w:rFonts w:ascii="Arial" w:hAnsi="Arial" w:cs="Arial"/>
+          <w:sz w:val="24"/>
+          <w:szCs w:val="24"/>
+        </w:rPr>
+        <w:t>Breno Fernandes Daniel de Carvalho</w:t>
+      </w:r>
+    </w:p>
+    <w:p>
+      <w:pPr>
+        <w:pStyle w:val="PargrafodaLista"/>
+        <w:numPr>
+          <w:ilvl w:val="0"/>
+          <w:numId w:val="23"/>
+        </w:numPr>
+        <w:spacing w:line="254" w:lineRule="auto"/>
+        <w:jc w:val="both"/>
+        <w:rPr>
+          <w:rFonts w:ascii="Arial" w:hAnsi="Arial" w:cs="Arial"/>
+          <w:sz w:val="24"/>
+          <w:szCs w:val="24"/>
+        </w:rPr>
+      </w:pPr>
+      <w:r>
+        <w:rPr>
+          <w:rFonts w:ascii="Arial" w:hAnsi="Arial" w:cs="Arial"/>
+          <w:sz w:val="24"/>
+          <w:szCs w:val="24"/>
+        </w:rPr>
+        <w:t>GitHub</w:t>
+      </w:r>
+    </w:p>
+    <w:p>
+      <w:pPr>
+        <w:pStyle w:val="PargrafodaLista"/>
+        <w:numPr>
+          <w:ilvl w:val="0"/>
+          <w:numId w:val="23"/>
+        </w:numPr>
+        <w:spacing w:line="254" w:lineRule="auto"/>
+        <w:jc w:val="both"/>
+        <w:rPr>
+          <w:rFonts w:ascii="Arial" w:hAnsi="Arial" w:cs="Arial"/>
+          <w:sz w:val="24"/>
+          <w:szCs w:val="24"/>
+        </w:rPr>
+      </w:pPr>
+      <w:r>
+        <w:rPr>
+          <w:rFonts w:ascii="Arial" w:hAnsi="Arial" w:cs="Arial"/>
+          <w:sz w:val="24"/>
+          <w:szCs w:val="24"/>
+        </w:rPr>
+        <w:t>Método</w:t>
+      </w:r>
+      <w:r>
+        <w:rPr>
+          <w:rFonts w:ascii="Arial" w:hAnsi="Arial" w:cs="Arial"/>
+          <w:sz w:val="24"/>
+          <w:szCs w:val="24"/>
+        </w:rPr>
+        <w:t xml:space="preserve"> de Desenvolvimento Scrum</w:t>
+      </w:r>
+    </w:p>
+    <w:p>
+      <w:pPr>
+        <w:pStyle w:val="PargrafodaLista"/>
+        <w:numPr>
+          <w:ilvl w:val="0"/>
+          <w:numId w:val="23"/>
+        </w:numPr>
+        <w:spacing w:line="254" w:lineRule="auto"/>
+        <w:jc w:val="both"/>
+        <w:rPr>
+          <w:rFonts w:ascii="Arial" w:hAnsi="Arial" w:cs="Arial"/>
+          <w:sz w:val="24"/>
+          <w:szCs w:val="24"/>
+        </w:rPr>
+      </w:pPr>
+      <w:r>
+        <w:rPr>
+          <w:rFonts w:ascii="Arial" w:hAnsi="Arial" w:cs="Arial"/>
+          <w:sz w:val="24"/>
+          <w:szCs w:val="24"/>
+        </w:rPr>
+        <w:t>Estudo do Melhoria de Processos de Sofware.BR – MPS.BR</w:t>
+      </w:r>
+    </w:p>
+    <w:p>
+      <w:pPr>
+        <w:spacing w:line="254" w:lineRule="auto"/>
+        <w:ind w:firstLine="0"/>
+        <w:jc w:val="both"/>
+        <w:rPr>
+          <w:rFonts w:ascii="Arial" w:hAnsi="Arial" w:cs="Arial"/>
+          <w:sz w:val="24"/>
+          <w:szCs w:val="24"/>
+        </w:rPr>
+      </w:pPr>
+      <w:r>
+        <w:rPr>
+          <w:rFonts w:ascii="Arial" w:hAnsi="Arial" w:cs="Arial"/>
+          <w:sz w:val="24"/>
+          <w:szCs w:val="24"/>
+        </w:rPr>
+        <w:t>Vinicius Carvalho Machado</w:t>
+      </w:r>
+    </w:p>
+    <w:p>
+      <w:pPr>
+        <w:pStyle w:val="PargrafodaLista"/>
+        <w:numPr>
+          <w:ilvl w:val="0"/>
+          <w:numId w:val="25"/>
+        </w:numPr>
+        <w:spacing w:line="254" w:lineRule="auto"/>
+        <w:jc w:val="both"/>
+        <w:rPr>
+          <w:rFonts w:ascii="Arial" w:hAnsi="Arial" w:cs="Arial"/>
+          <w:sz w:val="24"/>
+          <w:szCs w:val="24"/>
+        </w:rPr>
+      </w:pPr>
+      <w:r>
+        <w:rPr>
+          <w:rFonts w:ascii="Arial" w:hAnsi="Arial" w:cs="Arial"/>
+          <w:sz w:val="24"/>
+          <w:szCs w:val="24"/>
+        </w:rPr>
+        <w:t>Estudo do Melhoria de Processos de Sofware.BR – MPS.BR</w:t>
+      </w:r>
+    </w:p>
+    <w:p>
+      <w:pPr>
+        <w:pStyle w:val="PargrafodaLista"/>
+        <w:numPr>
+          <w:ilvl w:val="0"/>
+          <w:numId w:val="25"/>
+        </w:numPr>
+        <w:spacing w:line="254" w:lineRule="auto"/>
+        <w:jc w:val="both"/>
+        <w:rPr>
+          <w:rFonts w:ascii="Arial" w:hAnsi="Arial" w:cs="Arial"/>
+          <w:sz w:val="24"/>
+          <w:szCs w:val="24"/>
+        </w:rPr>
+      </w:pPr>
+      <w:r>
+        <w:rPr>
+          <w:rFonts w:ascii="Arial" w:hAnsi="Arial" w:cs="Arial"/>
+          <w:sz w:val="24"/>
+          <w:szCs w:val="24"/>
+        </w:rPr>
+        <w:t>Método de Desenvolvimento Scrum</w:t>
+      </w:r>
+    </w:p>
+    <w:p>
+      <w:pPr>
+        <w:spacing w:line="254" w:lineRule="auto"/>
+        <w:ind w:firstLine="0"/>
+        <w:jc w:val="both"/>
+        <w:rPr>
+          <w:rFonts w:ascii="Arial" w:hAnsi="Arial" w:cs="Arial"/>
+          <w:sz w:val="24"/>
+          <w:szCs w:val="24"/>
+        </w:rPr>
+      </w:pPr>
+      <w:r>
+        <w:rPr>
+          <w:rFonts w:ascii="Arial" w:hAnsi="Arial" w:cs="Arial"/>
+          <w:sz w:val="24"/>
+          <w:szCs w:val="24"/>
+        </w:rPr>
+        <w:t>Deborah Ulacia</w:t>
+      </w:r>
+    </w:p>
+    <w:p>
+      <w:pPr>
+        <w:pStyle w:val="PargrafodaLista"/>
+        <w:numPr>
+          <w:ilvl w:val="0"/>
+          <w:numId w:val="25"/>
+        </w:numPr>
+        <w:spacing w:line="254" w:lineRule="auto"/>
+        <w:jc w:val="both"/>
+        <w:rPr>
+          <w:rFonts w:ascii="Arial" w:hAnsi="Arial" w:cs="Arial"/>
+          <w:sz w:val="24"/>
+          <w:szCs w:val="24"/>
+        </w:rPr>
+      </w:pPr>
+      <w:r>
+        <w:rPr>
+          <w:rFonts w:ascii="Arial" w:hAnsi="Arial" w:cs="Arial"/>
+          <w:sz w:val="24"/>
+          <w:szCs w:val="24"/>
+        </w:rPr>
+        <w:t>Método de Desenvolvimento Scrum</w:t>
+      </w:r>
+    </w:p>
+    <w:p>
+      <w:pPr>
+        <w:pStyle w:val="PargrafodaLista"/>
+        <w:numPr>
+          <w:ilvl w:val="0"/>
+          <w:numId w:val="25"/>
+        </w:numPr>
+        <w:spacing w:line="254" w:lineRule="auto"/>
+        <w:jc w:val="both"/>
+        <w:rPr>
+          <w:rFonts w:ascii="Arial" w:hAnsi="Arial" w:cs="Arial"/>
+          <w:sz w:val="24"/>
+          <w:szCs w:val="24"/>
+        </w:rPr>
+      </w:pPr>
+      <w:r>
+        <w:rPr>
+          <w:rFonts w:ascii="Arial" w:hAnsi="Arial" w:cs="Arial"/>
+          <w:sz w:val="24"/>
+          <w:szCs w:val="24"/>
+        </w:rPr>
+        <w:t>Estudo do Melhoria de Processos de Sofware.BR – MPS.BR</w:t>
+      </w:r>
+    </w:p>
+    <w:p>
+      <w:pPr>
+        <w:spacing w:line="254" w:lineRule="auto"/>
+        <w:ind w:firstLine="0"/>
+        <w:jc w:val="both"/>
+        <w:rPr>
+          <w:rFonts w:ascii="Arial" w:hAnsi="Arial" w:cs="Arial"/>
+          <w:sz w:val="24"/>
+          <w:szCs w:val="24"/>
+        </w:rPr>
+      </w:pPr>
+      <w:r>
+        <w:rPr>
+          <w:rFonts w:ascii="Arial" w:hAnsi="Arial" w:cs="Arial"/>
+          <w:sz w:val="24"/>
+          <w:szCs w:val="24"/>
+        </w:rPr>
+        <w:lastRenderedPageBreak/>
+        <w:t>Leonardo Freitas dos Santos</w:t>
+      </w:r>
+    </w:p>
+    <w:p>
+      <w:pPr>
+        <w:pStyle w:val="PargrafodaLista"/>
+        <w:numPr>
+          <w:ilvl w:val="0"/>
+          <w:numId w:val="25"/>
+        </w:numPr>
+        <w:spacing w:line="254" w:lineRule="auto"/>
+        <w:jc w:val="both"/>
+        <w:rPr>
+          <w:rFonts w:ascii="Arial" w:hAnsi="Arial" w:cs="Arial"/>
+          <w:sz w:val="24"/>
+          <w:szCs w:val="24"/>
+        </w:rPr>
+      </w:pPr>
+      <w:r>
+        <w:rPr>
+          <w:rFonts w:ascii="Arial" w:hAnsi="Arial" w:cs="Arial"/>
+          <w:sz w:val="24"/>
+          <w:szCs w:val="24"/>
+        </w:rPr>
+        <w:t>Método de Desenvolvimento Scrum</w:t>
+      </w:r>
+    </w:p>
+    <w:p>
+      <w:pPr>
+        <w:pStyle w:val="PargrafodaLista"/>
+        <w:numPr>
+          <w:ilvl w:val="0"/>
+          <w:numId w:val="25"/>
+        </w:numPr>
+        <w:spacing w:line="254" w:lineRule="auto"/>
+        <w:jc w:val="both"/>
+        <w:rPr>
+          <w:rFonts w:ascii="Arial" w:hAnsi="Arial" w:cs="Arial"/>
+          <w:sz w:val="24"/>
+          <w:szCs w:val="24"/>
+        </w:rPr>
+      </w:pPr>
+      <w:r>
+        <w:rPr>
+          <w:rFonts w:ascii="Arial" w:hAnsi="Arial" w:cs="Arial"/>
+          <w:sz w:val="24"/>
+          <w:szCs w:val="24"/>
+        </w:rPr>
+        <w:t>Estudo do Melhoria de Processos de Sofware.BR – MPS.BR</w:t>
+      </w:r>
+    </w:p>
+    <w:p>
+      <w:pPr>
+        <w:spacing w:line="254" w:lineRule="auto"/>
+        <w:ind w:firstLine="0"/>
+        <w:jc w:val="both"/>
+        <w:rPr>
+          <w:rFonts w:ascii="Arial" w:hAnsi="Arial" w:cs="Arial"/>
+          <w:sz w:val="24"/>
+          <w:szCs w:val="24"/>
+        </w:rPr>
+      </w:pPr>
+    </w:p>
+    <w:p>
+      <w:pPr>
+        <w:spacing w:line="254" w:lineRule="auto"/>
+        <w:ind w:firstLine="0"/>
+        <w:jc w:val="both"/>
+        <w:rPr>
+          <w:rFonts w:ascii="Arial" w:hAnsi="Arial" w:cs="Arial"/>
+          <w:sz w:val="24"/>
+          <w:szCs w:val="24"/>
+        </w:rPr>
+      </w:pPr>
     </w:p>
     <w:sectPr>
       <w:pgSz w:w="11906" w:h="16838"/>
@@ -3454,6 +4028,232 @@
     </w:lvl>
   </w:abstractNum>
   <w:abstractNum w:abstractNumId="7" w15:restartNumberingAfterBreak="0">
+    <w:nsid w:val="36A93B40"/>
+    <w:multiLevelType w:val="hybridMultilevel"/>
+    <w:tmpl w:val="8B68959C"/>
+    <w:lvl w:ilvl="0" w:tplc="04160001">
+      <w:start w:val="1"/>
+      <w:numFmt w:val="bullet"/>
+      <w:lvlText w:val=""/>
+      <w:lvlJc w:val="left"/>
+      <w:pPr>
+        <w:ind w:left="720" w:hanging="360"/>
+      </w:pPr>
+      <w:rPr>
+        <w:rFonts w:ascii="Symbol" w:hAnsi="Symbol" w:hint="default"/>
+      </w:rPr>
+    </w:lvl>
+    <w:lvl w:ilvl="1" w:tplc="04160003" w:tentative="1">
+      <w:start w:val="1"/>
+      <w:numFmt w:val="bullet"/>
+      <w:lvlText w:val="o"/>
+      <w:lvlJc w:val="left"/>
+      <w:pPr>
+        <w:ind w:left="1440" w:hanging="360"/>
+      </w:pPr>
+      <w:rPr>
+        <w:rFonts w:ascii="Courier New" w:hAnsi="Courier New" w:cs="Courier New" w:hint="default"/>
+      </w:rPr>
+    </w:lvl>
+    <w:lvl w:ilvl="2" w:tplc="04160005" w:tentative="1">
+      <w:start w:val="1"/>
+      <w:numFmt w:val="bullet"/>
+      <w:lvlText w:val=""/>
+      <w:lvlJc w:val="left"/>
+      <w:pPr>
+        <w:ind w:left="2160" w:hanging="360"/>
+      </w:pPr>
+      <w:rPr>
+        <w:rFonts w:ascii="Wingdings" w:hAnsi="Wingdings" w:hint="default"/>
+      </w:rPr>
+    </w:lvl>
+    <w:lvl w:ilvl="3" w:tplc="04160001" w:tentative="1">
+      <w:start w:val="1"/>
+      <w:numFmt w:val="bullet"/>
+      <w:lvlText w:val=""/>
+      <w:lvlJc w:val="left"/>
+      <w:pPr>
+        <w:ind w:left="2880" w:hanging="360"/>
+      </w:pPr>
+      <w:rPr>
+        <w:rFonts w:ascii="Symbol" w:hAnsi="Symbol" w:hint="default"/>
+      </w:rPr>
+    </w:lvl>
+    <w:lvl w:ilvl="4" w:tplc="04160003" w:tentative="1">
+      <w:start w:val="1"/>
+      <w:numFmt w:val="bullet"/>
+      <w:lvlText w:val="o"/>
+      <w:lvlJc w:val="left"/>
+      <w:pPr>
+        <w:ind w:left="3600" w:hanging="360"/>
+      </w:pPr>
+      <w:rPr>
+        <w:rFonts w:ascii="Courier New" w:hAnsi="Courier New" w:cs="Courier New" w:hint="default"/>
+      </w:rPr>
+    </w:lvl>
+    <w:lvl w:ilvl="5" w:tplc="04160005" w:tentative="1">
+      <w:start w:val="1"/>
+      <w:numFmt w:val="bullet"/>
+      <w:lvlText w:val=""/>
+      <w:lvlJc w:val="left"/>
+      <w:pPr>
+        <w:ind w:left="4320" w:hanging="360"/>
+      </w:pPr>
+      <w:rPr>
+        <w:rFonts w:ascii="Wingdings" w:hAnsi="Wingdings" w:hint="default"/>
+      </w:rPr>
+    </w:lvl>
+    <w:lvl w:ilvl="6" w:tplc="04160001" w:tentative="1">
+      <w:start w:val="1"/>
+      <w:numFmt w:val="bullet"/>
+      <w:lvlText w:val=""/>
+      <w:lvlJc w:val="left"/>
+      <w:pPr>
+        <w:ind w:left="5040" w:hanging="360"/>
+      </w:pPr>
+      <w:rPr>
+        <w:rFonts w:ascii="Symbol" w:hAnsi="Symbol" w:hint="default"/>
+      </w:rPr>
+    </w:lvl>
+    <w:lvl w:ilvl="7" w:tplc="04160003" w:tentative="1">
+      <w:start w:val="1"/>
+      <w:numFmt w:val="bullet"/>
+      <w:lvlText w:val="o"/>
+      <w:lvlJc w:val="left"/>
+      <w:pPr>
+        <w:ind w:left="5760" w:hanging="360"/>
+      </w:pPr>
+      <w:rPr>
+        <w:rFonts w:ascii="Courier New" w:hAnsi="Courier New" w:cs="Courier New" w:hint="default"/>
+      </w:rPr>
+    </w:lvl>
+    <w:lvl w:ilvl="8" w:tplc="04160005" w:tentative="1">
+      <w:start w:val="1"/>
+      <w:numFmt w:val="bullet"/>
+      <w:lvlText w:val=""/>
+      <w:lvlJc w:val="left"/>
+      <w:pPr>
+        <w:ind w:left="6480" w:hanging="360"/>
+      </w:pPr>
+      <w:rPr>
+        <w:rFonts w:ascii="Wingdings" w:hAnsi="Wingdings" w:hint="default"/>
+      </w:rPr>
+    </w:lvl>
+  </w:abstractNum>
+  <w:abstractNum w:abstractNumId="8" w15:restartNumberingAfterBreak="0">
+    <w:nsid w:val="3AE35998"/>
+    <w:multiLevelType w:val="hybridMultilevel"/>
+    <w:tmpl w:val="8F2E5578"/>
+    <w:lvl w:ilvl="0" w:tplc="04160001">
+      <w:start w:val="1"/>
+      <w:numFmt w:val="bullet"/>
+      <w:lvlText w:val=""/>
+      <w:lvlJc w:val="left"/>
+      <w:pPr>
+        <w:ind w:left="720" w:hanging="360"/>
+      </w:pPr>
+      <w:rPr>
+        <w:rFonts w:ascii="Symbol" w:hAnsi="Symbol" w:hint="default"/>
+      </w:rPr>
+    </w:lvl>
+    <w:lvl w:ilvl="1" w:tplc="04160003" w:tentative="1">
+      <w:start w:val="1"/>
+      <w:numFmt w:val="bullet"/>
+      <w:lvlText w:val="o"/>
+      <w:lvlJc w:val="left"/>
+      <w:pPr>
+        <w:ind w:left="1440" w:hanging="360"/>
+      </w:pPr>
+      <w:rPr>
+        <w:rFonts w:ascii="Courier New" w:hAnsi="Courier New" w:cs="Courier New" w:hint="default"/>
+      </w:rPr>
+    </w:lvl>
+    <w:lvl w:ilvl="2" w:tplc="04160005" w:tentative="1">
+      <w:start w:val="1"/>
+      <w:numFmt w:val="bullet"/>
+      <w:lvlText w:val=""/>
+      <w:lvlJc w:val="left"/>
+      <w:pPr>
+        <w:ind w:left="2160" w:hanging="360"/>
+      </w:pPr>
+      <w:rPr>
+        <w:rFonts w:ascii="Wingdings" w:hAnsi="Wingdings" w:hint="default"/>
+      </w:rPr>
+    </w:lvl>
+    <w:lvl w:ilvl="3" w:tplc="04160001" w:tentative="1">
+      <w:start w:val="1"/>
+      <w:numFmt w:val="bullet"/>
+      <w:lvlText w:val=""/>
+      <w:lvlJc w:val="left"/>
+      <w:pPr>
+        <w:ind w:left="2880" w:hanging="360"/>
+      </w:pPr>
+      <w:rPr>
+        <w:rFonts w:ascii="Symbol" w:hAnsi="Symbol" w:hint="default"/>
+      </w:rPr>
+    </w:lvl>
+    <w:lvl w:ilvl="4" w:tplc="04160003" w:tentative="1">
+      <w:start w:val="1"/>
+      <w:numFmt w:val="bullet"/>
+      <w:lvlText w:val="o"/>
+      <w:lvlJc w:val="left"/>
+      <w:pPr>
+        <w:ind w:left="3600" w:hanging="360"/>
+      </w:pPr>
+      <w:rPr>
+        <w:rFonts w:ascii="Courier New" w:hAnsi="Courier New" w:cs="Courier New" w:hint="default"/>
+      </w:rPr>
+    </w:lvl>
+    <w:lvl w:ilvl="5" w:tplc="04160005" w:tentative="1">
+      <w:start w:val="1"/>
+      <w:numFmt w:val="bullet"/>
+      <w:lvlText w:val=""/>
+      <w:lvlJc w:val="left"/>
+      <w:pPr>
+        <w:ind w:left="4320" w:hanging="360"/>
+      </w:pPr>
+      <w:rPr>
+        <w:rFonts w:ascii="Wingdings" w:hAnsi="Wingdings" w:hint="default"/>
+      </w:rPr>
+    </w:lvl>
+    <w:lvl w:ilvl="6" w:tplc="04160001" w:tentative="1">
+      <w:start w:val="1"/>
+      <w:numFmt w:val="bullet"/>
+      <w:lvlText w:val=""/>
+      <w:lvlJc w:val="left"/>
+      <w:pPr>
+        <w:ind w:left="5040" w:hanging="360"/>
+      </w:pPr>
+      <w:rPr>
+        <w:rFonts w:ascii="Symbol" w:hAnsi="Symbol" w:hint="default"/>
+      </w:rPr>
+    </w:lvl>
+    <w:lvl w:ilvl="7" w:tplc="04160003" w:tentative="1">
+      <w:start w:val="1"/>
+      <w:numFmt w:val="bullet"/>
+      <w:lvlText w:val="o"/>
+      <w:lvlJc w:val="left"/>
+      <w:pPr>
+        <w:ind w:left="5760" w:hanging="360"/>
+      </w:pPr>
+      <w:rPr>
+        <w:rFonts w:ascii="Courier New" w:hAnsi="Courier New" w:cs="Courier New" w:hint="default"/>
+      </w:rPr>
+    </w:lvl>
+    <w:lvl w:ilvl="8" w:tplc="04160005" w:tentative="1">
+      <w:start w:val="1"/>
+      <w:numFmt w:val="bullet"/>
+      <w:lvlText w:val=""/>
+      <w:lvlJc w:val="left"/>
+      <w:pPr>
+        <w:ind w:left="6480" w:hanging="360"/>
+      </w:pPr>
+      <w:rPr>
+        <w:rFonts w:ascii="Wingdings" w:hAnsi="Wingdings" w:hint="default"/>
+      </w:rPr>
+    </w:lvl>
+  </w:abstractNum>
+  <w:abstractNum w:abstractNumId="9" w15:restartNumberingAfterBreak="0">
     <w:nsid w:val="42515C1A"/>
     <w:multiLevelType w:val="multilevel"/>
     <w:tmpl w:val="1B68B13E"/>
@@ -3566,7 +4366,7 @@
       </w:rPr>
     </w:lvl>
   </w:abstractNum>
-  <w:abstractNum w:abstractNumId="8" w15:restartNumberingAfterBreak="0">
+  <w:abstractNum w:abstractNumId="10" w15:restartNumberingAfterBreak="0">
     <w:nsid w:val="44536994"/>
     <w:multiLevelType w:val="multilevel"/>
     <w:tmpl w:val="1BF86462"/>
@@ -3679,7 +4479,7 @@
       </w:rPr>
     </w:lvl>
   </w:abstractNum>
-  <w:abstractNum w:abstractNumId="9" w15:restartNumberingAfterBreak="0">
+  <w:abstractNum w:abstractNumId="11" w15:restartNumberingAfterBreak="0">
     <w:nsid w:val="46D93518"/>
     <w:multiLevelType w:val="multilevel"/>
     <w:tmpl w:val="1D2C8026"/>
@@ -3792,7 +4592,7 @@
       </w:rPr>
     </w:lvl>
   </w:abstractNum>
-  <w:abstractNum w:abstractNumId="10" w15:restartNumberingAfterBreak="0">
+  <w:abstractNum w:abstractNumId="12" w15:restartNumberingAfterBreak="0">
     <w:nsid w:val="48BC06F2"/>
     <w:multiLevelType w:val="multilevel"/>
     <w:tmpl w:val="53E8605C"/>
@@ -3905,7 +4705,7 @@
       </w:rPr>
     </w:lvl>
   </w:abstractNum>
-  <w:abstractNum w:abstractNumId="11" w15:restartNumberingAfterBreak="0">
+  <w:abstractNum w:abstractNumId="13" w15:restartNumberingAfterBreak="0">
     <w:nsid w:val="584461DE"/>
     <w:multiLevelType w:val="multilevel"/>
     <w:tmpl w:val="BCDE1034"/>
@@ -4018,7 +4818,7 @@
       </w:rPr>
     </w:lvl>
   </w:abstractNum>
-  <w:abstractNum w:abstractNumId="12" w15:restartNumberingAfterBreak="0">
+  <w:abstractNum w:abstractNumId="14" w15:restartNumberingAfterBreak="0">
     <w:nsid w:val="5B796EA6"/>
     <w:multiLevelType w:val="multilevel"/>
     <w:tmpl w:val="4F642BBE"/>
@@ -4131,7 +4931,120 @@
       </w:rPr>
     </w:lvl>
   </w:abstractNum>
-  <w:abstractNum w:abstractNumId="13" w15:restartNumberingAfterBreak="0">
+  <w:abstractNum w:abstractNumId="15" w15:restartNumberingAfterBreak="0">
+    <w:nsid w:val="5C514A83"/>
+    <w:multiLevelType w:val="hybridMultilevel"/>
+    <w:tmpl w:val="9048887E"/>
+    <w:lvl w:ilvl="0" w:tplc="04160001">
+      <w:start w:val="1"/>
+      <w:numFmt w:val="bullet"/>
+      <w:lvlText w:val=""/>
+      <w:lvlJc w:val="left"/>
+      <w:pPr>
+        <w:ind w:left="720" w:hanging="360"/>
+      </w:pPr>
+      <w:rPr>
+        <w:rFonts w:ascii="Symbol" w:hAnsi="Symbol" w:hint="default"/>
+      </w:rPr>
+    </w:lvl>
+    <w:lvl w:ilvl="1" w:tplc="04160003" w:tentative="1">
+      <w:start w:val="1"/>
+      <w:numFmt w:val="bullet"/>
+      <w:lvlText w:val="o"/>
+      <w:lvlJc w:val="left"/>
+      <w:pPr>
+        <w:ind w:left="1440" w:hanging="360"/>
+      </w:pPr>
+      <w:rPr>
+        <w:rFonts w:ascii="Courier New" w:hAnsi="Courier New" w:cs="Courier New" w:hint="default"/>
+      </w:rPr>
+    </w:lvl>
+    <w:lvl w:ilvl="2" w:tplc="04160005" w:tentative="1">
+      <w:start w:val="1"/>
+      <w:numFmt w:val="bullet"/>
+      <w:lvlText w:val=""/>
+      <w:lvlJc w:val="left"/>
+      <w:pPr>
+        <w:ind w:left="2160" w:hanging="360"/>
+      </w:pPr>
+      <w:rPr>
+        <w:rFonts w:ascii="Wingdings" w:hAnsi="Wingdings" w:hint="default"/>
+      </w:rPr>
+    </w:lvl>
+    <w:lvl w:ilvl="3" w:tplc="04160001" w:tentative="1">
+      <w:start w:val="1"/>
+      <w:numFmt w:val="bullet"/>
+      <w:lvlText w:val=""/>
+      <w:lvlJc w:val="left"/>
+      <w:pPr>
+        <w:ind w:left="2880" w:hanging="360"/>
+      </w:pPr>
+      <w:rPr>
+        <w:rFonts w:ascii="Symbol" w:hAnsi="Symbol" w:hint="default"/>
+      </w:rPr>
+    </w:lvl>
+    <w:lvl w:ilvl="4" w:tplc="04160003" w:tentative="1">
+      <w:start w:val="1"/>
+      <w:numFmt w:val="bullet"/>
+      <w:lvlText w:val="o"/>
+      <w:lvlJc w:val="left"/>
+      <w:pPr>
+        <w:ind w:left="3600" w:hanging="360"/>
+      </w:pPr>
+      <w:rPr>
+        <w:rFonts w:ascii="Courier New" w:hAnsi="Courier New" w:cs="Courier New" w:hint="default"/>
+      </w:rPr>
+    </w:lvl>
+    <w:lvl w:ilvl="5" w:tplc="04160005" w:tentative="1">
+      <w:start w:val="1"/>
+      <w:numFmt w:val="bullet"/>
+      <w:lvlText w:val=""/>
+      <w:lvlJc w:val="left"/>
+      <w:pPr>
+        <w:ind w:left="4320" w:hanging="360"/>
+      </w:pPr>
+      <w:rPr>
+        <w:rFonts w:ascii="Wingdings" w:hAnsi="Wingdings" w:hint="default"/>
+      </w:rPr>
+    </w:lvl>
+    <w:lvl w:ilvl="6" w:tplc="04160001" w:tentative="1">
+      <w:start w:val="1"/>
+      <w:numFmt w:val="bullet"/>
+      <w:lvlText w:val=""/>
+      <w:lvlJc w:val="left"/>
+      <w:pPr>
+        <w:ind w:left="5040" w:hanging="360"/>
+      </w:pPr>
+      <w:rPr>
+        <w:rFonts w:ascii="Symbol" w:hAnsi="Symbol" w:hint="default"/>
+      </w:rPr>
+    </w:lvl>
+    <w:lvl w:ilvl="7" w:tplc="04160003" w:tentative="1">
+      <w:start w:val="1"/>
+      <w:numFmt w:val="bullet"/>
+      <w:lvlText w:val="o"/>
+      <w:lvlJc w:val="left"/>
+      <w:pPr>
+        <w:ind w:left="5760" w:hanging="360"/>
+      </w:pPr>
+      <w:rPr>
+        <w:rFonts w:ascii="Courier New" w:hAnsi="Courier New" w:cs="Courier New" w:hint="default"/>
+      </w:rPr>
+    </w:lvl>
+    <w:lvl w:ilvl="8" w:tplc="04160005" w:tentative="1">
+      <w:start w:val="1"/>
+      <w:numFmt w:val="bullet"/>
+      <w:lvlText w:val=""/>
+      <w:lvlJc w:val="left"/>
+      <w:pPr>
+        <w:ind w:left="6480" w:hanging="360"/>
+      </w:pPr>
+      <w:rPr>
+        <w:rFonts w:ascii="Wingdings" w:hAnsi="Wingdings" w:hint="default"/>
+      </w:rPr>
+    </w:lvl>
+  </w:abstractNum>
+  <w:abstractNum w:abstractNumId="16" w15:restartNumberingAfterBreak="0">
     <w:nsid w:val="67334B36"/>
     <w:multiLevelType w:val="multilevel"/>
     <w:tmpl w:val="47FE3866"/>
@@ -4244,7 +5157,7 @@
       </w:rPr>
     </w:lvl>
   </w:abstractNum>
-  <w:abstractNum w:abstractNumId="14" w15:restartNumberingAfterBreak="0">
+  <w:abstractNum w:abstractNumId="17" w15:restartNumberingAfterBreak="0">
     <w:nsid w:val="6A6D1873"/>
     <w:multiLevelType w:val="multilevel"/>
     <w:tmpl w:val="3992E17A"/>
@@ -4357,7 +5270,7 @@
       </w:rPr>
     </w:lvl>
   </w:abstractNum>
-  <w:abstractNum w:abstractNumId="15" w15:restartNumberingAfterBreak="0">
+  <w:abstractNum w:abstractNumId="18" w15:restartNumberingAfterBreak="0">
     <w:nsid w:val="6B1C544F"/>
     <w:multiLevelType w:val="multilevel"/>
     <w:tmpl w:val="32E2754A"/>
@@ -4470,7 +5383,120 @@
       </w:rPr>
     </w:lvl>
   </w:abstractNum>
-  <w:abstractNum w:abstractNumId="16" w15:restartNumberingAfterBreak="0">
+  <w:abstractNum w:abstractNumId="19" w15:restartNumberingAfterBreak="0">
+    <w:nsid w:val="73EB627F"/>
+    <w:multiLevelType w:val="hybridMultilevel"/>
+    <w:tmpl w:val="C050610C"/>
+    <w:lvl w:ilvl="0" w:tplc="04160001">
+      <w:start w:val="1"/>
+      <w:numFmt w:val="bullet"/>
+      <w:lvlText w:val=""/>
+      <w:lvlJc w:val="left"/>
+      <w:pPr>
+        <w:ind w:left="720" w:hanging="360"/>
+      </w:pPr>
+      <w:rPr>
+        <w:rFonts w:ascii="Symbol" w:hAnsi="Symbol" w:hint="default"/>
+      </w:rPr>
+    </w:lvl>
+    <w:lvl w:ilvl="1" w:tplc="04160003" w:tentative="1">
+      <w:start w:val="1"/>
+      <w:numFmt w:val="bullet"/>
+      <w:lvlText w:val="o"/>
+      <w:lvlJc w:val="left"/>
+      <w:pPr>
+        <w:ind w:left="1440" w:hanging="360"/>
+      </w:pPr>
+      <w:rPr>
+        <w:rFonts w:ascii="Courier New" w:hAnsi="Courier New" w:cs="Courier New" w:hint="default"/>
+      </w:rPr>
+    </w:lvl>
+    <w:lvl w:ilvl="2" w:tplc="04160005" w:tentative="1">
+      <w:start w:val="1"/>
+      <w:numFmt w:val="bullet"/>
+      <w:lvlText w:val=""/>
+      <w:lvlJc w:val="left"/>
+      <w:pPr>
+        <w:ind w:left="2160" w:hanging="360"/>
+      </w:pPr>
+      <w:rPr>
+        <w:rFonts w:ascii="Wingdings" w:hAnsi="Wingdings" w:hint="default"/>
+      </w:rPr>
+    </w:lvl>
+    <w:lvl w:ilvl="3" w:tplc="04160001" w:tentative="1">
+      <w:start w:val="1"/>
+      <w:numFmt w:val="bullet"/>
+      <w:lvlText w:val=""/>
+      <w:lvlJc w:val="left"/>
+      <w:pPr>
+        <w:ind w:left="2880" w:hanging="360"/>
+      </w:pPr>
+      <w:rPr>
+        <w:rFonts w:ascii="Symbol" w:hAnsi="Symbol" w:hint="default"/>
+      </w:rPr>
+    </w:lvl>
+    <w:lvl w:ilvl="4" w:tplc="04160003" w:tentative="1">
+      <w:start w:val="1"/>
+      <w:numFmt w:val="bullet"/>
+      <w:lvlText w:val="o"/>
+      <w:lvlJc w:val="left"/>
+      <w:pPr>
+        <w:ind w:left="3600" w:hanging="360"/>
+      </w:pPr>
+      <w:rPr>
+        <w:rFonts w:ascii="Courier New" w:hAnsi="Courier New" w:cs="Courier New" w:hint="default"/>
+      </w:rPr>
+    </w:lvl>
+    <w:lvl w:ilvl="5" w:tplc="04160005" w:tentative="1">
+      <w:start w:val="1"/>
+      <w:numFmt w:val="bullet"/>
+      <w:lvlText w:val=""/>
+      <w:lvlJc w:val="left"/>
+      <w:pPr>
+        <w:ind w:left="4320" w:hanging="360"/>
+      </w:pPr>
+      <w:rPr>
+        <w:rFonts w:ascii="Wingdings" w:hAnsi="Wingdings" w:hint="default"/>
+      </w:rPr>
+    </w:lvl>
+    <w:lvl w:ilvl="6" w:tplc="04160001" w:tentative="1">
+      <w:start w:val="1"/>
+      <w:numFmt w:val="bullet"/>
+      <w:lvlText w:val=""/>
+      <w:lvlJc w:val="left"/>
+      <w:pPr>
+        <w:ind w:left="5040" w:hanging="360"/>
+      </w:pPr>
+      <w:rPr>
+        <w:rFonts w:ascii="Symbol" w:hAnsi="Symbol" w:hint="default"/>
+      </w:rPr>
+    </w:lvl>
+    <w:lvl w:ilvl="7" w:tplc="04160003" w:tentative="1">
+      <w:start w:val="1"/>
+      <w:numFmt w:val="bullet"/>
+      <w:lvlText w:val="o"/>
+      <w:lvlJc w:val="left"/>
+      <w:pPr>
+        <w:ind w:left="5760" w:hanging="360"/>
+      </w:pPr>
+      <w:rPr>
+        <w:rFonts w:ascii="Courier New" w:hAnsi="Courier New" w:cs="Courier New" w:hint="default"/>
+      </w:rPr>
+    </w:lvl>
+    <w:lvl w:ilvl="8" w:tplc="04160005" w:tentative="1">
+      <w:start w:val="1"/>
+      <w:numFmt w:val="bullet"/>
+      <w:lvlText w:val=""/>
+      <w:lvlJc w:val="left"/>
+      <w:pPr>
+        <w:ind w:left="6480" w:hanging="360"/>
+      </w:pPr>
+      <w:rPr>
+        <w:rFonts w:ascii="Wingdings" w:hAnsi="Wingdings" w:hint="default"/>
+      </w:rPr>
+    </w:lvl>
+  </w:abstractNum>
+  <w:abstractNum w:abstractNumId="20" w15:restartNumberingAfterBreak="0">
     <w:nsid w:val="75994A78"/>
     <w:multiLevelType w:val="multilevel"/>
     <w:tmpl w:val="65BAF0C4"/>
@@ -4583,7 +5609,7 @@
       </w:rPr>
     </w:lvl>
   </w:abstractNum>
-  <w:abstractNum w:abstractNumId="17" w15:restartNumberingAfterBreak="0">
+  <w:abstractNum w:abstractNumId="21" w15:restartNumberingAfterBreak="0">
     <w:nsid w:val="79D65F59"/>
     <w:multiLevelType w:val="multilevel"/>
     <w:tmpl w:val="6B4A6120"/>
@@ -4696,7 +5722,7 @@
       </w:rPr>
     </w:lvl>
   </w:abstractNum>
-  <w:abstractNum w:abstractNumId="18" w15:restartNumberingAfterBreak="0">
+  <w:abstractNum w:abstractNumId="22" w15:restartNumberingAfterBreak="0">
     <w:nsid w:val="7B2E574F"/>
     <w:multiLevelType w:val="multilevel"/>
     <w:tmpl w:val="5D785ACC"/>
@@ -4809,7 +5835,120 @@
       </w:rPr>
     </w:lvl>
   </w:abstractNum>
-  <w:abstractNum w:abstractNumId="19" w15:restartNumberingAfterBreak="0">
+  <w:abstractNum w:abstractNumId="23" w15:restartNumberingAfterBreak="0">
+    <w:nsid w:val="7BC219A9"/>
+    <w:multiLevelType w:val="hybridMultilevel"/>
+    <w:tmpl w:val="609A8B58"/>
+    <w:lvl w:ilvl="0" w:tplc="04160001">
+      <w:start w:val="1"/>
+      <w:numFmt w:val="bullet"/>
+      <w:lvlText w:val=""/>
+      <w:lvlJc w:val="left"/>
+      <w:pPr>
+        <w:ind w:left="720" w:hanging="360"/>
+      </w:pPr>
+      <w:rPr>
+        <w:rFonts w:ascii="Symbol" w:hAnsi="Symbol" w:hint="default"/>
+      </w:rPr>
+    </w:lvl>
+    <w:lvl w:ilvl="1" w:tplc="04160003" w:tentative="1">
+      <w:start w:val="1"/>
+      <w:numFmt w:val="bullet"/>
+      <w:lvlText w:val="o"/>
+      <w:lvlJc w:val="left"/>
+      <w:pPr>
+        <w:ind w:left="1440" w:hanging="360"/>
+      </w:pPr>
+      <w:rPr>
+        <w:rFonts w:ascii="Courier New" w:hAnsi="Courier New" w:cs="Courier New" w:hint="default"/>
+      </w:rPr>
+    </w:lvl>
+    <w:lvl w:ilvl="2" w:tplc="04160005" w:tentative="1">
+      <w:start w:val="1"/>
+      <w:numFmt w:val="bullet"/>
+      <w:lvlText w:val=""/>
+      <w:lvlJc w:val="left"/>
+      <w:pPr>
+        <w:ind w:left="2160" w:hanging="360"/>
+      </w:pPr>
+      <w:rPr>
+        <w:rFonts w:ascii="Wingdings" w:hAnsi="Wingdings" w:hint="default"/>
+      </w:rPr>
+    </w:lvl>
+    <w:lvl w:ilvl="3" w:tplc="04160001" w:tentative="1">
+      <w:start w:val="1"/>
+      <w:numFmt w:val="bullet"/>
+      <w:lvlText w:val=""/>
+      <w:lvlJc w:val="left"/>
+      <w:pPr>
+        <w:ind w:left="2880" w:hanging="360"/>
+      </w:pPr>
+      <w:rPr>
+        <w:rFonts w:ascii="Symbol" w:hAnsi="Symbol" w:hint="default"/>
+      </w:rPr>
+    </w:lvl>
+    <w:lvl w:ilvl="4" w:tplc="04160003" w:tentative="1">
+      <w:start w:val="1"/>
+      <w:numFmt w:val="bullet"/>
+      <w:lvlText w:val="o"/>
+      <w:lvlJc w:val="left"/>
+      <w:pPr>
+        <w:ind w:left="3600" w:hanging="360"/>
+      </w:pPr>
+      <w:rPr>
+        <w:rFonts w:ascii="Courier New" w:hAnsi="Courier New" w:cs="Courier New" w:hint="default"/>
+      </w:rPr>
+    </w:lvl>
+    <w:lvl w:ilvl="5" w:tplc="04160005" w:tentative="1">
+      <w:start w:val="1"/>
+      <w:numFmt w:val="bullet"/>
+      <w:lvlText w:val=""/>
+      <w:lvlJc w:val="left"/>
+      <w:pPr>
+        <w:ind w:left="4320" w:hanging="360"/>
+      </w:pPr>
+      <w:rPr>
+        <w:rFonts w:ascii="Wingdings" w:hAnsi="Wingdings" w:hint="default"/>
+      </w:rPr>
+    </w:lvl>
+    <w:lvl w:ilvl="6" w:tplc="04160001" w:tentative="1">
+      <w:start w:val="1"/>
+      <w:numFmt w:val="bullet"/>
+      <w:lvlText w:val=""/>
+      <w:lvlJc w:val="left"/>
+      <w:pPr>
+        <w:ind w:left="5040" w:hanging="360"/>
+      </w:pPr>
+      <w:rPr>
+        <w:rFonts w:ascii="Symbol" w:hAnsi="Symbol" w:hint="default"/>
+      </w:rPr>
+    </w:lvl>
+    <w:lvl w:ilvl="7" w:tplc="04160003" w:tentative="1">
+      <w:start w:val="1"/>
+      <w:numFmt w:val="bullet"/>
+      <w:lvlText w:val="o"/>
+      <w:lvlJc w:val="left"/>
+      <w:pPr>
+        <w:ind w:left="5760" w:hanging="360"/>
+      </w:pPr>
+      <w:rPr>
+        <w:rFonts w:ascii="Courier New" w:hAnsi="Courier New" w:cs="Courier New" w:hint="default"/>
+      </w:rPr>
+    </w:lvl>
+    <w:lvl w:ilvl="8" w:tplc="04160005" w:tentative="1">
+      <w:start w:val="1"/>
+      <w:numFmt w:val="bullet"/>
+      <w:lvlText w:val=""/>
+      <w:lvlJc w:val="left"/>
+      <w:pPr>
+        <w:ind w:left="6480" w:hanging="360"/>
+      </w:pPr>
+      <w:rPr>
+        <w:rFonts w:ascii="Wingdings" w:hAnsi="Wingdings" w:hint="default"/>
+      </w:rPr>
+    </w:lvl>
+  </w:abstractNum>
+  <w:abstractNum w:abstractNumId="24" w15:restartNumberingAfterBreak="0">
     <w:nsid w:val="7D10285E"/>
     <w:multiLevelType w:val="multilevel"/>
     <w:tmpl w:val="B0900C02"/>
@@ -4926,37 +6065,37 @@
     <w:abstractNumId w:val="2"/>
   </w:num>
   <w:num w:numId="2">
-    <w:abstractNumId w:val="10"/>
+    <w:abstractNumId w:val="12"/>
   </w:num>
   <w:num w:numId="3">
     <w:abstractNumId w:val="0"/>
   </w:num>
   <w:num w:numId="4">
-    <w:abstractNumId w:val="18"/>
+    <w:abstractNumId w:val="22"/>
   </w:num>
   <w:num w:numId="5">
-    <w:abstractNumId w:val="12"/>
+    <w:abstractNumId w:val="14"/>
   </w:num>
   <w:num w:numId="6">
-    <w:abstractNumId w:val="7"/>
+    <w:abstractNumId w:val="9"/>
   </w:num>
   <w:num w:numId="7">
     <w:abstractNumId w:val="4"/>
   </w:num>
   <w:num w:numId="8">
-    <w:abstractNumId w:val="17"/>
+    <w:abstractNumId w:val="21"/>
   </w:num>
   <w:num w:numId="9">
-    <w:abstractNumId w:val="8"/>
+    <w:abstractNumId w:val="10"/>
   </w:num>
   <w:num w:numId="10">
-    <w:abstractNumId w:val="9"/>
+    <w:abstractNumId w:val="11"/>
   </w:num>
   <w:num w:numId="11">
-    <w:abstractNumId w:val="13"/>
+    <w:abstractNumId w:val="16"/>
   </w:num>
   <w:num w:numId="12">
-    <w:abstractNumId w:val="16"/>
+    <w:abstractNumId w:val="20"/>
   </w:num>
   <w:num w:numId="13">
     <w:abstractNumId w:val="6"/>
@@ -4965,22 +6104,37 @@
     <w:abstractNumId w:val="5"/>
   </w:num>
   <w:num w:numId="15">
-    <w:abstractNumId w:val="14"/>
+    <w:abstractNumId w:val="17"/>
   </w:num>
   <w:num w:numId="16">
-    <w:abstractNumId w:val="11"/>
+    <w:abstractNumId w:val="13"/>
   </w:num>
   <w:num w:numId="17">
-    <w:abstractNumId w:val="19"/>
+    <w:abstractNumId w:val="24"/>
   </w:num>
   <w:num w:numId="18">
     <w:abstractNumId w:val="3"/>
   </w:num>
   <w:num w:numId="19">
-    <w:abstractNumId w:val="15"/>
+    <w:abstractNumId w:val="18"/>
   </w:num>
   <w:num w:numId="20">
     <w:abstractNumId w:val="1"/>
+  </w:num>
+  <w:num w:numId="21">
+    <w:abstractNumId w:val="23"/>
+  </w:num>
+  <w:num w:numId="22">
+    <w:abstractNumId w:val="15"/>
+  </w:num>
+  <w:num w:numId="23">
+    <w:abstractNumId w:val="8"/>
+  </w:num>
+  <w:num w:numId="24">
+    <w:abstractNumId w:val="7"/>
+  </w:num>
+  <w:num w:numId="25">
+    <w:abstractNumId w:val="19"/>
   </w:num>
 </w:numbering>
 </file>
@@ -5182,7 +6336,7 @@
     <w:lsdException w:name="Medium Shading 2 Accent 1" w:uiPriority="64"/>
     <w:lsdException w:name="Medium List 1 Accent 1" w:uiPriority="65"/>
     <w:lsdException w:name="Revision" w:semiHidden="1"/>
-    <w:lsdException w:name="List Paragraph" w:uiPriority="34" w:qFormat="1"/>
+    <w:lsdException w:name="List Paragraph" w:uiPriority="0" w:qFormat="1"/>
     <w:lsdException w:name="Quote" w:uiPriority="29" w:qFormat="1"/>
     <w:lsdException w:name="Intense Quote" w:uiPriority="30" w:qFormat="1"/>
     <w:lsdException w:name="Medium List 2 Accent 1" w:uiPriority="66"/>

</xml_diff>

<commit_message>
[GPR] Atualizando a forma dos Recursos Humanos.
</commit_message>
<xml_diff>
--- a/Artefatos de Documentação/Processo Aplicado/EveRemind/2-Gerencia de Projeto/Recursos Humanos.docx
+++ b/Artefatos de Documentação/Processo Aplicado/EveRemind/2-Gerencia de Projeto/Recursos Humanos.docx
@@ -1,6 +1,6 @@
 
 <file path=word/document.xml><?xml version="1.0" encoding="utf-8"?>
-<w:document xmlns:wpc="http://schemas.microsoft.com/office/word/2010/wordprocessingCanvas" xmlns:mc="http://schemas.openxmlformats.org/markup-compatibility/2006" xmlns:o="urn:schemas-microsoft-com:office:office" xmlns:r="http://schemas.openxmlformats.org/officeDocument/2006/relationships" xmlns:m="http://schemas.openxmlformats.org/officeDocument/2006/math" xmlns:v="urn:schemas-microsoft-com:vml" xmlns:wp14="http://schemas.microsoft.com/office/word/2010/wordprocessingDrawing" xmlns:wp="http://schemas.openxmlformats.org/drawingml/2006/wordprocessingDrawing" xmlns:w10="urn:schemas-microsoft-com:office:word" xmlns:w="http://schemas.openxmlformats.org/wordprocessingml/2006/main" xmlns:w14="http://schemas.microsoft.com/office/word/2010/wordml" xmlns:w15="http://schemas.microsoft.com/office/word/2012/wordml" xmlns:wpg="http://schemas.microsoft.com/office/word/2010/wordprocessingGroup" xmlns:wpi="http://schemas.microsoft.com/office/word/2010/wordprocessingInk" xmlns:wne="http://schemas.microsoft.com/office/word/2006/wordml" xmlns:wps="http://schemas.microsoft.com/office/word/2010/wordprocessingShape" mc:Ignorable="w14 w15 wp14">
+<w:document xmlns:wpc="http://schemas.microsoft.com/office/word/2010/wordprocessingCanvas" xmlns:mo="http://schemas.microsoft.com/office/mac/office/2008/main" xmlns:mc="http://schemas.openxmlformats.org/markup-compatibility/2006" xmlns:mv="urn:schemas-microsoft-com:mac:vml" xmlns:o="urn:schemas-microsoft-com:office:office" xmlns:r="http://schemas.openxmlformats.org/officeDocument/2006/relationships" xmlns:m="http://schemas.openxmlformats.org/officeDocument/2006/math" xmlns:v="urn:schemas-microsoft-com:vml" xmlns:wp14="http://schemas.microsoft.com/office/word/2010/wordprocessingDrawing" xmlns:wp="http://schemas.openxmlformats.org/drawingml/2006/wordprocessingDrawing" xmlns:w10="urn:schemas-microsoft-com:office:word" xmlns:w="http://schemas.openxmlformats.org/wordprocessingml/2006/main" xmlns:w14="http://schemas.microsoft.com/office/word/2010/wordml" xmlns:w15="http://schemas.microsoft.com/office/word/2012/wordml" xmlns:wpg="http://schemas.microsoft.com/office/word/2010/wordprocessingGroup" xmlns:wpi="http://schemas.microsoft.com/office/word/2010/wordprocessingInk" xmlns:wne="http://schemas.microsoft.com/office/word/2006/wordml" xmlns:wps="http://schemas.microsoft.com/office/word/2010/wordprocessingShape" mc:Ignorable="w14 w15 wp14">
   <w:body>
     <w:p>
       <w:pPr>
@@ -48,7 +48,7 @@
     </w:p>
     <w:p>
       <w:pPr>
-        <w:pStyle w:val="PargrafodaLista"/>
+        <w:pStyle w:val="ListParagraph"/>
         <w:numPr>
           <w:ilvl w:val="0"/>
           <w:numId w:val="1"/>
@@ -66,7 +66,7 @@
     </w:p>
     <w:p>
       <w:pPr>
-        <w:pStyle w:val="PargrafodaLista"/>
+        <w:pStyle w:val="ListParagraph"/>
         <w:numPr>
           <w:ilvl w:val="0"/>
           <w:numId w:val="1"/>
@@ -84,7 +84,7 @@
     </w:p>
     <w:p>
       <w:pPr>
-        <w:pStyle w:val="PargrafodaLista"/>
+        <w:pStyle w:val="ListParagraph"/>
         <w:numPr>
           <w:ilvl w:val="0"/>
           <w:numId w:val="1"/>
@@ -102,6 +102,24 @@
     </w:p>
     <w:p>
       <w:pPr>
+        <w:pStyle w:val="ListParagraph"/>
+        <w:numPr>
+          <w:ilvl w:val="0"/>
+          <w:numId w:val="1"/>
+        </w:numPr>
+        <w:spacing w:after="120"/>
+      </w:pPr>
+      <w:r>
+        <w:rPr>
+          <w:rFonts w:ascii="Arial" w:hAnsi="Arial" w:cs="Arial"/>
+          <w:sz w:val="24"/>
+          <w:szCs w:val="24"/>
+        </w:rPr>
+        <w:t>Testador</w:t>
+      </w:r>
+    </w:p>
+    <w:p>
+      <w:pPr>
         <w:spacing w:after="120"/>
       </w:pPr>
       <w:r>
@@ -115,7 +133,7 @@
     </w:p>
     <w:p>
       <w:pPr>
-        <w:pStyle w:val="PargrafodaLista"/>
+        <w:pStyle w:val="ListParagraph"/>
         <w:numPr>
           <w:ilvl w:val="0"/>
           <w:numId w:val="2"/>
@@ -133,7 +151,7 @@
     </w:p>
     <w:p>
       <w:pPr>
-        <w:pStyle w:val="PargrafodaLista"/>
+        <w:pStyle w:val="ListParagraph"/>
         <w:numPr>
           <w:ilvl w:val="0"/>
           <w:numId w:val="2"/>
@@ -151,7 +169,7 @@
     </w:p>
     <w:p>
       <w:pPr>
-        <w:pStyle w:val="PargrafodaLista"/>
+        <w:pStyle w:val="ListParagraph"/>
         <w:numPr>
           <w:ilvl w:val="0"/>
           <w:numId w:val="2"/>
@@ -169,7 +187,7 @@
     </w:p>
     <w:p>
       <w:pPr>
-        <w:pStyle w:val="PargrafodaLista"/>
+        <w:pStyle w:val="ListParagraph"/>
         <w:numPr>
           <w:ilvl w:val="0"/>
           <w:numId w:val="2"/>
@@ -200,7 +218,7 @@
     </w:p>
     <w:p>
       <w:pPr>
-        <w:pStyle w:val="PargrafodaLista"/>
+        <w:pStyle w:val="ListParagraph"/>
         <w:numPr>
           <w:ilvl w:val="0"/>
           <w:numId w:val="3"/>
@@ -218,7 +236,7 @@
     </w:p>
     <w:p>
       <w:pPr>
-        <w:pStyle w:val="PargrafodaLista"/>
+        <w:pStyle w:val="ListParagraph"/>
         <w:numPr>
           <w:ilvl w:val="0"/>
           <w:numId w:val="3"/>
@@ -236,7 +254,7 @@
     </w:p>
     <w:p>
       <w:pPr>
-        <w:pStyle w:val="PargrafodaLista"/>
+        <w:pStyle w:val="ListParagraph"/>
         <w:numPr>
           <w:ilvl w:val="0"/>
           <w:numId w:val="3"/>
@@ -254,7 +272,7 @@
     </w:p>
     <w:p>
       <w:pPr>
-        <w:pStyle w:val="PargrafodaLista"/>
+        <w:pStyle w:val="ListParagraph"/>
         <w:numPr>
           <w:ilvl w:val="0"/>
           <w:numId w:val="3"/>
@@ -285,7 +303,7 @@
     </w:p>
     <w:p>
       <w:pPr>
-        <w:pStyle w:val="PargrafodaLista"/>
+        <w:pStyle w:val="ListParagraph"/>
         <w:numPr>
           <w:ilvl w:val="0"/>
           <w:numId w:val="4"/>
@@ -303,7 +321,7 @@
     </w:p>
     <w:p>
       <w:pPr>
-        <w:pStyle w:val="PargrafodaLista"/>
+        <w:pStyle w:val="ListParagraph"/>
         <w:numPr>
           <w:ilvl w:val="0"/>
           <w:numId w:val="4"/>
@@ -321,7 +339,7 @@
     </w:p>
     <w:p>
       <w:pPr>
-        <w:pStyle w:val="PargrafodaLista"/>
+        <w:pStyle w:val="ListParagraph"/>
         <w:numPr>
           <w:ilvl w:val="0"/>
           <w:numId w:val="4"/>
@@ -339,7 +357,7 @@
     </w:p>
     <w:p>
       <w:pPr>
-        <w:pStyle w:val="PargrafodaLista"/>
+        <w:pStyle w:val="ListParagraph"/>
         <w:numPr>
           <w:ilvl w:val="0"/>
           <w:numId w:val="4"/>
@@ -370,7 +388,7 @@
     </w:p>
     <w:p>
       <w:pPr>
-        <w:pStyle w:val="PargrafodaLista"/>
+        <w:pStyle w:val="ListParagraph"/>
         <w:numPr>
           <w:ilvl w:val="0"/>
           <w:numId w:val="5"/>
@@ -388,7 +406,7 @@
     </w:p>
     <w:p>
       <w:pPr>
-        <w:pStyle w:val="PargrafodaLista"/>
+        <w:pStyle w:val="ListParagraph"/>
         <w:numPr>
           <w:ilvl w:val="0"/>
           <w:numId w:val="5"/>
@@ -406,7 +424,7 @@
     </w:p>
     <w:p>
       <w:pPr>
-        <w:pStyle w:val="PargrafodaLista"/>
+        <w:pStyle w:val="ListParagraph"/>
         <w:numPr>
           <w:ilvl w:val="0"/>
           <w:numId w:val="5"/>
@@ -424,7 +442,7 @@
     </w:p>
     <w:p>
       <w:pPr>
-        <w:pStyle w:val="PargrafodaLista"/>
+        <w:pStyle w:val="ListParagraph"/>
         <w:numPr>
           <w:ilvl w:val="0"/>
           <w:numId w:val="5"/>
@@ -442,7 +460,7 @@
     </w:p>
     <w:p>
       <w:pPr>
-        <w:pStyle w:val="PargrafodaLista"/>
+        <w:pStyle w:val="ListParagraph"/>
         <w:numPr>
           <w:ilvl w:val="0"/>
           <w:numId w:val="5"/>
@@ -473,7 +491,7 @@
     </w:p>
     <w:p>
       <w:pPr>
-        <w:pStyle w:val="PargrafodaLista"/>
+        <w:pStyle w:val="ListParagraph"/>
         <w:numPr>
           <w:ilvl w:val="0"/>
           <w:numId w:val="6"/>
@@ -491,7 +509,7 @@
     </w:p>
     <w:p>
       <w:pPr>
-        <w:pStyle w:val="PargrafodaLista"/>
+        <w:pStyle w:val="ListParagraph"/>
         <w:numPr>
           <w:ilvl w:val="0"/>
           <w:numId w:val="6"/>
@@ -509,7 +527,7 @@
     </w:p>
     <w:p>
       <w:pPr>
-        <w:pStyle w:val="PargrafodaLista"/>
+        <w:pStyle w:val="ListParagraph"/>
         <w:numPr>
           <w:ilvl w:val="0"/>
           <w:numId w:val="6"/>
@@ -527,7 +545,7 @@
     </w:p>
     <w:p>
       <w:pPr>
-        <w:pStyle w:val="PargrafodaLista"/>
+        <w:pStyle w:val="ListParagraph"/>
         <w:numPr>
           <w:ilvl w:val="0"/>
           <w:numId w:val="6"/>
@@ -553,79 +571,12 @@
           <w:sz w:val="24"/>
           <w:szCs w:val="24"/>
         </w:rPr>
-        <w:t>Matheus Lima:</w:t>
-      </w:r>
-    </w:p>
-    <w:p>
-      <w:pPr>
-        <w:pStyle w:val="PargrafodaLista"/>
-        <w:numPr>
-          <w:ilvl w:val="0"/>
-          <w:numId w:val="6"/>
-        </w:numPr>
-        <w:spacing w:after="120"/>
-      </w:pPr>
-      <w:r>
-        <w:rPr>
-          <w:rFonts w:ascii="Arial" w:hAnsi="Arial" w:cs="Arial"/>
-          <w:sz w:val="24"/>
-          <w:szCs w:val="24"/>
-        </w:rPr>
-        <w:t>Testador</w:t>
-      </w:r>
-    </w:p>
-    <w:p>
-      <w:pPr>
-        <w:pStyle w:val="PargrafodaLista"/>
-        <w:numPr>
-          <w:ilvl w:val="0"/>
-          <w:numId w:val="6"/>
-        </w:numPr>
-        <w:spacing w:after="120"/>
-      </w:pPr>
-      <w:r>
-        <w:rPr>
-          <w:rFonts w:ascii="Arial" w:hAnsi="Arial" w:cs="Arial"/>
-          <w:sz w:val="24"/>
-          <w:szCs w:val="24"/>
-        </w:rPr>
-        <w:t>Equipe de Manutenção</w:t>
-      </w:r>
-    </w:p>
-    <w:p>
-      <w:pPr>
-        <w:pStyle w:val="PargrafodaLista"/>
-        <w:numPr>
-          <w:ilvl w:val="0"/>
-          <w:numId w:val="6"/>
-        </w:numPr>
-        <w:spacing w:after="120"/>
-      </w:pPr>
-      <w:r>
-        <w:rPr>
-          <w:rFonts w:ascii="Arial" w:hAnsi="Arial" w:cs="Arial"/>
-          <w:sz w:val="24"/>
-          <w:szCs w:val="24"/>
-        </w:rPr>
-        <w:t>Equipe de Configuração</w:t>
-      </w:r>
-    </w:p>
-    <w:p>
-      <w:pPr>
-        <w:spacing w:after="120"/>
-      </w:pPr>
-      <w:r>
-        <w:rPr>
-          <w:rFonts w:ascii="Arial" w:hAnsi="Arial" w:cs="Arial"/>
-          <w:sz w:val="24"/>
-          <w:szCs w:val="24"/>
-        </w:rPr>
         <w:t>Deborah Ulacia:</w:t>
       </w:r>
     </w:p>
     <w:p>
       <w:pPr>
-        <w:pStyle w:val="PargrafodaLista"/>
+        <w:pStyle w:val="ListParagraph"/>
         <w:numPr>
           <w:ilvl w:val="0"/>
           <w:numId w:val="7"/>
@@ -638,7 +589,6 @@
           <w:sz w:val="24"/>
           <w:szCs w:val="24"/>
         </w:rPr>
-        <w:lastRenderedPageBreak/>
         <w:t>Scrum Master</w:t>
       </w:r>
     </w:p>
@@ -666,6 +616,7 @@
           <w:sz w:val="28"/>
           <w:szCs w:val="28"/>
         </w:rPr>
+        <w:lastRenderedPageBreak/>
         <w:t>Aptidões e conhecimentos:</w:t>
       </w:r>
     </w:p>
@@ -715,7 +666,7 @@
     </w:p>
     <w:p>
       <w:pPr>
-        <w:pStyle w:val="PargrafodaLista"/>
+        <w:pStyle w:val="ListParagraph"/>
         <w:numPr>
           <w:ilvl w:val="0"/>
           <w:numId w:val="9"/>
@@ -733,7 +684,7 @@
     </w:p>
     <w:p>
       <w:pPr>
-        <w:pStyle w:val="PargrafodaLista"/>
+        <w:pStyle w:val="ListParagraph"/>
         <w:numPr>
           <w:ilvl w:val="0"/>
           <w:numId w:val="9"/>
@@ -766,7 +717,7 @@
     </w:p>
     <w:p>
       <w:pPr>
-        <w:pStyle w:val="PargrafodaLista"/>
+        <w:pStyle w:val="ListParagraph"/>
         <w:numPr>
           <w:ilvl w:val="0"/>
           <w:numId w:val="8"/>
@@ -784,7 +735,7 @@
     </w:p>
     <w:p>
       <w:pPr>
-        <w:pStyle w:val="PargrafodaLista"/>
+        <w:pStyle w:val="ListParagraph"/>
         <w:numPr>
           <w:ilvl w:val="0"/>
           <w:numId w:val="8"/>
@@ -802,7 +753,7 @@
     </w:p>
     <w:p>
       <w:pPr>
-        <w:pStyle w:val="PargrafodaLista"/>
+        <w:pStyle w:val="ListParagraph"/>
         <w:numPr>
           <w:ilvl w:val="0"/>
           <w:numId w:val="8"/>
@@ -820,7 +771,7 @@
     </w:p>
     <w:p>
       <w:pPr>
-        <w:pStyle w:val="PargrafodaLista"/>
+        <w:pStyle w:val="ListParagraph"/>
         <w:numPr>
           <w:ilvl w:val="0"/>
           <w:numId w:val="8"/>
@@ -838,7 +789,7 @@
     </w:p>
     <w:p>
       <w:pPr>
-        <w:pStyle w:val="PargrafodaLista"/>
+        <w:pStyle w:val="ListParagraph"/>
         <w:numPr>
           <w:ilvl w:val="0"/>
           <w:numId w:val="8"/>
@@ -900,7 +851,7 @@
     </w:p>
     <w:p>
       <w:pPr>
-        <w:pStyle w:val="PargrafodaLista"/>
+        <w:pStyle w:val="ListParagraph"/>
         <w:numPr>
           <w:ilvl w:val="0"/>
           <w:numId w:val="10"/>
@@ -918,7 +869,7 @@
     </w:p>
     <w:p>
       <w:pPr>
-        <w:pStyle w:val="PargrafodaLista"/>
+        <w:pStyle w:val="ListParagraph"/>
         <w:numPr>
           <w:ilvl w:val="0"/>
           <w:numId w:val="10"/>
@@ -936,7 +887,7 @@
     </w:p>
     <w:p>
       <w:pPr>
-        <w:pStyle w:val="PargrafodaLista"/>
+        <w:pStyle w:val="ListParagraph"/>
         <w:numPr>
           <w:ilvl w:val="0"/>
           <w:numId w:val="10"/>
@@ -969,7 +920,7 @@
     </w:p>
     <w:p>
       <w:pPr>
-        <w:pStyle w:val="PargrafodaLista"/>
+        <w:pStyle w:val="ListParagraph"/>
         <w:numPr>
           <w:ilvl w:val="0"/>
           <w:numId w:val="11"/>
@@ -987,7 +938,7 @@
     </w:p>
     <w:p>
       <w:pPr>
-        <w:pStyle w:val="PargrafodaLista"/>
+        <w:pStyle w:val="ListParagraph"/>
         <w:numPr>
           <w:ilvl w:val="0"/>
           <w:numId w:val="11"/>
@@ -1005,7 +956,7 @@
     </w:p>
     <w:p>
       <w:pPr>
-        <w:pStyle w:val="PargrafodaLista"/>
+        <w:pStyle w:val="ListParagraph"/>
         <w:numPr>
           <w:ilvl w:val="0"/>
           <w:numId w:val="11"/>
@@ -1023,7 +974,7 @@
     </w:p>
     <w:p>
       <w:pPr>
-        <w:pStyle w:val="PargrafodaLista"/>
+        <w:pStyle w:val="ListParagraph"/>
         <w:numPr>
           <w:ilvl w:val="0"/>
           <w:numId w:val="11"/>
@@ -1041,7 +992,7 @@
     </w:p>
     <w:p>
       <w:pPr>
-        <w:pStyle w:val="PargrafodaLista"/>
+        <w:pStyle w:val="ListParagraph"/>
         <w:numPr>
           <w:ilvl w:val="0"/>
           <w:numId w:val="11"/>
@@ -1059,7 +1010,7 @@
     </w:p>
     <w:p>
       <w:pPr>
-        <w:pStyle w:val="PargrafodaLista"/>
+        <w:pStyle w:val="ListParagraph"/>
         <w:numPr>
           <w:ilvl w:val="0"/>
           <w:numId w:val="11"/>
@@ -1077,7 +1028,7 @@
     </w:p>
     <w:p>
       <w:pPr>
-        <w:pStyle w:val="PargrafodaLista"/>
+        <w:pStyle w:val="ListParagraph"/>
         <w:numPr>
           <w:ilvl w:val="0"/>
           <w:numId w:val="11"/>
@@ -1139,7 +1090,7 @@
     </w:p>
     <w:p>
       <w:pPr>
-        <w:pStyle w:val="PargrafodaLista"/>
+        <w:pStyle w:val="ListParagraph"/>
         <w:numPr>
           <w:ilvl w:val="0"/>
           <w:numId w:val="12"/>
@@ -1157,7 +1108,7 @@
     </w:p>
     <w:p>
       <w:pPr>
-        <w:pStyle w:val="PargrafodaLista"/>
+        <w:pStyle w:val="ListParagraph"/>
         <w:numPr>
           <w:ilvl w:val="0"/>
           <w:numId w:val="12"/>
@@ -1177,7 +1128,7 @@
     </w:p>
     <w:p>
       <w:pPr>
-        <w:pStyle w:val="PargrafodaLista"/>
+        <w:pStyle w:val="ListParagraph"/>
         <w:numPr>
           <w:ilvl w:val="0"/>
           <w:numId w:val="12"/>
@@ -1210,7 +1161,7 @@
     </w:p>
     <w:p>
       <w:pPr>
-        <w:pStyle w:val="PargrafodaLista"/>
+        <w:pStyle w:val="ListParagraph"/>
         <w:numPr>
           <w:ilvl w:val="0"/>
           <w:numId w:val="13"/>
@@ -1228,7 +1179,7 @@
     </w:p>
     <w:p>
       <w:pPr>
-        <w:pStyle w:val="PargrafodaLista"/>
+        <w:pStyle w:val="ListParagraph"/>
         <w:numPr>
           <w:ilvl w:val="0"/>
           <w:numId w:val="13"/>
@@ -1246,7 +1197,7 @@
     </w:p>
     <w:p>
       <w:pPr>
-        <w:pStyle w:val="PargrafodaLista"/>
+        <w:pStyle w:val="ListParagraph"/>
         <w:numPr>
           <w:ilvl w:val="0"/>
           <w:numId w:val="13"/>
@@ -1259,61 +1210,61 @@
           <w:sz w:val="24"/>
           <w:szCs w:val="24"/>
         </w:rPr>
+        <w:t>Java SE, CSS e HTML. (Avançado).</w:t>
+      </w:r>
+    </w:p>
+    <w:p>
+      <w:pPr>
+        <w:pStyle w:val="ListParagraph"/>
+        <w:numPr>
+          <w:ilvl w:val="0"/>
+          <w:numId w:val="13"/>
+        </w:numPr>
+        <w:spacing w:after="120"/>
+      </w:pPr>
+      <w:r>
+        <w:rPr>
+          <w:rFonts w:ascii="Arial" w:hAnsi="Arial"/>
+          <w:sz w:val="24"/>
+          <w:szCs w:val="24"/>
+        </w:rPr>
+        <w:t>Java EE, JSP, Javascript e Angularjs. (Intermediário).</w:t>
+      </w:r>
+    </w:p>
+    <w:p>
+      <w:pPr>
+        <w:pStyle w:val="ListParagraph"/>
+        <w:numPr>
+          <w:ilvl w:val="0"/>
+          <w:numId w:val="13"/>
+        </w:numPr>
+        <w:spacing w:after="120"/>
+      </w:pPr>
+      <w:r>
+        <w:rPr>
+          <w:rFonts w:ascii="Arial" w:hAnsi="Arial"/>
+          <w:sz w:val="24"/>
+          <w:szCs w:val="24"/>
+        </w:rPr>
+        <w:t>MySQL e MongoDB. (Básico).</w:t>
+      </w:r>
+    </w:p>
+    <w:p>
+      <w:pPr>
+        <w:pStyle w:val="ListParagraph"/>
+        <w:numPr>
+          <w:ilvl w:val="0"/>
+          <w:numId w:val="13"/>
+        </w:numPr>
+        <w:spacing w:after="120"/>
+      </w:pPr>
+      <w:r>
+        <w:rPr>
+          <w:rFonts w:ascii="Arial" w:hAnsi="Arial"/>
+          <w:sz w:val="24"/>
+          <w:szCs w:val="24"/>
+        </w:rPr>
         <w:lastRenderedPageBreak/>
-        <w:t>Java SE, CSS e HTML. (Avançado).</w:t>
-      </w:r>
-    </w:p>
-    <w:p>
-      <w:pPr>
-        <w:pStyle w:val="PargrafodaLista"/>
-        <w:numPr>
-          <w:ilvl w:val="0"/>
-          <w:numId w:val="13"/>
-        </w:numPr>
-        <w:spacing w:after="120"/>
-      </w:pPr>
-      <w:r>
-        <w:rPr>
-          <w:rFonts w:ascii="Arial" w:hAnsi="Arial"/>
-          <w:sz w:val="24"/>
-          <w:szCs w:val="24"/>
-        </w:rPr>
-        <w:t>Java EE, JSP, Javascript e Angularjs. (Intermediário).</w:t>
-      </w:r>
-    </w:p>
-    <w:p>
-      <w:pPr>
-        <w:pStyle w:val="PargrafodaLista"/>
-        <w:numPr>
-          <w:ilvl w:val="0"/>
-          <w:numId w:val="13"/>
-        </w:numPr>
-        <w:spacing w:after="120"/>
-      </w:pPr>
-      <w:r>
-        <w:rPr>
-          <w:rFonts w:ascii="Arial" w:hAnsi="Arial"/>
-          <w:sz w:val="24"/>
-          <w:szCs w:val="24"/>
-        </w:rPr>
-        <w:t>MySQL e MongoDB. (Básico).</w:t>
-      </w:r>
-    </w:p>
-    <w:p>
-      <w:pPr>
-        <w:pStyle w:val="PargrafodaLista"/>
-        <w:numPr>
-          <w:ilvl w:val="0"/>
-          <w:numId w:val="13"/>
-        </w:numPr>
-        <w:spacing w:after="120"/>
-      </w:pPr>
-      <w:r>
-        <w:rPr>
-          <w:rFonts w:ascii="Arial" w:hAnsi="Arial"/>
-          <w:sz w:val="24"/>
-          <w:szCs w:val="24"/>
-        </w:rPr>
         <w:t>Ferramentas de Desenvolvimento: Eclipse, NetBeans, Astah e DreamWeaver.</w:t>
       </w:r>
     </w:p>
@@ -1363,7 +1314,7 @@
     </w:p>
     <w:p>
       <w:pPr>
-        <w:pStyle w:val="PargrafodaLista"/>
+        <w:pStyle w:val="ListParagraph"/>
         <w:numPr>
           <w:ilvl w:val="0"/>
           <w:numId w:val="15"/>
@@ -1381,7 +1332,7 @@
     </w:p>
     <w:p>
       <w:pPr>
-        <w:pStyle w:val="PargrafodaLista"/>
+        <w:pStyle w:val="ListParagraph"/>
         <w:numPr>
           <w:ilvl w:val="0"/>
           <w:numId w:val="15"/>
@@ -1416,7 +1367,7 @@
     </w:p>
     <w:p>
       <w:pPr>
-        <w:pStyle w:val="PargrafodaLista"/>
+        <w:pStyle w:val="ListParagraph"/>
         <w:numPr>
           <w:ilvl w:val="0"/>
           <w:numId w:val="14"/>
@@ -1434,7 +1385,7 @@
     </w:p>
     <w:p>
       <w:pPr>
-        <w:pStyle w:val="PargrafodaLista"/>
+        <w:pStyle w:val="ListParagraph"/>
         <w:numPr>
           <w:ilvl w:val="0"/>
           <w:numId w:val="14"/>
@@ -1452,7 +1403,7 @@
     </w:p>
     <w:p>
       <w:pPr>
-        <w:pStyle w:val="PargrafodaLista"/>
+        <w:pStyle w:val="ListParagraph"/>
         <w:numPr>
           <w:ilvl w:val="0"/>
           <w:numId w:val="14"/>
@@ -1470,7 +1421,7 @@
     </w:p>
     <w:p>
       <w:pPr>
-        <w:pStyle w:val="PargrafodaLista"/>
+        <w:pStyle w:val="ListParagraph"/>
         <w:numPr>
           <w:ilvl w:val="0"/>
           <w:numId w:val="14"/>
@@ -1532,7 +1483,7 @@
     </w:p>
     <w:p>
       <w:pPr>
-        <w:pStyle w:val="PargrafodaLista"/>
+        <w:pStyle w:val="ListParagraph"/>
         <w:numPr>
           <w:ilvl w:val="0"/>
           <w:numId w:val="16"/>
@@ -1550,7 +1501,7 @@
     </w:p>
     <w:p>
       <w:pPr>
-        <w:pStyle w:val="PargrafodaLista"/>
+        <w:pStyle w:val="ListParagraph"/>
         <w:numPr>
           <w:ilvl w:val="0"/>
           <w:numId w:val="16"/>
@@ -1585,7 +1536,7 @@
     </w:p>
     <w:p>
       <w:pPr>
-        <w:pStyle w:val="PargrafodaLista"/>
+        <w:pStyle w:val="ListParagraph"/>
         <w:numPr>
           <w:ilvl w:val="0"/>
           <w:numId w:val="17"/>
@@ -1603,7 +1554,7 @@
     </w:p>
     <w:p>
       <w:pPr>
-        <w:pStyle w:val="PargrafodaLista"/>
+        <w:pStyle w:val="ListParagraph"/>
         <w:numPr>
           <w:ilvl w:val="0"/>
           <w:numId w:val="17"/>
@@ -1621,7 +1572,7 @@
     </w:p>
     <w:p>
       <w:pPr>
-        <w:pStyle w:val="PargrafodaLista"/>
+        <w:pStyle w:val="ListParagraph"/>
         <w:numPr>
           <w:ilvl w:val="0"/>
           <w:numId w:val="17"/>
@@ -1639,7 +1590,7 @@
     </w:p>
     <w:p>
       <w:pPr>
-        <w:pStyle w:val="PargrafodaLista"/>
+        <w:pStyle w:val="ListParagraph"/>
         <w:numPr>
           <w:ilvl w:val="0"/>
           <w:numId w:val="17"/>
@@ -1657,7 +1608,7 @@
     </w:p>
     <w:p>
       <w:pPr>
-        <w:pStyle w:val="PargrafodaLista"/>
+        <w:pStyle w:val="ListParagraph"/>
         <w:numPr>
           <w:ilvl w:val="0"/>
           <w:numId w:val="17"/>
@@ -1675,7 +1626,7 @@
     </w:p>
     <w:p>
       <w:pPr>
-        <w:pStyle w:val="PargrafodaLista"/>
+        <w:pStyle w:val="ListParagraph"/>
         <w:numPr>
           <w:ilvl w:val="0"/>
           <w:numId w:val="17"/>
@@ -1737,7 +1688,7 @@
     </w:p>
     <w:p>
       <w:pPr>
-        <w:pStyle w:val="PargrafodaLista"/>
+        <w:pStyle w:val="ListParagraph"/>
         <w:numPr>
           <w:ilvl w:val="0"/>
           <w:numId w:val="18"/>
@@ -1755,7 +1706,7 @@
     </w:p>
     <w:p>
       <w:pPr>
-        <w:pStyle w:val="PargrafodaLista"/>
+        <w:pStyle w:val="ListParagraph"/>
         <w:numPr>
           <w:ilvl w:val="0"/>
           <w:numId w:val="18"/>
@@ -1775,7 +1726,7 @@
     </w:p>
     <w:p>
       <w:pPr>
-        <w:pStyle w:val="PargrafodaLista"/>
+        <w:pStyle w:val="ListParagraph"/>
         <w:numPr>
           <w:ilvl w:val="0"/>
           <w:numId w:val="18"/>
@@ -1793,7 +1744,7 @@
     </w:p>
     <w:p>
       <w:pPr>
-        <w:pStyle w:val="PargrafodaLista"/>
+        <w:pStyle w:val="ListParagraph"/>
         <w:numPr>
           <w:ilvl w:val="0"/>
           <w:numId w:val="18"/>
@@ -1826,7 +1777,7 @@
     </w:p>
     <w:p>
       <w:pPr>
-        <w:pStyle w:val="PargrafodaLista"/>
+        <w:pStyle w:val="ListParagraph"/>
         <w:numPr>
           <w:ilvl w:val="0"/>
           <w:numId w:val="19"/>
@@ -1844,7 +1795,7 @@
     </w:p>
     <w:p>
       <w:pPr>
-        <w:pStyle w:val="PargrafodaLista"/>
+        <w:pStyle w:val="ListParagraph"/>
         <w:numPr>
           <w:ilvl w:val="0"/>
           <w:numId w:val="19"/>
@@ -1862,7 +1813,7 @@
     </w:p>
     <w:p>
       <w:pPr>
-        <w:pStyle w:val="PargrafodaLista"/>
+        <w:pStyle w:val="ListParagraph"/>
         <w:numPr>
           <w:ilvl w:val="0"/>
           <w:numId w:val="19"/>
@@ -1880,7 +1831,7 @@
     </w:p>
     <w:p>
       <w:pPr>
-        <w:pStyle w:val="PargrafodaLista"/>
+        <w:pStyle w:val="ListParagraph"/>
         <w:numPr>
           <w:ilvl w:val="0"/>
           <w:numId w:val="19"/>
@@ -1893,13 +1844,12 @@
           <w:sz w:val="24"/>
           <w:szCs w:val="24"/>
         </w:rPr>
-        <w:lastRenderedPageBreak/>
         <w:t>Java SE, CSS, HTML, Java EE, JSP, Javascript, Angularjs, Lua (Avançado).</w:t>
       </w:r>
     </w:p>
     <w:p>
       <w:pPr>
-        <w:pStyle w:val="PargrafodaLista"/>
+        <w:pStyle w:val="ListParagraph"/>
         <w:numPr>
           <w:ilvl w:val="0"/>
           <w:numId w:val="19"/>
@@ -1917,7 +1867,7 @@
     </w:p>
     <w:p>
       <w:pPr>
-        <w:pStyle w:val="PargrafodaLista"/>
+        <w:pStyle w:val="ListParagraph"/>
         <w:numPr>
           <w:ilvl w:val="0"/>
           <w:numId w:val="19"/>
@@ -1935,7 +1885,7 @@
     </w:p>
     <w:p>
       <w:pPr>
-        <w:pStyle w:val="PargrafodaLista"/>
+        <w:pStyle w:val="ListParagraph"/>
         <w:numPr>
           <w:ilvl w:val="0"/>
           <w:numId w:val="19"/>
@@ -1950,6 +1900,7 @@
           <w:sz w:val="24"/>
           <w:szCs w:val="24"/>
         </w:rPr>
+        <w:lastRenderedPageBreak/>
         <w:t>Ferramentas de Desenvolvimento: NetBeans, Code::Blocks, GitHub e Astah.</w:t>
       </w:r>
     </w:p>
@@ -1998,7 +1949,7 @@
     </w:p>
     <w:p>
       <w:pPr>
-        <w:pStyle w:val="PargrafodaLista"/>
+        <w:pStyle w:val="ListParagraph"/>
         <w:numPr>
           <w:ilvl w:val="0"/>
           <w:numId w:val="15"/>
@@ -2016,7 +1967,7 @@
     </w:p>
     <w:p>
       <w:pPr>
-        <w:pStyle w:val="PargrafodaLista"/>
+        <w:pStyle w:val="ListParagraph"/>
         <w:numPr>
           <w:ilvl w:val="0"/>
           <w:numId w:val="15"/>
@@ -2049,7 +2000,7 @@
     </w:p>
     <w:p>
       <w:pPr>
-        <w:pStyle w:val="PargrafodaLista"/>
+        <w:pStyle w:val="ListParagraph"/>
         <w:numPr>
           <w:ilvl w:val="0"/>
           <w:numId w:val="14"/>
@@ -2067,7 +2018,7 @@
     </w:p>
     <w:p>
       <w:pPr>
-        <w:pStyle w:val="PargrafodaLista"/>
+        <w:pStyle w:val="ListParagraph"/>
         <w:numPr>
           <w:ilvl w:val="0"/>
           <w:numId w:val="14"/>
@@ -2085,7 +2036,7 @@
     </w:p>
     <w:p>
       <w:pPr>
-        <w:pStyle w:val="PargrafodaLista"/>
+        <w:pStyle w:val="ListParagraph"/>
         <w:numPr>
           <w:ilvl w:val="0"/>
           <w:numId w:val="14"/>
@@ -2103,7 +2054,7 @@
     </w:p>
     <w:p>
       <w:pPr>
-        <w:pStyle w:val="PargrafodaLista"/>
+        <w:pStyle w:val="ListParagraph"/>
         <w:numPr>
           <w:ilvl w:val="0"/>
           <w:numId w:val="14"/>
@@ -2121,7 +2072,7 @@
     </w:p>
     <w:p>
       <w:pPr>
-        <w:pStyle w:val="PargrafodaLista"/>
+        <w:pStyle w:val="ListParagraph"/>
         <w:numPr>
           <w:ilvl w:val="0"/>
           <w:numId w:val="14"/>
@@ -2139,7 +2090,7 @@
     </w:p>
     <w:p>
       <w:pPr>
-        <w:pStyle w:val="PargrafodaLista"/>
+        <w:pStyle w:val="ListParagraph"/>
         <w:numPr>
           <w:ilvl w:val="0"/>
           <w:numId w:val="14"/>
@@ -2157,160 +2108,12 @@
     </w:p>
     <w:p>
       <w:pPr>
-        <w:pStyle w:val="PargrafodaLista"/>
         <w:spacing w:after="120" w:line="100" w:lineRule="atLeast"/>
-      </w:pPr>
-    </w:p>
-    <w:p>
-      <w:pPr>
-        <w:spacing w:after="120"/>
-        <w:ind w:firstLine="0"/>
-      </w:pPr>
-      <w:r>
-        <w:rPr>
-          <w:rFonts w:ascii="Arial" w:hAnsi="Arial" w:cs="Arial"/>
-          <w:b/>
-          <w:sz w:val="24"/>
-          <w:szCs w:val="24"/>
-        </w:rPr>
-        <w:t xml:space="preserve">Nome: </w:t>
-      </w:r>
-      <w:r>
-        <w:rPr>
-          <w:rFonts w:ascii="Arial" w:hAnsi="Arial" w:cs="Arial"/>
-          <w:sz w:val="24"/>
-          <w:szCs w:val="24"/>
-        </w:rPr>
-        <w:t>Matheus Henrique Lima</w:t>
-      </w:r>
-    </w:p>
-    <w:p>
-      <w:pPr>
-        <w:spacing w:after="120"/>
-        <w:ind w:firstLine="0"/>
-      </w:pPr>
-      <w:r>
-        <w:rPr>
-          <w:rFonts w:ascii="Arial" w:hAnsi="Arial" w:cs="Arial"/>
-          <w:b/>
-          <w:sz w:val="24"/>
-          <w:szCs w:val="24"/>
-        </w:rPr>
-        <w:t xml:space="preserve">Formação Acadêmica: </w:t>
-      </w:r>
-    </w:p>
-    <w:p>
-      <w:pPr>
-        <w:pStyle w:val="PargrafodaLista"/>
-        <w:numPr>
-          <w:ilvl w:val="0"/>
-          <w:numId w:val="18"/>
-        </w:numPr>
-        <w:spacing w:after="120"/>
-      </w:pPr>
-      <w:r>
-        <w:rPr>
-          <w:rFonts w:ascii="Arial" w:hAnsi="Arial" w:cs="Arial"/>
-          <w:sz w:val="24"/>
-          <w:szCs w:val="24"/>
-        </w:rPr>
-        <w:t>Ensino Médio Completo.</w:t>
-      </w:r>
-    </w:p>
-    <w:p>
-      <w:pPr>
-        <w:pStyle w:val="PargrafodaLista"/>
-        <w:numPr>
-          <w:ilvl w:val="0"/>
-          <w:numId w:val="18"/>
-        </w:numPr>
-        <w:spacing w:after="120"/>
-      </w:pPr>
-      <w:bookmarkStart w:id="5" w:name="_GoBack211"/>
-      <w:bookmarkEnd w:id="5"/>
-      <w:r>
-        <w:rPr>
-          <w:rFonts w:ascii="Arial" w:hAnsi="Arial" w:cs="Arial"/>
-          <w:sz w:val="24"/>
-          <w:szCs w:val="24"/>
-        </w:rPr>
-        <w:t>Cursando graduação em Engenharia de Software – UFG.</w:t>
-      </w:r>
-    </w:p>
-    <w:p>
-      <w:pPr>
-        <w:spacing w:after="120"/>
-        <w:ind w:firstLine="0"/>
-      </w:pPr>
-      <w:r>
-        <w:rPr>
-          <w:rFonts w:ascii="Arial" w:hAnsi="Arial" w:cs="Arial"/>
-          <w:b/>
-          <w:sz w:val="24"/>
-          <w:szCs w:val="24"/>
-        </w:rPr>
-        <w:t>Experiência e Qualificações:</w:t>
-      </w:r>
-    </w:p>
-    <w:p>
-      <w:pPr>
-        <w:pStyle w:val="PargrafodaLista"/>
-        <w:numPr>
-          <w:ilvl w:val="0"/>
-          <w:numId w:val="19"/>
-        </w:numPr>
-        <w:spacing w:after="120"/>
-      </w:pPr>
-      <w:r>
-        <w:rPr>
-          <w:rFonts w:ascii="Arial" w:hAnsi="Arial" w:cs="Arial"/>
-          <w:sz w:val="24"/>
-          <w:szCs w:val="24"/>
-        </w:rPr>
-        <w:t>MS Office,</w:t>
-      </w:r>
-    </w:p>
-    <w:p>
-      <w:pPr>
-        <w:pStyle w:val="PargrafodaLista"/>
-        <w:numPr>
-          <w:ilvl w:val="0"/>
-          <w:numId w:val="19"/>
-        </w:numPr>
-        <w:spacing w:after="120"/>
-      </w:pPr>
-      <w:r>
-        <w:rPr>
-          <w:rFonts w:ascii="Arial" w:hAnsi="Arial"/>
-          <w:sz w:val="24"/>
-          <w:szCs w:val="24"/>
-        </w:rPr>
-        <w:t>Java SE, C, C++, MySQL (Básico).</w:t>
-      </w:r>
-    </w:p>
-    <w:p>
-      <w:pPr>
-        <w:pStyle w:val="PargrafodaLista"/>
-        <w:numPr>
-          <w:ilvl w:val="0"/>
-          <w:numId w:val="19"/>
-        </w:numPr>
-        <w:spacing w:after="120" w:line="100" w:lineRule="atLeast"/>
-      </w:pPr>
-      <w:r>
-        <w:rPr>
-          <w:rFonts w:ascii="Arial" w:hAnsi="Arial" w:cs="Arial"/>
-          <w:sz w:val="24"/>
-          <w:szCs w:val="24"/>
-        </w:rPr>
-        <w:t>Ferramentas de Desenvolvimento: NetBeans, Code::Blocks, GitHub.</w:t>
-      </w:r>
-    </w:p>
-    <w:p>
-      <w:pPr>
-        <w:spacing w:after="120" w:line="100" w:lineRule="atLeast"/>
-        <w:ind w:firstLine="0"/>
-      </w:pPr>
+        <w:ind w:left="360" w:firstLine="0"/>
+      </w:pPr>
+      <w:r>
+        <w:t xml:space="preserve"> </w:t>
+      </w:r>
     </w:p>
     <w:p>
       <w:pPr>
@@ -2329,9 +2132,9 @@
     </w:p>
     <w:p>
       <w:pPr>
-        <w:pStyle w:val="PargrafodaLista"/>
+        <w:pStyle w:val="ListParagraph"/>
         <w:suppressAutoHyphens w:val="0"/>
-        <w:spacing w:after="160" w:line="254" w:lineRule="auto"/>
+        <w:spacing w:after="160" w:line="240" w:lineRule="auto"/>
         <w:ind w:left="504"/>
         <w:jc w:val="both"/>
       </w:pPr>
@@ -2346,18 +2149,18 @@
     </w:p>
     <w:p>
       <w:pPr>
-        <w:pStyle w:val="PargrafodaLista"/>
+        <w:pStyle w:val="ListParagraph"/>
         <w:suppressAutoHyphens w:val="0"/>
-        <w:spacing w:after="160" w:line="254" w:lineRule="auto"/>
+        <w:spacing w:after="160" w:line="240" w:lineRule="auto"/>
         <w:ind w:left="504"/>
         <w:jc w:val="both"/>
       </w:pPr>
     </w:p>
     <w:p>
       <w:pPr>
-        <w:pStyle w:val="PargrafodaLista"/>
+        <w:pStyle w:val="ListParagraph"/>
         <w:suppressAutoHyphens w:val="0"/>
-        <w:spacing w:after="160" w:line="254" w:lineRule="auto"/>
+        <w:spacing w:after="160" w:line="240" w:lineRule="auto"/>
         <w:ind w:left="504"/>
         <w:jc w:val="both"/>
       </w:pPr>
@@ -2367,110 +2170,1380 @@
           <w:sz w:val="24"/>
           <w:szCs w:val="28"/>
         </w:rPr>
-        <w:t xml:space="preserve">O Scrum Master é o responsável por ajudar a equipe a resolver problemas e fazer melhorias no uso do Scrum. Ele também e responsável por proteger a equipe contra inferências externas e assume o papel de liderança na remoção de impedimentos que podem atrapalhar a produtividade. O Scrum Master escolhido apresenta características de </w:t>
-      </w:r>
-      <w:r>
-        <w:rPr>
-          <w:rFonts w:ascii="Arial" w:hAnsi="Arial"/>
-          <w:sz w:val="24"/>
-          <w:szCs w:val="28"/>
+        <w:t>O Scrum Master é o responsável por ajudar a equipe a resolver problemas e fazer melhorias no uso do Scrum. Ele também e responsável por proteger a equipe contra inferências externas e assume o papel de liderança na remoção de impedimentos que podem atrapalhar a produtividade. O Scrum Master escolhido apresenta características de liderança e sabe bem comandar a equipe para resolução de problemas além de conhecer bem a metodologia utilizada.</w:t>
+      </w:r>
+    </w:p>
+    <w:p>
+      <w:pPr>
+        <w:pStyle w:val="ListParagraph"/>
+        <w:suppressAutoHyphens w:val="0"/>
+        <w:spacing w:after="160" w:line="240" w:lineRule="auto"/>
+        <w:ind w:left="426" w:firstLine="772"/>
+        <w:jc w:val="both"/>
+        <w:rPr>
+          <w:rFonts w:ascii="Arial" w:hAnsi="Arial" w:cs="Arial"/>
+          <w:sz w:val="24"/>
+          <w:szCs w:val="24"/>
+        </w:rPr>
+      </w:pPr>
+    </w:p>
+    <w:p>
+      <w:pPr>
+        <w:pStyle w:val="ListParagraph"/>
+        <w:suppressAutoHyphens w:val="0"/>
+        <w:spacing w:after="160" w:line="240" w:lineRule="auto"/>
+        <w:ind w:left="426" w:firstLine="772"/>
+        <w:jc w:val="both"/>
+        <w:rPr>
+          <w:rFonts w:ascii="Arial" w:hAnsi="Arial" w:cs="Arial"/>
+          <w:sz w:val="24"/>
+          <w:szCs w:val="24"/>
+        </w:rPr>
+      </w:pPr>
+      <w:r>
+        <w:rPr>
+          <w:rFonts w:ascii="Arial" w:hAnsi="Arial" w:cs="Arial"/>
+          <w:sz w:val="24"/>
+          <w:szCs w:val="24"/>
+        </w:rPr>
+        <w:t>A equipe de desenvolvimento é responsável pela concepção, construção e testes do produto. Cada integrante do time foi escolhido com base nas suas melhores especialidades.</w:t>
+      </w:r>
+    </w:p>
+    <w:p>
+      <w:pPr>
+        <w:pStyle w:val="ListParagraph"/>
+        <w:suppressAutoHyphens w:val="0"/>
+        <w:spacing w:after="160" w:line="240" w:lineRule="auto"/>
+        <w:ind w:left="426" w:firstLine="772"/>
+        <w:jc w:val="both"/>
+        <w:rPr>
+          <w:rFonts w:ascii="Arial" w:hAnsi="Arial" w:cs="Arial"/>
+          <w:sz w:val="24"/>
+          <w:szCs w:val="24"/>
+        </w:rPr>
+      </w:pPr>
+    </w:p>
+    <w:p>
+      <w:pPr>
+        <w:pStyle w:val="ListParagraph"/>
+        <w:suppressAutoHyphens w:val="0"/>
+        <w:spacing w:line="240" w:lineRule="auto"/>
+        <w:ind w:left="426" w:firstLine="772"/>
+        <w:jc w:val="both"/>
+        <w:rPr>
+          <w:rStyle w:val="Strong"/>
+          <w:rFonts w:ascii="Arial" w:hAnsi="Arial" w:cs="Arial"/>
+          <w:b w:val="0"/>
+          <w:sz w:val="24"/>
+          <w:szCs w:val="24"/>
+        </w:rPr>
+      </w:pPr>
+      <w:r>
+        <w:rPr>
+          <w:rFonts w:ascii="Arial" w:hAnsi="Arial" w:cs="Arial"/>
+          <w:sz w:val="24"/>
+          <w:szCs w:val="24"/>
+        </w:rPr>
+        <w:t xml:space="preserve">O Gerente de Projeto é o responsável </w:t>
+      </w:r>
+      <w:r>
+        <w:rPr>
+          <w:rFonts w:ascii="Arial" w:hAnsi="Arial" w:cs="Arial"/>
+          <w:sz w:val="24"/>
+          <w:szCs w:val="24"/>
+        </w:rPr>
+        <w:t xml:space="preserve">por: </w:t>
+      </w:r>
+      <w:r>
+        <w:rPr>
+          <w:rStyle w:val="Strong"/>
+          <w:rFonts w:ascii="Arial" w:hAnsi="Arial" w:cs="Arial"/>
+          <w:b w:val="0"/>
+          <w:sz w:val="24"/>
+          <w:szCs w:val="24"/>
+        </w:rPr>
+        <w:t xml:space="preserve">Aprovar e Revisar todo e qualquer documento gerado na </w:t>
+      </w:r>
+      <w:r>
+        <w:rPr>
+          <w:rStyle w:val="Strong"/>
+          <w:rFonts w:ascii="Arial" w:hAnsi="Arial" w:cs="Arial"/>
+          <w:b w:val="0"/>
+          <w:sz w:val="24"/>
+          <w:szCs w:val="24"/>
+        </w:rPr>
+        <w:t xml:space="preserve">Gerência de Projetos. </w:t>
+      </w:r>
+      <w:r>
+        <w:rPr>
+          <w:rStyle w:val="Strong"/>
+          <w:rFonts w:ascii="Arial" w:hAnsi="Arial" w:cs="Arial"/>
+          <w:b w:val="0"/>
+          <w:sz w:val="24"/>
+          <w:szCs w:val="24"/>
+        </w:rPr>
+        <w:t>Definir o ciclo de vida melhor adaptável para o projeto.</w:t>
+      </w:r>
+      <w:r>
+        <w:rPr>
+          <w:rStyle w:val="Strong"/>
+          <w:rFonts w:ascii="Arial" w:hAnsi="Arial" w:cs="Arial"/>
+          <w:b w:val="0"/>
+          <w:sz w:val="24"/>
+          <w:szCs w:val="24"/>
+        </w:rPr>
+        <w:t xml:space="preserve"> </w:t>
+      </w:r>
+      <w:r>
+        <w:rPr>
+          <w:rStyle w:val="Strong"/>
+          <w:rFonts w:ascii="Arial" w:hAnsi="Arial" w:cs="Arial"/>
+          <w:b w:val="0"/>
+          <w:sz w:val="24"/>
+          <w:szCs w:val="24"/>
+        </w:rPr>
+        <w:t>Acompanhar e Controlar toda a execução do projeto.</w:t>
+      </w:r>
+      <w:r>
+        <w:rPr>
+          <w:rStyle w:val="Strong"/>
+          <w:rFonts w:ascii="Arial" w:hAnsi="Arial" w:cs="Arial"/>
+          <w:b w:val="0"/>
+          <w:sz w:val="24"/>
+          <w:szCs w:val="24"/>
+        </w:rPr>
+        <w:t xml:space="preserve"> </w:t>
+      </w:r>
+      <w:r>
+        <w:rPr>
+          <w:rStyle w:val="Strong"/>
+          <w:rFonts w:ascii="Arial" w:hAnsi="Arial" w:cs="Arial"/>
+          <w:b w:val="0"/>
+          <w:sz w:val="24"/>
+          <w:szCs w:val="24"/>
+        </w:rPr>
+        <w:t>Chefiar Reuniões necessárias com Interessados ou com a própria equipe.</w:t>
+      </w:r>
+      <w:r>
+        <w:rPr>
+          <w:rStyle w:val="Strong"/>
+          <w:rFonts w:ascii="Arial" w:hAnsi="Arial" w:cs="Arial"/>
+          <w:b w:val="0"/>
+          <w:sz w:val="24"/>
+          <w:szCs w:val="24"/>
+        </w:rPr>
+        <w:t xml:space="preserve"> </w:t>
+      </w:r>
+      <w:r>
+        <w:rPr>
+          <w:rStyle w:val="Strong"/>
+          <w:rFonts w:ascii="Arial" w:hAnsi="Arial" w:cs="Arial"/>
+          <w:b w:val="0"/>
+          <w:sz w:val="24"/>
+          <w:szCs w:val="24"/>
+        </w:rPr>
+        <w:t>Tomar decisões de modificação de plano.</w:t>
+      </w:r>
+      <w:r>
+        <w:rPr>
+          <w:rStyle w:val="Strong"/>
+          <w:rFonts w:ascii="Arial" w:hAnsi="Arial" w:cs="Arial"/>
+          <w:b w:val="0"/>
+          <w:sz w:val="24"/>
+          <w:szCs w:val="24"/>
+        </w:rPr>
+        <w:t xml:space="preserve"> </w:t>
+      </w:r>
+      <w:r>
+        <w:rPr>
+          <w:rStyle w:val="Strong"/>
+          <w:rFonts w:ascii="Arial" w:hAnsi="Arial" w:cs="Arial"/>
+          <w:b w:val="0"/>
+          <w:sz w:val="24"/>
+          <w:szCs w:val="24"/>
+        </w:rPr>
+        <w:t>Fazer as estimativas do projeto.</w:t>
+      </w:r>
+      <w:r>
+        <w:rPr>
+          <w:rStyle w:val="Strong"/>
+          <w:rFonts w:ascii="Arial" w:hAnsi="Arial" w:cs="Arial"/>
+          <w:b w:val="0"/>
+          <w:sz w:val="24"/>
+          <w:szCs w:val="24"/>
+        </w:rPr>
+        <w:t xml:space="preserve"> </w:t>
+      </w:r>
+      <w:r>
+        <w:rPr>
+          <w:rStyle w:val="Strong"/>
+          <w:rFonts w:ascii="Arial" w:hAnsi="Arial" w:cs="Arial"/>
+          <w:b w:val="0"/>
+          <w:sz w:val="24"/>
+          <w:szCs w:val="24"/>
+        </w:rPr>
+        <w:t>Alocar recursos nas áreas a serem executadas.</w:t>
+      </w:r>
+      <w:r>
+        <w:rPr>
+          <w:rStyle w:val="Strong"/>
+          <w:rFonts w:ascii="Arial" w:hAnsi="Arial" w:cs="Arial"/>
+          <w:b w:val="0"/>
+          <w:sz w:val="24"/>
+          <w:szCs w:val="24"/>
+        </w:rPr>
+        <w:t xml:space="preserve"> </w:t>
+      </w:r>
+      <w:r>
+        <w:rPr>
+          <w:rStyle w:val="Strong"/>
+          <w:rFonts w:ascii="Arial" w:hAnsi="Arial" w:cs="Arial"/>
+          <w:b w:val="0"/>
+          <w:sz w:val="24"/>
+          <w:szCs w:val="24"/>
+        </w:rPr>
+        <w:t>Verificar o gerenciamento de riscos, dados e recursos.</w:t>
+      </w:r>
+    </w:p>
+    <w:p>
+      <w:pPr>
+        <w:pStyle w:val="ListParagraph"/>
+        <w:suppressAutoHyphens w:val="0"/>
+        <w:spacing w:line="240" w:lineRule="auto"/>
+        <w:ind w:left="426" w:firstLine="772"/>
+        <w:jc w:val="both"/>
+        <w:rPr>
+          <w:rStyle w:val="Strong"/>
+          <w:rFonts w:ascii="Arial" w:hAnsi="Arial" w:cs="Arial"/>
+          <w:sz w:val="24"/>
+          <w:szCs w:val="24"/>
+        </w:rPr>
+      </w:pPr>
+    </w:p>
+    <w:p>
+      <w:pPr>
+        <w:pStyle w:val="ListParagraph"/>
+        <w:suppressAutoHyphens w:val="0"/>
+        <w:spacing w:line="240" w:lineRule="auto"/>
+        <w:ind w:left="426" w:firstLine="772"/>
+        <w:jc w:val="both"/>
+        <w:rPr>
+          <w:rStyle w:val="Strong"/>
+          <w:rFonts w:ascii="Arial" w:hAnsi="Arial" w:cs="Arial"/>
+          <w:b w:val="0"/>
+          <w:sz w:val="24"/>
+          <w:szCs w:val="24"/>
+        </w:rPr>
+      </w:pPr>
+      <w:r>
+        <w:rPr>
+          <w:rFonts w:ascii="Arial" w:hAnsi="Arial" w:cs="Arial"/>
+          <w:sz w:val="24"/>
+          <w:szCs w:val="24"/>
+        </w:rPr>
+        <w:t>A Equipe de Projetos é responsável por:</w:t>
+      </w:r>
+      <w:r>
+        <w:rPr>
+          <w:rFonts w:ascii="Arial" w:hAnsi="Arial" w:cs="Arial"/>
+          <w:bCs/>
+          <w:sz w:val="24"/>
+          <w:szCs w:val="24"/>
+        </w:rPr>
+        <w:t xml:space="preserve"> </w:t>
+      </w:r>
+      <w:r>
+        <w:rPr>
+          <w:rStyle w:val="Strong"/>
+          <w:rFonts w:ascii="Arial" w:hAnsi="Arial" w:cs="Arial"/>
+          <w:b w:val="0"/>
+          <w:sz w:val="24"/>
+          <w:szCs w:val="24"/>
+        </w:rPr>
+        <w:t>Desenvolver juntamente com o gerente os documentos e artefatos do processo.</w:t>
+      </w:r>
+      <w:r>
+        <w:rPr>
+          <w:rStyle w:val="Strong"/>
+          <w:rFonts w:ascii="Arial" w:hAnsi="Arial" w:cs="Arial"/>
+          <w:b w:val="0"/>
+          <w:sz w:val="24"/>
+          <w:szCs w:val="24"/>
+        </w:rPr>
+        <w:t xml:space="preserve"> </w:t>
+      </w:r>
+      <w:r>
+        <w:rPr>
+          <w:rStyle w:val="Strong"/>
+          <w:rFonts w:ascii="Arial" w:hAnsi="Arial" w:cs="Arial"/>
+          <w:b w:val="0"/>
+          <w:sz w:val="24"/>
+          <w:szCs w:val="24"/>
+        </w:rPr>
+        <w:t xml:space="preserve">Executar o processo </w:t>
+      </w:r>
+      <w:r>
+        <w:rPr>
+          <w:rStyle w:val="Strong"/>
+          <w:rFonts w:ascii="Arial" w:hAnsi="Arial" w:cs="Arial"/>
+          <w:b w:val="0"/>
+          <w:sz w:val="24"/>
+          <w:szCs w:val="24"/>
         </w:rPr>
         <w:lastRenderedPageBreak/>
-        <w:t>liderança e sabe bem comandar a equipe para resolução de problemas além de conhecer bem a metodologia utilizada.</w:t>
-      </w:r>
-    </w:p>
-    <w:p>
-      <w:pPr>
-        <w:pStyle w:val="PargrafodaLista"/>
+        <w:t>do projeto.</w:t>
+      </w:r>
+      <w:r>
+        <w:rPr>
+          <w:rStyle w:val="Strong"/>
+          <w:rFonts w:ascii="Arial" w:hAnsi="Arial" w:cs="Arial"/>
+          <w:b w:val="0"/>
+          <w:sz w:val="24"/>
+          <w:szCs w:val="24"/>
+        </w:rPr>
+        <w:t xml:space="preserve"> </w:t>
+      </w:r>
+      <w:r>
+        <w:rPr>
+          <w:rStyle w:val="Strong"/>
+          <w:rFonts w:ascii="Arial" w:hAnsi="Arial" w:cs="Arial"/>
+          <w:b w:val="0"/>
+          <w:sz w:val="24"/>
+          <w:szCs w:val="24"/>
+        </w:rPr>
+        <w:t>Participar de reuniões necessárias.</w:t>
+      </w:r>
+      <w:r>
+        <w:rPr>
+          <w:rStyle w:val="Strong"/>
+          <w:rFonts w:ascii="Arial" w:hAnsi="Arial" w:cs="Arial"/>
+          <w:b w:val="0"/>
+          <w:sz w:val="24"/>
+          <w:szCs w:val="24"/>
+        </w:rPr>
+        <w:t xml:space="preserve"> </w:t>
+      </w:r>
+      <w:r>
+        <w:rPr>
+          <w:rStyle w:val="Strong"/>
+          <w:rFonts w:ascii="Arial" w:hAnsi="Arial" w:cs="Arial"/>
+          <w:b w:val="0"/>
+          <w:sz w:val="24"/>
+          <w:szCs w:val="24"/>
+        </w:rPr>
+        <w:t>Informar o gerente quando houver necessidade de alguma modificação no plano.</w:t>
+      </w:r>
+      <w:r>
+        <w:rPr>
+          <w:rStyle w:val="Strong"/>
+          <w:rFonts w:ascii="Arial" w:hAnsi="Arial" w:cs="Arial"/>
+          <w:b w:val="0"/>
+          <w:sz w:val="24"/>
+          <w:szCs w:val="24"/>
+        </w:rPr>
+        <w:t xml:space="preserve"> </w:t>
+      </w:r>
+      <w:r>
+        <w:rPr>
+          <w:rStyle w:val="Strong"/>
+          <w:rFonts w:ascii="Arial" w:hAnsi="Arial" w:cs="Arial"/>
+          <w:b w:val="0"/>
+          <w:sz w:val="24"/>
+          <w:szCs w:val="24"/>
+        </w:rPr>
+        <w:t>Cumprir tarefas de acordo com a alocação pelo gerente.</w:t>
+      </w:r>
+      <w:r>
+        <w:rPr>
+          <w:rStyle w:val="Strong"/>
+          <w:rFonts w:ascii="Arial" w:hAnsi="Arial" w:cs="Arial"/>
+          <w:b w:val="0"/>
+          <w:sz w:val="24"/>
+          <w:szCs w:val="24"/>
+        </w:rPr>
+        <w:t xml:space="preserve"> </w:t>
+      </w:r>
+      <w:r>
+        <w:rPr>
+          <w:rStyle w:val="Strong"/>
+          <w:rFonts w:ascii="Arial" w:hAnsi="Arial" w:cs="Arial"/>
+          <w:b w:val="0"/>
+          <w:sz w:val="24"/>
+          <w:szCs w:val="24"/>
+        </w:rPr>
+        <w:t>Cumprir o cronograma estipulado, bem como não se adaptar aos recursos fornecidos.</w:t>
+      </w:r>
+    </w:p>
+    <w:p>
+      <w:pPr>
+        <w:pStyle w:val="ListParagraph"/>
         <w:suppressAutoHyphens w:val="0"/>
-        <w:spacing w:after="160" w:line="254" w:lineRule="auto"/>
-        <w:ind w:left="504"/>
+        <w:spacing w:line="240" w:lineRule="auto"/>
+        <w:ind w:left="426" w:firstLine="772"/>
         <w:jc w:val="both"/>
-      </w:pPr>
-    </w:p>
-    <w:p>
-      <w:pPr>
-        <w:pStyle w:val="PargrafodaLista"/>
+        <w:rPr>
+          <w:rStyle w:val="Strong"/>
+          <w:rFonts w:ascii="Arial" w:hAnsi="Arial" w:cs="Arial"/>
+          <w:sz w:val="24"/>
+          <w:szCs w:val="24"/>
+        </w:rPr>
+      </w:pPr>
+    </w:p>
+    <w:p>
+      <w:pPr>
         <w:suppressAutoHyphens w:val="0"/>
-        <w:spacing w:after="160" w:line="254" w:lineRule="auto"/>
-        <w:ind w:left="504"/>
+        <w:spacing w:line="240" w:lineRule="auto"/>
+        <w:ind w:left="426" w:firstLine="772"/>
         <w:jc w:val="both"/>
-      </w:pPr>
-      <w:r>
-        <w:rPr>
-          <w:rFonts w:ascii="Arial" w:hAnsi="Arial"/>
-          <w:sz w:val="24"/>
-          <w:szCs w:val="28"/>
-        </w:rPr>
-        <w:t>A equipe de desenvolvimento é responsável pela concepção, construção e testes do produto. Cada integrante do time foi escolhido com base nas suas melhores especialidades.</w:t>
-      </w:r>
-    </w:p>
-    <w:p>
-      <w:pPr>
-        <w:spacing w:line="254" w:lineRule="auto"/>
-        <w:ind w:left="433"/>
+        <w:rPr>
+          <w:rFonts w:ascii="Arial" w:hAnsi="Arial" w:cs="Arial"/>
+          <w:sz w:val="24"/>
+          <w:szCs w:val="24"/>
+        </w:rPr>
+      </w:pPr>
+      <w:r>
+        <w:rPr>
+          <w:rFonts w:ascii="Arial" w:hAnsi="Arial" w:cs="Arial"/>
+          <w:sz w:val="24"/>
+          <w:szCs w:val="24"/>
+        </w:rPr>
+        <w:t xml:space="preserve">O Gerente de Configuração </w:t>
+      </w:r>
+      <w:r>
+        <w:rPr>
+          <w:rFonts w:ascii="Arial" w:hAnsi="Arial" w:cs="Arial"/>
+          <w:sz w:val="24"/>
+          <w:szCs w:val="24"/>
+        </w:rPr>
+        <w:t>irá</w:t>
+      </w:r>
+      <w:r>
+        <w:rPr>
+          <w:rFonts w:ascii="Arial" w:hAnsi="Arial" w:cs="Arial"/>
+          <w:sz w:val="24"/>
+          <w:szCs w:val="24"/>
+        </w:rPr>
+        <w:t xml:space="preserve"> </w:t>
+      </w:r>
+      <w:r>
+        <w:rPr>
+          <w:rFonts w:ascii="Arial" w:hAnsi="Arial" w:cs="Arial"/>
+          <w:sz w:val="24"/>
+          <w:szCs w:val="24"/>
+        </w:rPr>
+        <w:t>Definir e redefinir</w:t>
+      </w:r>
+      <w:r>
+        <w:rPr>
+          <w:rFonts w:ascii="Arial" w:hAnsi="Arial" w:cs="Arial"/>
+          <w:sz w:val="24"/>
+          <w:szCs w:val="24"/>
+        </w:rPr>
+        <w:t xml:space="preserve"> a estrutura do repositório de versionamento</w:t>
+      </w:r>
+      <w:r>
+        <w:rPr>
+          <w:rFonts w:ascii="Arial" w:hAnsi="Arial" w:cs="Arial"/>
+          <w:bCs/>
+          <w:sz w:val="24"/>
+          <w:szCs w:val="24"/>
+        </w:rPr>
+        <w:t xml:space="preserve">. </w:t>
+      </w:r>
+      <w:r>
+        <w:rPr>
+          <w:rFonts w:ascii="Arial" w:hAnsi="Arial" w:cs="Arial"/>
+          <w:sz w:val="24"/>
+          <w:szCs w:val="24"/>
+        </w:rPr>
+        <w:t>Faz</w:t>
+      </w:r>
+      <w:r>
+        <w:rPr>
+          <w:rFonts w:ascii="Arial" w:hAnsi="Arial" w:cs="Arial"/>
+          <w:sz w:val="24"/>
+          <w:szCs w:val="24"/>
+        </w:rPr>
+        <w:t>er</w:t>
+      </w:r>
+      <w:r>
+        <w:rPr>
+          <w:rFonts w:ascii="Arial" w:hAnsi="Arial" w:cs="Arial"/>
+          <w:sz w:val="24"/>
+          <w:szCs w:val="24"/>
+        </w:rPr>
+        <w:t xml:space="preserve"> auditorias e delega</w:t>
+      </w:r>
+      <w:r>
+        <w:rPr>
+          <w:rFonts w:ascii="Arial" w:hAnsi="Arial" w:cs="Arial"/>
+          <w:sz w:val="24"/>
+          <w:szCs w:val="24"/>
+        </w:rPr>
+        <w:t>r</w:t>
+      </w:r>
+      <w:r>
+        <w:rPr>
+          <w:rFonts w:ascii="Arial" w:hAnsi="Arial" w:cs="Arial"/>
+          <w:sz w:val="24"/>
+          <w:szCs w:val="24"/>
+        </w:rPr>
+        <w:t xml:space="preserve"> responsabilidades para a Equipe de Configuração.</w:t>
+      </w:r>
+    </w:p>
+    <w:p>
+      <w:pPr>
+        <w:pStyle w:val="ListParagraph"/>
+        <w:suppressAutoHyphens w:val="0"/>
+        <w:spacing w:line="240" w:lineRule="auto"/>
+        <w:ind w:left="426" w:firstLine="708"/>
+        <w:rPr>
+          <w:rFonts w:ascii="Arial" w:hAnsi="Arial" w:cs="Arial"/>
+        </w:rPr>
+      </w:pPr>
+      <w:r>
+        <w:rPr>
+          <w:rFonts w:ascii="Arial" w:hAnsi="Arial" w:cs="Arial"/>
+          <w:sz w:val="24"/>
+          <w:szCs w:val="24"/>
+        </w:rPr>
+        <w:t xml:space="preserve">A Equipe de Configuração é responsável por </w:t>
+      </w:r>
+      <w:r>
+        <w:rPr>
+          <w:rFonts w:ascii="Arial" w:hAnsi="Arial" w:cs="Arial"/>
+        </w:rPr>
+        <w:t>Ajuda</w:t>
+      </w:r>
+      <w:r>
+        <w:rPr>
+          <w:rFonts w:ascii="Arial" w:hAnsi="Arial" w:cs="Arial"/>
+        </w:rPr>
+        <w:t>r</w:t>
+      </w:r>
+      <w:r>
+        <w:rPr>
+          <w:rFonts w:ascii="Arial" w:hAnsi="Arial" w:cs="Arial"/>
+        </w:rPr>
+        <w:t xml:space="preserve"> na realização das auditorias</w:t>
+      </w:r>
+      <w:r>
+        <w:rPr>
+          <w:rFonts w:ascii="Arial" w:hAnsi="Arial" w:cs="Arial"/>
+        </w:rPr>
+        <w:t xml:space="preserve">. </w:t>
+      </w:r>
+      <w:r>
+        <w:rPr>
+          <w:rFonts w:ascii="Arial" w:hAnsi="Arial" w:cs="Arial"/>
+        </w:rPr>
+        <w:t>Realiza</w:t>
+      </w:r>
+      <w:r>
+        <w:rPr>
+          <w:rFonts w:ascii="Arial" w:hAnsi="Arial" w:cs="Arial"/>
+        </w:rPr>
+        <w:t>r</w:t>
+      </w:r>
+      <w:r>
+        <w:rPr>
+          <w:rFonts w:ascii="Arial" w:hAnsi="Arial" w:cs="Arial"/>
+        </w:rPr>
+        <w:t xml:space="preserve"> atividades delegadas pelo Gestor de Configuração.</w:t>
+      </w:r>
+    </w:p>
+    <w:p>
+      <w:pPr>
+        <w:pStyle w:val="ListParagraph"/>
+        <w:suppressAutoHyphens w:val="0"/>
+        <w:spacing w:line="240" w:lineRule="auto"/>
+        <w:ind w:left="708" w:firstLine="490"/>
+        <w:rPr>
+          <w:rFonts w:ascii="Arial" w:hAnsi="Arial" w:cs="Arial"/>
+          <w:bCs/>
+        </w:rPr>
+      </w:pPr>
+    </w:p>
+    <w:p>
+      <w:pPr>
+        <w:spacing w:line="240" w:lineRule="auto"/>
+        <w:ind w:left="426" w:firstLine="772"/>
         <w:jc w:val="both"/>
-      </w:pPr>
-      <w:r>
-        <w:rPr>
-          <w:rFonts w:ascii="Arial" w:hAnsi="Arial"/>
-          <w:sz w:val="24"/>
-          <w:szCs w:val="28"/>
-        </w:rPr>
-        <w:t>O Gerente de Projeto é o responsável por coordenar toda a equipe e o desenvolvimento do projeto, assim como seus custos, prazos e escopo.</w:t>
-      </w:r>
-    </w:p>
-    <w:p>
-      <w:pPr>
-        <w:spacing w:line="254" w:lineRule="auto"/>
-        <w:ind w:left="433"/>
+        <w:rPr>
+          <w:rStyle w:val="Strong"/>
+          <w:rFonts w:ascii="Arial" w:hAnsi="Arial" w:cs="Arial"/>
+          <w:sz w:val="24"/>
+          <w:szCs w:val="24"/>
+        </w:rPr>
+      </w:pPr>
+      <w:r>
+        <w:rPr>
+          <w:rFonts w:ascii="Arial" w:hAnsi="Arial" w:cs="Arial"/>
+          <w:sz w:val="24"/>
+          <w:szCs w:val="24"/>
+        </w:rPr>
+        <w:t xml:space="preserve">O </w:t>
+      </w:r>
+      <w:r>
+        <w:rPr>
+          <w:rFonts w:ascii="Arial" w:hAnsi="Arial" w:cs="Arial"/>
+          <w:sz w:val="24"/>
+          <w:szCs w:val="24"/>
+        </w:rPr>
+        <w:t>Analista</w:t>
+      </w:r>
+      <w:r>
+        <w:rPr>
+          <w:rFonts w:ascii="Arial" w:hAnsi="Arial" w:cs="Arial"/>
+          <w:sz w:val="24"/>
+          <w:szCs w:val="24"/>
+        </w:rPr>
+        <w:t xml:space="preserve"> de Requisitos é o responsável pelo Product Backlog</w:t>
+      </w:r>
+      <w:r>
+        <w:rPr>
+          <w:rFonts w:ascii="Arial" w:hAnsi="Arial" w:cs="Arial"/>
+          <w:sz w:val="24"/>
+          <w:szCs w:val="24"/>
+        </w:rPr>
+        <w:t xml:space="preserve"> do produto. </w:t>
+      </w:r>
+      <w:r>
+        <w:rPr>
+          <w:rFonts w:ascii="Arial" w:hAnsi="Arial" w:cs="Arial"/>
+          <w:sz w:val="24"/>
+          <w:szCs w:val="24"/>
+        </w:rPr>
+        <w:t xml:space="preserve">Além de </w:t>
+      </w:r>
+      <w:r>
+        <w:rPr>
+          <w:rStyle w:val="Strong"/>
+          <w:rFonts w:ascii="Arial" w:hAnsi="Arial" w:cs="Arial"/>
+          <w:b w:val="0"/>
+          <w:sz w:val="24"/>
+          <w:szCs w:val="24"/>
+        </w:rPr>
+        <w:t>Analisar os requisitos propostos</w:t>
+      </w:r>
+      <w:r>
+        <w:rPr>
+          <w:rStyle w:val="Strong"/>
+          <w:rFonts w:ascii="Arial" w:hAnsi="Arial" w:cs="Arial"/>
+          <w:b w:val="0"/>
+          <w:sz w:val="24"/>
+          <w:szCs w:val="24"/>
+        </w:rPr>
+        <w:t xml:space="preserve">. </w:t>
+      </w:r>
+      <w:r>
+        <w:rPr>
+          <w:rStyle w:val="Strong"/>
+          <w:rFonts w:ascii="Arial" w:hAnsi="Arial" w:cs="Arial"/>
+          <w:b w:val="0"/>
+          <w:sz w:val="24"/>
+          <w:szCs w:val="24"/>
+        </w:rPr>
+        <w:t>Estabelecer os mecanismos de rastreamento dos requisitos</w:t>
+      </w:r>
+      <w:r>
+        <w:rPr>
+          <w:rStyle w:val="Strong"/>
+          <w:rFonts w:ascii="Arial" w:hAnsi="Arial" w:cs="Arial"/>
+          <w:b w:val="0"/>
+          <w:bCs w:val="0"/>
+          <w:sz w:val="24"/>
+          <w:szCs w:val="24"/>
+        </w:rPr>
+        <w:t xml:space="preserve"> e C</w:t>
+      </w:r>
+      <w:r>
+        <w:rPr>
+          <w:rStyle w:val="Strong"/>
+          <w:rFonts w:ascii="Arial" w:hAnsi="Arial" w:cs="Arial"/>
+          <w:b w:val="0"/>
+          <w:sz w:val="24"/>
+          <w:szCs w:val="24"/>
+        </w:rPr>
+        <w:t>ontrolar e monitorar as alterações de requisitos.</w:t>
+      </w:r>
+    </w:p>
+    <w:p>
+      <w:pPr>
+        <w:pStyle w:val="ListParagraph"/>
+        <w:suppressAutoHyphens w:val="0"/>
+        <w:spacing w:line="240" w:lineRule="auto"/>
+        <w:ind w:left="426" w:firstLine="708"/>
         <w:jc w:val="both"/>
-      </w:pPr>
-      <w:r>
-        <w:rPr>
-          <w:rFonts w:ascii="Arial" w:hAnsi="Arial"/>
-          <w:sz w:val="24"/>
-          <w:szCs w:val="28"/>
-        </w:rPr>
-        <w:t>O Gerente de Configuração é o responsável por controlar versões e mudanças dos documentos, assim como fazer a auditoria destas.</w:t>
-      </w:r>
-    </w:p>
-    <w:p>
-      <w:pPr>
-        <w:spacing w:line="254" w:lineRule="auto"/>
-        <w:ind w:left="433"/>
+        <w:rPr>
+          <w:rStyle w:val="Strong"/>
+          <w:rFonts w:ascii="Arial" w:hAnsi="Arial" w:cs="Arial"/>
+          <w:b w:val="0"/>
+          <w:sz w:val="24"/>
+          <w:szCs w:val="24"/>
+        </w:rPr>
+      </w:pPr>
+      <w:r>
+        <w:rPr>
+          <w:rFonts w:ascii="Arial" w:hAnsi="Arial" w:cs="Arial"/>
+          <w:sz w:val="24"/>
+          <w:szCs w:val="24"/>
+        </w:rPr>
+        <w:t xml:space="preserve">O Gerente de Qualidade é o responsável por </w:t>
+      </w:r>
+      <w:r>
+        <w:rPr>
+          <w:rStyle w:val="Strong"/>
+          <w:rFonts w:ascii="Arial" w:hAnsi="Arial" w:cs="Arial"/>
+          <w:b w:val="0"/>
+          <w:sz w:val="24"/>
+          <w:szCs w:val="24"/>
+        </w:rPr>
+        <w:t>Definir o plano de garantia da qualidade.</w:t>
+      </w:r>
+      <w:r>
+        <w:rPr>
+          <w:rStyle w:val="Strong"/>
+          <w:rFonts w:ascii="Arial" w:hAnsi="Arial" w:cs="Arial"/>
+          <w:b w:val="0"/>
+          <w:sz w:val="24"/>
+          <w:szCs w:val="24"/>
+        </w:rPr>
+        <w:t xml:space="preserve"> </w:t>
+      </w:r>
+      <w:r>
+        <w:rPr>
+          <w:rStyle w:val="Strong"/>
+          <w:rFonts w:ascii="Arial" w:hAnsi="Arial" w:cs="Arial"/>
+          <w:b w:val="0"/>
+          <w:sz w:val="24"/>
+          <w:szCs w:val="24"/>
+        </w:rPr>
+        <w:t>Estabelecer os processos que serão geridos pela garantia da qualidade.</w:t>
+      </w:r>
+      <w:r>
+        <w:rPr>
+          <w:rStyle w:val="Strong"/>
+          <w:rFonts w:ascii="Arial" w:hAnsi="Arial" w:cs="Arial"/>
+          <w:b w:val="0"/>
+          <w:sz w:val="24"/>
+          <w:szCs w:val="24"/>
+        </w:rPr>
+        <w:t xml:space="preserve"> </w:t>
+      </w:r>
+      <w:r>
+        <w:rPr>
+          <w:rStyle w:val="Strong"/>
+          <w:rFonts w:ascii="Arial" w:hAnsi="Arial" w:cs="Arial"/>
+          <w:b w:val="0"/>
+          <w:sz w:val="24"/>
+          <w:szCs w:val="24"/>
+        </w:rPr>
+        <w:t>Definir um cronograma para avaliação da conformidade da execução dos processos com o que foi planejado.</w:t>
+      </w:r>
+      <w:r>
+        <w:rPr>
+          <w:rStyle w:val="Strong"/>
+          <w:rFonts w:ascii="Arial" w:hAnsi="Arial" w:cs="Arial"/>
+          <w:b w:val="0"/>
+          <w:sz w:val="24"/>
+          <w:szCs w:val="24"/>
+        </w:rPr>
+        <w:t xml:space="preserve"> </w:t>
+      </w:r>
+      <w:r>
+        <w:rPr>
+          <w:rStyle w:val="Strong"/>
+          <w:rFonts w:ascii="Arial" w:hAnsi="Arial" w:cs="Arial"/>
+          <w:b w:val="0"/>
+          <w:sz w:val="24"/>
+          <w:szCs w:val="24"/>
+        </w:rPr>
+        <w:t>Estabelecer métodos de avaliação de aderência de processo.</w:t>
+      </w:r>
+      <w:r>
+        <w:rPr>
+          <w:rStyle w:val="Strong"/>
+          <w:rFonts w:ascii="Arial" w:hAnsi="Arial" w:cs="Arial"/>
+          <w:b w:val="0"/>
+          <w:sz w:val="24"/>
+          <w:szCs w:val="24"/>
+        </w:rPr>
+        <w:t xml:space="preserve"> </w:t>
+      </w:r>
+      <w:r>
+        <w:rPr>
+          <w:rStyle w:val="Strong"/>
+          <w:rFonts w:ascii="Arial" w:hAnsi="Arial" w:cs="Arial"/>
+          <w:b w:val="0"/>
+          <w:sz w:val="24"/>
+          <w:szCs w:val="24"/>
+        </w:rPr>
+        <w:t>Realizar auditorias.</w:t>
+      </w:r>
+      <w:r>
+        <w:rPr>
+          <w:rStyle w:val="Strong"/>
+          <w:rFonts w:ascii="Arial" w:hAnsi="Arial" w:cs="Arial"/>
+          <w:b w:val="0"/>
+          <w:sz w:val="24"/>
+          <w:szCs w:val="24"/>
+        </w:rPr>
+        <w:t xml:space="preserve"> </w:t>
+      </w:r>
+      <w:r>
+        <w:rPr>
+          <w:rStyle w:val="Strong"/>
+          <w:rFonts w:ascii="Arial" w:hAnsi="Arial" w:cs="Arial"/>
+          <w:b w:val="0"/>
+          <w:sz w:val="24"/>
+          <w:szCs w:val="24"/>
+        </w:rPr>
+        <w:t>Relatar todas as não conformidades.</w:t>
+      </w:r>
+      <w:r>
+        <w:rPr>
+          <w:rStyle w:val="Strong"/>
+          <w:rFonts w:ascii="Arial" w:hAnsi="Arial" w:cs="Arial"/>
+          <w:b w:val="0"/>
+          <w:sz w:val="24"/>
+          <w:szCs w:val="24"/>
+        </w:rPr>
+        <w:t xml:space="preserve"> </w:t>
+      </w:r>
+      <w:r>
+        <w:rPr>
+          <w:rStyle w:val="Strong"/>
+          <w:rFonts w:ascii="Arial" w:hAnsi="Arial" w:cs="Arial"/>
+          <w:b w:val="0"/>
+          <w:sz w:val="24"/>
+          <w:szCs w:val="24"/>
+        </w:rPr>
+        <w:t>Planejar ações corretivas para as não conformidades identificadas.</w:t>
+      </w:r>
+    </w:p>
+    <w:p>
+      <w:pPr>
+        <w:pStyle w:val="ListParagraph"/>
+        <w:suppressAutoHyphens w:val="0"/>
+        <w:spacing w:line="240" w:lineRule="auto"/>
+        <w:ind w:left="426" w:firstLine="708"/>
         <w:jc w:val="both"/>
         <w:rPr>
-          <w:rFonts w:ascii="Arial" w:hAnsi="Arial"/>
-          <w:sz w:val="24"/>
-          <w:szCs w:val="28"/>
-        </w:rPr>
-      </w:pPr>
-      <w:r>
-        <w:rPr>
-          <w:rFonts w:ascii="Arial" w:hAnsi="Arial"/>
-          <w:sz w:val="24"/>
-          <w:szCs w:val="28"/>
-        </w:rPr>
-        <w:t xml:space="preserve">O Gerente de Requisitos é o responsável pelo Product </w:t>
-      </w:r>
-      <w:proofErr w:type="spellStart"/>
-      <w:r>
-        <w:rPr>
-          <w:rFonts w:ascii="Arial" w:hAnsi="Arial"/>
-          <w:sz w:val="24"/>
-          <w:szCs w:val="28"/>
-        </w:rPr>
-        <w:t>Backlog</w:t>
-      </w:r>
-      <w:proofErr w:type="spellEnd"/>
-      <w:r>
-        <w:rPr>
-          <w:rFonts w:ascii="Arial" w:hAnsi="Arial"/>
-          <w:sz w:val="24"/>
-          <w:szCs w:val="28"/>
-        </w:rPr>
-        <w:t xml:space="preserve"> do produto. Além de descrever os casos de uso, ele deve opinar no que deve ou não ser executado primeiro, bem como dizer o necessário para desenvolver cada parte do produto.</w:t>
+          <w:rStyle w:val="Strong"/>
+          <w:rFonts w:ascii="Arial" w:hAnsi="Arial" w:cs="Arial"/>
+          <w:b w:val="0"/>
+          <w:sz w:val="24"/>
+          <w:szCs w:val="24"/>
+        </w:rPr>
+      </w:pPr>
+    </w:p>
+    <w:p>
+      <w:pPr>
+        <w:suppressAutoHyphens w:val="0"/>
+        <w:spacing w:line="240" w:lineRule="auto"/>
+        <w:ind w:left="426" w:firstLine="708"/>
+        <w:jc w:val="both"/>
+        <w:rPr>
+          <w:rStyle w:val="Strong"/>
+          <w:rFonts w:ascii="Arial" w:hAnsi="Arial" w:cs="Arial"/>
+          <w:sz w:val="24"/>
+          <w:szCs w:val="24"/>
+        </w:rPr>
+      </w:pPr>
+      <w:r>
+        <w:rPr>
+          <w:rStyle w:val="Strong"/>
+          <w:rFonts w:ascii="Arial" w:hAnsi="Arial" w:cs="Arial"/>
+          <w:b w:val="0"/>
+          <w:sz w:val="24"/>
+          <w:szCs w:val="24"/>
+        </w:rPr>
+        <w:t xml:space="preserve"> O Gerente de Manutenção é responsável por: </w:t>
+      </w:r>
+      <w:r>
+        <w:rPr>
+          <w:rStyle w:val="Strong"/>
+          <w:rFonts w:ascii="Arial" w:hAnsi="Arial" w:cs="Arial"/>
+          <w:b w:val="0"/>
+          <w:sz w:val="24"/>
+          <w:szCs w:val="24"/>
+        </w:rPr>
+        <w:t>Criar o Processo de Manutenção</w:t>
+      </w:r>
+      <w:r>
+        <w:rPr>
+          <w:rStyle w:val="Strong"/>
+          <w:rFonts w:ascii="Arial" w:hAnsi="Arial" w:cs="Arial"/>
+          <w:b w:val="0"/>
+          <w:sz w:val="24"/>
+          <w:szCs w:val="24"/>
+        </w:rPr>
+        <w:t xml:space="preserve">. </w:t>
+      </w:r>
+      <w:r>
+        <w:rPr>
+          <w:rStyle w:val="Strong"/>
+          <w:rFonts w:ascii="Arial" w:hAnsi="Arial" w:cs="Arial"/>
+          <w:b w:val="0"/>
+          <w:sz w:val="24"/>
+          <w:szCs w:val="24"/>
+        </w:rPr>
+        <w:t>Monitorar as atividades de manutenção.</w:t>
+      </w:r>
+      <w:r>
+        <w:rPr>
+          <w:rStyle w:val="Strong"/>
+          <w:rFonts w:ascii="Arial" w:hAnsi="Arial" w:cs="Arial"/>
+          <w:b w:val="0"/>
+          <w:sz w:val="24"/>
+          <w:szCs w:val="24"/>
+        </w:rPr>
+        <w:t xml:space="preserve"> </w:t>
+      </w:r>
+      <w:r>
+        <w:rPr>
+          <w:rStyle w:val="Strong"/>
+          <w:rFonts w:ascii="Arial" w:hAnsi="Arial" w:cs="Arial"/>
+          <w:b w:val="0"/>
+          <w:sz w:val="24"/>
+          <w:szCs w:val="24"/>
+        </w:rPr>
+        <w:t>Aprovar as Atividades da manutenção.</w:t>
+      </w:r>
+    </w:p>
+    <w:p>
+      <w:pPr>
+        <w:pStyle w:val="ListParagraph"/>
+        <w:suppressAutoHyphens w:val="0"/>
+        <w:spacing w:line="240" w:lineRule="auto"/>
+        <w:ind w:left="426" w:firstLine="708"/>
+        <w:jc w:val="both"/>
+        <w:rPr>
+          <w:rStyle w:val="Strong"/>
+          <w:rFonts w:ascii="Arial" w:hAnsi="Arial" w:cs="Arial"/>
+          <w:sz w:val="24"/>
+          <w:szCs w:val="24"/>
+        </w:rPr>
+      </w:pPr>
+      <w:r>
+        <w:rPr>
+          <w:rStyle w:val="Strong"/>
+          <w:rFonts w:ascii="Arial" w:hAnsi="Arial" w:cs="Arial"/>
+          <w:b w:val="0"/>
+          <w:sz w:val="24"/>
+          <w:szCs w:val="24"/>
+        </w:rPr>
+        <w:t xml:space="preserve"> A equipe de Manutenção </w:t>
+      </w:r>
+      <w:r>
+        <w:rPr>
+          <w:rStyle w:val="Strong"/>
+          <w:rFonts w:ascii="Arial" w:hAnsi="Arial" w:cs="Arial"/>
+          <w:b w:val="0"/>
+          <w:sz w:val="24"/>
+          <w:szCs w:val="24"/>
+        </w:rPr>
+        <w:t>Analisar e Implementar uma manutenção.</w:t>
+      </w:r>
+      <w:r>
+        <w:rPr>
+          <w:rStyle w:val="Strong"/>
+          <w:rFonts w:ascii="Arial" w:hAnsi="Arial" w:cs="Arial"/>
+          <w:b w:val="0"/>
+          <w:sz w:val="24"/>
+          <w:szCs w:val="24"/>
+        </w:rPr>
+        <w:t xml:space="preserve"> </w:t>
+      </w:r>
+      <w:r>
+        <w:rPr>
+          <w:rStyle w:val="Strong"/>
+          <w:rFonts w:ascii="Arial" w:hAnsi="Arial" w:cs="Arial"/>
+          <w:b w:val="0"/>
+          <w:sz w:val="24"/>
+          <w:szCs w:val="24"/>
+        </w:rPr>
+        <w:t>Revisar e Aprovar uma manutenção.</w:t>
+      </w:r>
+      <w:r>
+        <w:rPr>
+          <w:rStyle w:val="Strong"/>
+          <w:rFonts w:ascii="Arial" w:hAnsi="Arial" w:cs="Arial"/>
+          <w:b w:val="0"/>
+          <w:sz w:val="24"/>
+          <w:szCs w:val="24"/>
+        </w:rPr>
+        <w:t xml:space="preserve"> </w:t>
+      </w:r>
+      <w:r>
+        <w:rPr>
+          <w:rStyle w:val="Strong"/>
+          <w:rFonts w:ascii="Arial" w:hAnsi="Arial" w:cs="Arial"/>
+          <w:b w:val="0"/>
+          <w:sz w:val="24"/>
+          <w:szCs w:val="24"/>
+        </w:rPr>
+        <w:t>Conduzir Migração e Aposentadoria do software.</w:t>
+      </w:r>
+    </w:p>
+    <w:p>
+      <w:pPr>
+        <w:pStyle w:val="ListParagraph"/>
+        <w:suppressAutoHyphens w:val="0"/>
+        <w:spacing w:line="240" w:lineRule="auto"/>
+        <w:ind w:left="426" w:firstLine="708"/>
+        <w:jc w:val="both"/>
+        <w:rPr>
+          <w:rStyle w:val="Strong"/>
+          <w:rFonts w:ascii="Arial" w:hAnsi="Arial" w:cs="Arial"/>
+          <w:b w:val="0"/>
+          <w:bCs w:val="0"/>
+          <w:sz w:val="24"/>
+          <w:szCs w:val="24"/>
+        </w:rPr>
+      </w:pPr>
+    </w:p>
+    <w:p>
+      <w:pPr>
+        <w:pStyle w:val="ListParagraph"/>
+        <w:suppressAutoHyphens w:val="0"/>
+        <w:spacing w:line="240" w:lineRule="auto"/>
+        <w:ind w:left="426" w:firstLine="708"/>
+        <w:jc w:val="both"/>
+        <w:rPr>
+          <w:rFonts w:ascii="Arial" w:hAnsi="Arial" w:cs="Arial"/>
+          <w:b/>
+          <w:bCs/>
+          <w:sz w:val="24"/>
+          <w:szCs w:val="24"/>
+        </w:rPr>
+      </w:pPr>
+      <w:r>
+        <w:rPr>
+          <w:rStyle w:val="Strong"/>
+          <w:rFonts w:ascii="Arial" w:hAnsi="Arial" w:cs="Arial"/>
+          <w:b w:val="0"/>
+          <w:bCs w:val="0"/>
+          <w:sz w:val="24"/>
+          <w:szCs w:val="24"/>
+        </w:rPr>
+        <w:t>Gerente de Testes</w:t>
+      </w:r>
+      <w:r>
+        <w:rPr>
+          <w:rStyle w:val="Strong"/>
+          <w:rFonts w:ascii="Arial" w:hAnsi="Arial" w:cs="Arial"/>
+          <w:b w:val="0"/>
+          <w:bCs w:val="0"/>
+          <w:sz w:val="24"/>
+          <w:szCs w:val="24"/>
+        </w:rPr>
+        <w:t xml:space="preserve"> é responsável por </w:t>
+      </w:r>
+      <w:r>
+        <w:rPr>
+          <w:rFonts w:ascii="Arial" w:eastAsia="Times New Roman" w:hAnsi="Arial" w:cs="Arial"/>
+          <w:sz w:val="24"/>
+          <w:szCs w:val="24"/>
+          <w:lang w:eastAsia="pt-BR"/>
+        </w:rPr>
+        <w:t>Negociar a finalidade e os produtos liberados do esforço de teste.</w:t>
+      </w:r>
+      <w:r>
+        <w:rPr>
+          <w:rFonts w:ascii="Arial" w:eastAsia="Times New Roman" w:hAnsi="Arial" w:cs="Arial"/>
+          <w:sz w:val="24"/>
+          <w:szCs w:val="24"/>
+          <w:lang w:eastAsia="pt-BR"/>
+        </w:rPr>
+        <w:t xml:space="preserve"> </w:t>
+      </w:r>
+      <w:r>
+        <w:rPr>
+          <w:rFonts w:ascii="Arial" w:eastAsia="Times New Roman" w:hAnsi="Arial" w:cs="Arial"/>
+          <w:sz w:val="24"/>
+          <w:szCs w:val="24"/>
+          <w:lang w:eastAsia="pt-BR"/>
+        </w:rPr>
+        <w:t>Assegurar o planejamento e o gerenciamento apropriados dos recursos de teste.</w:t>
+      </w:r>
+      <w:r>
+        <w:rPr>
+          <w:rFonts w:ascii="Arial" w:eastAsia="Times New Roman" w:hAnsi="Arial" w:cs="Arial"/>
+          <w:sz w:val="24"/>
+          <w:szCs w:val="24"/>
+          <w:lang w:eastAsia="pt-BR"/>
+        </w:rPr>
+        <w:t xml:space="preserve"> </w:t>
+      </w:r>
+      <w:r>
+        <w:rPr>
+          <w:rFonts w:ascii="Arial" w:eastAsia="Times New Roman" w:hAnsi="Arial" w:cs="Arial"/>
+          <w:sz w:val="24"/>
+          <w:szCs w:val="24"/>
+          <w:lang w:eastAsia="pt-BR"/>
+        </w:rPr>
+        <w:t>Avaliar o andamento e a eficácia do esforço de teste.</w:t>
+      </w:r>
+      <w:r>
+        <w:rPr>
+          <w:rFonts w:ascii="Arial" w:eastAsia="Times New Roman" w:hAnsi="Arial" w:cs="Arial"/>
+          <w:sz w:val="24"/>
+          <w:szCs w:val="24"/>
+          <w:lang w:eastAsia="pt-BR"/>
+        </w:rPr>
+        <w:t xml:space="preserve"> </w:t>
+      </w:r>
+      <w:r>
+        <w:rPr>
+          <w:rFonts w:ascii="Arial" w:eastAsia="Times New Roman" w:hAnsi="Arial" w:cs="Arial"/>
+          <w:sz w:val="24"/>
+          <w:szCs w:val="24"/>
+          <w:lang w:eastAsia="pt-BR"/>
+        </w:rPr>
+        <w:t>Defender o nível apropriado de qualidade mediante a correção de defeitos importantes.</w:t>
+      </w:r>
+      <w:r>
+        <w:rPr>
+          <w:rFonts w:ascii="Arial" w:eastAsia="Times New Roman" w:hAnsi="Arial" w:cs="Arial"/>
+          <w:sz w:val="24"/>
+          <w:szCs w:val="24"/>
+          <w:lang w:eastAsia="pt-BR"/>
+        </w:rPr>
+        <w:t xml:space="preserve"> </w:t>
+      </w:r>
+      <w:r>
+        <w:rPr>
+          <w:rFonts w:ascii="Arial" w:eastAsia="Times New Roman" w:hAnsi="Arial" w:cs="Arial"/>
+          <w:sz w:val="24"/>
+          <w:szCs w:val="24"/>
+          <w:lang w:eastAsia="pt-BR"/>
+        </w:rPr>
+        <w:t>Defender um nível apropriado de enfoque na testabilidade durante o processo de desenvolvimento de software.</w:t>
+      </w:r>
+    </w:p>
+    <w:p>
+      <w:pPr>
+        <w:shd w:val="clear" w:color="auto" w:fill="FFFFFF"/>
+        <w:suppressAutoHyphens w:val="0"/>
+        <w:spacing w:before="100" w:beforeAutospacing="1" w:after="100" w:afterAutospacing="1" w:line="312" w:lineRule="atLeast"/>
+        <w:ind w:left="426" w:firstLine="708"/>
+        <w:jc w:val="both"/>
+        <w:rPr>
+          <w:rFonts w:ascii="Arial" w:eastAsia="Times New Roman" w:hAnsi="Arial" w:cs="Arial"/>
+          <w:sz w:val="24"/>
+          <w:szCs w:val="24"/>
+          <w:lang w:eastAsia="pt-BR"/>
+        </w:rPr>
+      </w:pPr>
+      <w:r>
+        <w:rPr>
+          <w:rFonts w:ascii="Arial" w:eastAsia="Times New Roman" w:hAnsi="Arial" w:cs="Arial"/>
+          <w:sz w:val="24"/>
+          <w:szCs w:val="24"/>
+          <w:lang w:eastAsia="pt-BR"/>
+        </w:rPr>
+        <w:t xml:space="preserve">Analista de Testes é responsável por </w:t>
+      </w:r>
+      <w:r>
+        <w:rPr>
+          <w:rFonts w:ascii="Arial" w:eastAsia="Times New Roman" w:hAnsi="Arial" w:cs="Arial"/>
+          <w:sz w:val="24"/>
+          <w:szCs w:val="24"/>
+          <w:lang w:eastAsia="pt-BR"/>
+        </w:rPr>
+        <w:t>Identificar os itens de teste alvo a serem avaliados pelo esforço de teste.</w:t>
+      </w:r>
+      <w:r>
+        <w:rPr>
+          <w:rFonts w:ascii="Arial" w:eastAsia="Times New Roman" w:hAnsi="Arial" w:cs="Arial"/>
+          <w:sz w:val="24"/>
+          <w:szCs w:val="24"/>
+          <w:lang w:eastAsia="pt-BR"/>
+        </w:rPr>
+        <w:t xml:space="preserve"> </w:t>
+      </w:r>
+      <w:r>
+        <w:rPr>
+          <w:rFonts w:ascii="Arial" w:eastAsia="Times New Roman" w:hAnsi="Arial" w:cs="Arial"/>
+          <w:sz w:val="24"/>
+          <w:szCs w:val="24"/>
+          <w:lang w:eastAsia="pt-BR"/>
+        </w:rPr>
+        <w:t>Definir os testes apropriados necessários e quaisquer dados de teste associados.</w:t>
+      </w:r>
+      <w:r>
+        <w:rPr>
+          <w:rFonts w:ascii="Arial" w:eastAsia="Times New Roman" w:hAnsi="Arial" w:cs="Arial"/>
+          <w:sz w:val="24"/>
+          <w:szCs w:val="24"/>
+          <w:lang w:eastAsia="pt-BR"/>
+        </w:rPr>
+        <w:t xml:space="preserve"> </w:t>
+      </w:r>
+      <w:r>
+        <w:rPr>
+          <w:rFonts w:ascii="Arial" w:eastAsia="Times New Roman" w:hAnsi="Arial" w:cs="Arial"/>
+          <w:sz w:val="24"/>
+          <w:szCs w:val="24"/>
+          <w:lang w:eastAsia="pt-BR"/>
+        </w:rPr>
+        <w:t>Coletar e gerenciar os dados de teste.</w:t>
+      </w:r>
+      <w:r>
+        <w:rPr>
+          <w:rFonts w:ascii="Arial" w:eastAsia="Times New Roman" w:hAnsi="Arial" w:cs="Arial"/>
+          <w:sz w:val="24"/>
+          <w:szCs w:val="24"/>
+          <w:lang w:eastAsia="pt-BR"/>
+        </w:rPr>
+        <w:t xml:space="preserve"> </w:t>
+      </w:r>
+      <w:r>
+        <w:rPr>
+          <w:rFonts w:ascii="Arial" w:eastAsia="Times New Roman" w:hAnsi="Arial" w:cs="Arial"/>
+          <w:sz w:val="24"/>
+          <w:szCs w:val="24"/>
+          <w:lang w:eastAsia="pt-BR"/>
+        </w:rPr>
+        <w:t>Avaliar o resultado de cada ciclo de teste.</w:t>
+      </w:r>
+    </w:p>
+    <w:p>
+      <w:pPr>
+        <w:shd w:val="clear" w:color="auto" w:fill="FFFFFF"/>
+        <w:suppressAutoHyphens w:val="0"/>
+        <w:spacing w:before="100" w:beforeAutospacing="1" w:after="100" w:afterAutospacing="1" w:line="312" w:lineRule="atLeast"/>
+        <w:ind w:left="426" w:firstLine="708"/>
+        <w:jc w:val="both"/>
+        <w:rPr>
+          <w:rStyle w:val="Strong"/>
+          <w:rFonts w:ascii="Arial" w:eastAsia="Times New Roman" w:hAnsi="Arial" w:cs="Arial"/>
+          <w:b w:val="0"/>
+          <w:bCs w:val="0"/>
+          <w:sz w:val="24"/>
+          <w:szCs w:val="24"/>
+          <w:lang w:eastAsia="pt-BR"/>
+        </w:rPr>
+      </w:pPr>
+      <w:r>
+        <w:rPr>
+          <w:rFonts w:ascii="Arial" w:eastAsia="Times New Roman" w:hAnsi="Arial" w:cs="Arial"/>
+          <w:sz w:val="24"/>
+          <w:szCs w:val="24"/>
+          <w:lang w:eastAsia="pt-BR"/>
+        </w:rPr>
+        <w:t xml:space="preserve">Os testadores são responsáveis por </w:t>
+      </w:r>
+      <w:r>
+        <w:rPr>
+          <w:rFonts w:ascii="Arial" w:eastAsia="Times New Roman" w:hAnsi="Arial" w:cs="Arial"/>
+          <w:sz w:val="24"/>
+          <w:szCs w:val="24"/>
+          <w:lang w:eastAsia="pt-BR"/>
+        </w:rPr>
+        <w:t>Identificar a abordagem de implementação mais apropriada para um dado teste.</w:t>
+      </w:r>
+      <w:r>
+        <w:rPr>
+          <w:rFonts w:ascii="Arial" w:eastAsia="Times New Roman" w:hAnsi="Arial" w:cs="Arial"/>
+          <w:sz w:val="24"/>
+          <w:szCs w:val="24"/>
+          <w:lang w:eastAsia="pt-BR"/>
+        </w:rPr>
+        <w:t xml:space="preserve"> </w:t>
+      </w:r>
+      <w:r>
+        <w:rPr>
+          <w:rFonts w:ascii="Arial" w:eastAsia="Times New Roman" w:hAnsi="Arial" w:cs="Arial"/>
+          <w:sz w:val="24"/>
+          <w:szCs w:val="24"/>
+          <w:lang w:eastAsia="pt-BR"/>
+        </w:rPr>
+        <w:t>Implementar testes individuais.</w:t>
+      </w:r>
+      <w:r>
+        <w:rPr>
+          <w:rFonts w:ascii="Arial" w:eastAsia="Times New Roman" w:hAnsi="Arial" w:cs="Arial"/>
+          <w:sz w:val="24"/>
+          <w:szCs w:val="24"/>
+          <w:lang w:eastAsia="pt-BR"/>
+        </w:rPr>
+        <w:t xml:space="preserve"> </w:t>
+      </w:r>
+      <w:r>
+        <w:rPr>
+          <w:rFonts w:ascii="Arial" w:eastAsia="Times New Roman" w:hAnsi="Arial" w:cs="Arial"/>
+          <w:sz w:val="24"/>
+          <w:szCs w:val="24"/>
+          <w:lang w:eastAsia="pt-BR"/>
+        </w:rPr>
+        <w:t>Configurar e executar os testes.</w:t>
+      </w:r>
+      <w:r>
+        <w:rPr>
+          <w:rFonts w:ascii="Arial" w:eastAsia="Times New Roman" w:hAnsi="Arial" w:cs="Arial"/>
+          <w:sz w:val="24"/>
+          <w:szCs w:val="24"/>
+          <w:lang w:eastAsia="pt-BR"/>
+        </w:rPr>
+        <w:t xml:space="preserve"> </w:t>
+      </w:r>
+      <w:r>
+        <w:rPr>
+          <w:rFonts w:ascii="Arial" w:eastAsia="Times New Roman" w:hAnsi="Arial" w:cs="Arial"/>
+          <w:sz w:val="24"/>
+          <w:szCs w:val="24"/>
+          <w:lang w:eastAsia="pt-BR"/>
+        </w:rPr>
+        <w:t xml:space="preserve">Registrar os resultados e </w:t>
+      </w:r>
+      <w:r>
+        <w:rPr>
+          <w:rFonts w:ascii="Arial" w:eastAsia="Times New Roman" w:hAnsi="Arial" w:cs="Arial"/>
+          <w:sz w:val="24"/>
+          <w:szCs w:val="24"/>
+          <w:lang w:eastAsia="pt-BR"/>
+        </w:rPr>
+        <w:lastRenderedPageBreak/>
+        <w:t>verificar a execução dos testes.</w:t>
+      </w:r>
+      <w:r>
+        <w:rPr>
+          <w:rFonts w:ascii="Arial" w:eastAsia="Times New Roman" w:hAnsi="Arial" w:cs="Arial"/>
+          <w:sz w:val="24"/>
+          <w:szCs w:val="24"/>
+          <w:lang w:eastAsia="pt-BR"/>
+        </w:rPr>
+        <w:t xml:space="preserve"> </w:t>
+      </w:r>
+      <w:r>
+        <w:rPr>
+          <w:rFonts w:ascii="Arial" w:eastAsia="Times New Roman" w:hAnsi="Arial" w:cs="Arial"/>
+          <w:sz w:val="24"/>
+          <w:szCs w:val="24"/>
+          <w:lang w:eastAsia="pt-BR"/>
+        </w:rPr>
+        <w:t>Analisar erros de execução e recuperar-se deles.</w:t>
+      </w:r>
+    </w:p>
+    <w:p>
+      <w:pPr>
+        <w:pStyle w:val="ListParagraph"/>
+        <w:suppressAutoHyphens w:val="0"/>
+        <w:spacing w:line="240" w:lineRule="auto"/>
+        <w:ind w:left="360" w:firstLine="0"/>
+        <w:rPr>
+          <w:rFonts w:ascii="Arial" w:hAnsi="Arial" w:cs="Arial"/>
+          <w:bCs/>
+        </w:rPr>
+      </w:pPr>
+      <w:r>
+        <w:tab/>
+      </w:r>
+      <w:r>
+        <w:tab/>
       </w:r>
     </w:p>
     <w:p>
@@ -2533,7 +3606,7 @@
     </w:p>
     <w:p>
       <w:pPr>
-        <w:pStyle w:val="PargrafodaLista"/>
+        <w:pStyle w:val="ListParagraph"/>
         <w:numPr>
           <w:ilvl w:val="0"/>
           <w:numId w:val="21"/>
@@ -2557,7 +3630,7 @@
     </w:p>
     <w:p>
       <w:pPr>
-        <w:pStyle w:val="PargrafodaLista"/>
+        <w:pStyle w:val="ListParagraph"/>
         <w:numPr>
           <w:ilvl w:val="0"/>
           <w:numId w:val="21"/>
@@ -2589,7 +3662,7 @@
     </w:p>
     <w:p>
       <w:pPr>
-        <w:pStyle w:val="PargrafodaLista"/>
+        <w:pStyle w:val="ListParagraph"/>
         <w:numPr>
           <w:ilvl w:val="0"/>
           <w:numId w:val="21"/>
@@ -2613,7 +3686,7 @@
     </w:p>
     <w:p>
       <w:pPr>
-        <w:pStyle w:val="PargrafodaLista"/>
+        <w:pStyle w:val="ListParagraph"/>
         <w:numPr>
           <w:ilvl w:val="0"/>
           <w:numId w:val="21"/>
@@ -2634,11 +3707,10 @@
         </w:rPr>
         <w:t>Estudo do Melhoria de Processos de Sofware.BR – MPS.BR</w:t>
       </w:r>
-      <w:bookmarkStart w:id="6" w:name="_GoBack"/>
-      <w:bookmarkEnd w:id="6"/>
-    </w:p>
-    <w:p>
-      <w:pPr>
+    </w:p>
+    <w:p>
+      <w:pPr>
+        <w:pStyle w:val="ListParagraph"/>
         <w:spacing w:line="254" w:lineRule="auto"/>
         <w:ind w:firstLine="0"/>
         <w:jc w:val="both"/>
@@ -2648,138 +3720,6 @@
           <w:szCs w:val="24"/>
         </w:rPr>
       </w:pPr>
-      <w:r>
-        <w:rPr>
-          <w:rFonts w:ascii="Arial" w:hAnsi="Arial" w:cs="Arial"/>
-          <w:sz w:val="24"/>
-          <w:szCs w:val="24"/>
-        </w:rPr>
-        <w:t>Igor Moura Brandão</w:t>
-      </w:r>
-    </w:p>
-    <w:p>
-      <w:pPr>
-        <w:pStyle w:val="PargrafodaLista"/>
-        <w:numPr>
-          <w:ilvl w:val="0"/>
-          <w:numId w:val="22"/>
-        </w:numPr>
-        <w:spacing w:line="254" w:lineRule="auto"/>
-        <w:jc w:val="both"/>
-        <w:rPr>
-          <w:rFonts w:ascii="Arial" w:hAnsi="Arial" w:cs="Arial"/>
-          <w:sz w:val="24"/>
-          <w:szCs w:val="24"/>
-        </w:rPr>
-      </w:pPr>
-      <w:r>
-        <w:rPr>
-          <w:rFonts w:ascii="Arial" w:hAnsi="Arial" w:cs="Arial"/>
-          <w:sz w:val="24"/>
-          <w:szCs w:val="24"/>
-        </w:rPr>
-        <w:t>Bizagi</w:t>
-      </w:r>
-    </w:p>
-    <w:p>
-      <w:pPr>
-        <w:pStyle w:val="PargrafodaLista"/>
-        <w:numPr>
-          <w:ilvl w:val="0"/>
-          <w:numId w:val="22"/>
-        </w:numPr>
-        <w:spacing w:line="254" w:lineRule="auto"/>
-        <w:jc w:val="both"/>
-        <w:rPr>
-          <w:rFonts w:ascii="Arial" w:hAnsi="Arial" w:cs="Arial"/>
-          <w:sz w:val="24"/>
-          <w:szCs w:val="24"/>
-        </w:rPr>
-      </w:pPr>
-      <w:proofErr w:type="spellStart"/>
-      <w:r>
-        <w:rPr>
-          <w:rFonts w:ascii="Arial" w:hAnsi="Arial" w:cs="Arial"/>
-          <w:sz w:val="24"/>
-          <w:szCs w:val="24"/>
-        </w:rPr>
-        <w:t>MongoDB</w:t>
-      </w:r>
-      <w:proofErr w:type="spellEnd"/>
-    </w:p>
-    <w:p>
-      <w:pPr>
-        <w:pStyle w:val="PargrafodaLista"/>
-        <w:numPr>
-          <w:ilvl w:val="0"/>
-          <w:numId w:val="22"/>
-        </w:numPr>
-        <w:spacing w:line="254" w:lineRule="auto"/>
-        <w:jc w:val="both"/>
-        <w:rPr>
-          <w:rFonts w:ascii="Arial" w:hAnsi="Arial" w:cs="Arial"/>
-          <w:sz w:val="24"/>
-          <w:szCs w:val="24"/>
-        </w:rPr>
-      </w:pPr>
-      <w:proofErr w:type="spellStart"/>
-      <w:r>
-        <w:rPr>
-          <w:rFonts w:ascii="Arial" w:hAnsi="Arial"/>
-          <w:sz w:val="24"/>
-          <w:szCs w:val="24"/>
-        </w:rPr>
-        <w:t>Angularjs</w:t>
-      </w:r>
-      <w:proofErr w:type="spellEnd"/>
-    </w:p>
-    <w:p>
-      <w:pPr>
-        <w:pStyle w:val="PargrafodaLista"/>
-        <w:numPr>
-          <w:ilvl w:val="0"/>
-          <w:numId w:val="22"/>
-        </w:numPr>
-        <w:spacing w:line="254" w:lineRule="auto"/>
-        <w:jc w:val="both"/>
-        <w:rPr>
-          <w:rFonts w:ascii="Arial" w:hAnsi="Arial" w:cs="Arial"/>
-          <w:sz w:val="24"/>
-          <w:szCs w:val="24"/>
-        </w:rPr>
-      </w:pPr>
-      <w:r>
-        <w:rPr>
-          <w:rFonts w:ascii="Arial" w:hAnsi="Arial" w:cs="Arial"/>
-          <w:sz w:val="24"/>
-          <w:szCs w:val="24"/>
-        </w:rPr>
-        <w:t>Método de Desenvolvimento Scrum</w:t>
-      </w:r>
-    </w:p>
-    <w:p>
-      <w:pPr>
-        <w:pStyle w:val="PargrafodaLista"/>
-        <w:numPr>
-          <w:ilvl w:val="0"/>
-          <w:numId w:val="22"/>
-        </w:numPr>
-        <w:spacing w:line="254" w:lineRule="auto"/>
-        <w:jc w:val="both"/>
-        <w:rPr>
-          <w:rFonts w:ascii="Arial" w:hAnsi="Arial" w:cs="Arial"/>
-          <w:sz w:val="24"/>
-          <w:szCs w:val="24"/>
-        </w:rPr>
-      </w:pPr>
-      <w:r>
-        <w:rPr>
-          <w:rFonts w:ascii="Arial" w:hAnsi="Arial" w:cs="Arial"/>
-          <w:sz w:val="24"/>
-          <w:szCs w:val="24"/>
-        </w:rPr>
-        <w:t>Estudo do Melhoria de Processos de Sofware.BR – MPS.BR</w:t>
-      </w:r>
     </w:p>
     <w:p>
       <w:pPr>
@@ -2792,31 +3732,21 @@
           <w:szCs w:val="24"/>
         </w:rPr>
       </w:pPr>
-      <w:proofErr w:type="spellStart"/>
-      <w:r>
-        <w:rPr>
-          <w:rFonts w:ascii="Arial" w:hAnsi="Arial" w:cs="Arial"/>
-          <w:sz w:val="24"/>
-          <w:szCs w:val="24"/>
-        </w:rPr>
-        <w:t>Johnathan</w:t>
-      </w:r>
-      <w:proofErr w:type="spellEnd"/>
-      <w:r>
-        <w:rPr>
-          <w:rFonts w:ascii="Arial" w:hAnsi="Arial" w:cs="Arial"/>
-          <w:sz w:val="24"/>
-          <w:szCs w:val="24"/>
-        </w:rPr>
-        <w:t xml:space="preserve"> Gomes Lima</w:t>
-      </w:r>
-    </w:p>
-    <w:p>
-      <w:pPr>
-        <w:pStyle w:val="PargrafodaLista"/>
-        <w:numPr>
-          <w:ilvl w:val="0"/>
-          <w:numId w:val="23"/>
+      <w:r>
+        <w:rPr>
+          <w:rFonts w:ascii="Arial" w:hAnsi="Arial" w:cs="Arial"/>
+          <w:sz w:val="24"/>
+          <w:szCs w:val="24"/>
+        </w:rPr>
+        <w:t>Igor Moura Brandão</w:t>
+      </w:r>
+    </w:p>
+    <w:p>
+      <w:pPr>
+        <w:pStyle w:val="ListParagraph"/>
+        <w:numPr>
+          <w:ilvl w:val="0"/>
+          <w:numId w:val="22"/>
         </w:numPr>
         <w:spacing w:line="254" w:lineRule="auto"/>
         <w:jc w:val="both"/>
@@ -2826,23 +3756,21 @@
           <w:szCs w:val="24"/>
         </w:rPr>
       </w:pPr>
-      <w:proofErr w:type="spellStart"/>
-      <w:r>
-        <w:rPr>
-          <w:rFonts w:ascii="Arial" w:hAnsi="Arial" w:cs="Arial"/>
-          <w:sz w:val="24"/>
-          <w:szCs w:val="24"/>
-        </w:rPr>
-        <w:t>Github</w:t>
-      </w:r>
-      <w:proofErr w:type="spellEnd"/>
-    </w:p>
-    <w:p>
-      <w:pPr>
-        <w:pStyle w:val="PargrafodaLista"/>
-        <w:numPr>
-          <w:ilvl w:val="0"/>
-          <w:numId w:val="23"/>
+      <w:r>
+        <w:rPr>
+          <w:rFonts w:ascii="Arial" w:hAnsi="Arial" w:cs="Arial"/>
+          <w:sz w:val="24"/>
+          <w:szCs w:val="24"/>
+        </w:rPr>
+        <w:t>Bizagi</w:t>
+      </w:r>
+    </w:p>
+    <w:p>
+      <w:pPr>
+        <w:pStyle w:val="ListParagraph"/>
+        <w:numPr>
+          <w:ilvl w:val="0"/>
+          <w:numId w:val="22"/>
         </w:numPr>
         <w:spacing w:line="254" w:lineRule="auto"/>
         <w:jc w:val="both"/>
@@ -2858,15 +3786,15 @@
           <w:sz w:val="24"/>
           <w:szCs w:val="24"/>
         </w:rPr>
-        <w:t>Método de Desenvolvimento Scrum</w:t>
-      </w:r>
-    </w:p>
-    <w:p>
-      <w:pPr>
-        <w:pStyle w:val="PargrafodaLista"/>
-        <w:numPr>
-          <w:ilvl w:val="0"/>
-          <w:numId w:val="23"/>
+        <w:t>MongoDB</w:t>
+      </w:r>
+    </w:p>
+    <w:p>
+      <w:pPr>
+        <w:pStyle w:val="ListParagraph"/>
+        <w:numPr>
+          <w:ilvl w:val="0"/>
+          <w:numId w:val="22"/>
         </w:numPr>
         <w:spacing w:line="254" w:lineRule="auto"/>
         <w:jc w:val="both"/>
@@ -2878,6 +3806,54 @@
       </w:pPr>
       <w:r>
         <w:rPr>
+          <w:rFonts w:ascii="Arial" w:hAnsi="Arial"/>
+          <w:sz w:val="24"/>
+          <w:szCs w:val="24"/>
+        </w:rPr>
+        <w:t>Angularjs</w:t>
+      </w:r>
+    </w:p>
+    <w:p>
+      <w:pPr>
+        <w:pStyle w:val="ListParagraph"/>
+        <w:numPr>
+          <w:ilvl w:val="0"/>
+          <w:numId w:val="22"/>
+        </w:numPr>
+        <w:spacing w:line="254" w:lineRule="auto"/>
+        <w:jc w:val="both"/>
+        <w:rPr>
+          <w:rFonts w:ascii="Arial" w:hAnsi="Arial" w:cs="Arial"/>
+          <w:sz w:val="24"/>
+          <w:szCs w:val="24"/>
+        </w:rPr>
+      </w:pPr>
+      <w:r>
+        <w:rPr>
+          <w:rFonts w:ascii="Arial" w:hAnsi="Arial" w:cs="Arial"/>
+          <w:sz w:val="24"/>
+          <w:szCs w:val="24"/>
+        </w:rPr>
+        <w:t>Método de Desenvolvimento Scrum</w:t>
+      </w:r>
+    </w:p>
+    <w:p>
+      <w:pPr>
+        <w:pStyle w:val="ListParagraph"/>
+        <w:numPr>
+          <w:ilvl w:val="0"/>
+          <w:numId w:val="22"/>
+        </w:numPr>
+        <w:spacing w:line="254" w:lineRule="auto"/>
+        <w:jc w:val="both"/>
+        <w:rPr>
+          <w:rFonts w:ascii="Arial" w:hAnsi="Arial" w:cs="Arial"/>
+          <w:sz w:val="24"/>
+          <w:szCs w:val="24"/>
+        </w:rPr>
+      </w:pPr>
+      <w:r>
+        <w:rPr>
           <w:rFonts w:ascii="Arial" w:hAnsi="Arial" w:cs="Arial"/>
           <w:sz w:val="24"/>
           <w:szCs w:val="24"/>
@@ -2887,6 +3863,7 @@
     </w:p>
     <w:p>
       <w:pPr>
+        <w:pStyle w:val="ListParagraph"/>
         <w:spacing w:line="254" w:lineRule="auto"/>
         <w:ind w:firstLine="0"/>
         <w:jc w:val="both"/>
@@ -2896,94 +3873,6 @@
           <w:szCs w:val="24"/>
         </w:rPr>
       </w:pPr>
-      <w:r>
-        <w:rPr>
-          <w:rFonts w:ascii="Arial" w:hAnsi="Arial" w:cs="Arial"/>
-          <w:sz w:val="24"/>
-          <w:szCs w:val="24"/>
-        </w:rPr>
-        <w:t>Breno Fernandes Daniel de Carvalho</w:t>
-      </w:r>
-    </w:p>
-    <w:p>
-      <w:pPr>
-        <w:pStyle w:val="PargrafodaLista"/>
-        <w:numPr>
-          <w:ilvl w:val="0"/>
-          <w:numId w:val="23"/>
-        </w:numPr>
-        <w:spacing w:line="254" w:lineRule="auto"/>
-        <w:jc w:val="both"/>
-        <w:rPr>
-          <w:rFonts w:ascii="Arial" w:hAnsi="Arial" w:cs="Arial"/>
-          <w:sz w:val="24"/>
-          <w:szCs w:val="24"/>
-        </w:rPr>
-      </w:pPr>
-      <w:r>
-        <w:rPr>
-          <w:rFonts w:ascii="Arial" w:hAnsi="Arial" w:cs="Arial"/>
-          <w:sz w:val="24"/>
-          <w:szCs w:val="24"/>
-        </w:rPr>
-        <w:t>GitHub</w:t>
-      </w:r>
-    </w:p>
-    <w:p>
-      <w:pPr>
-        <w:pStyle w:val="PargrafodaLista"/>
-        <w:numPr>
-          <w:ilvl w:val="0"/>
-          <w:numId w:val="23"/>
-        </w:numPr>
-        <w:spacing w:line="254" w:lineRule="auto"/>
-        <w:jc w:val="both"/>
-        <w:rPr>
-          <w:rFonts w:ascii="Arial" w:hAnsi="Arial" w:cs="Arial"/>
-          <w:sz w:val="24"/>
-          <w:szCs w:val="24"/>
-        </w:rPr>
-      </w:pPr>
-      <w:r>
-        <w:rPr>
-          <w:rFonts w:ascii="Arial" w:hAnsi="Arial" w:cs="Arial"/>
-          <w:sz w:val="24"/>
-          <w:szCs w:val="24"/>
-        </w:rPr>
-        <w:t>Método</w:t>
-      </w:r>
-      <w:r>
-        <w:rPr>
-          <w:rFonts w:ascii="Arial" w:hAnsi="Arial" w:cs="Arial"/>
-          <w:sz w:val="24"/>
-          <w:szCs w:val="24"/>
-        </w:rPr>
-        <w:t xml:space="preserve"> de Desenvolvimento Scrum</w:t>
-      </w:r>
-    </w:p>
-    <w:p>
-      <w:pPr>
-        <w:pStyle w:val="PargrafodaLista"/>
-        <w:numPr>
-          <w:ilvl w:val="0"/>
-          <w:numId w:val="23"/>
-        </w:numPr>
-        <w:spacing w:line="254" w:lineRule="auto"/>
-        <w:jc w:val="both"/>
-        <w:rPr>
-          <w:rFonts w:ascii="Arial" w:hAnsi="Arial" w:cs="Arial"/>
-          <w:sz w:val="24"/>
-          <w:szCs w:val="24"/>
-        </w:rPr>
-      </w:pPr>
-      <w:r>
-        <w:rPr>
-          <w:rFonts w:ascii="Arial" w:hAnsi="Arial" w:cs="Arial"/>
-          <w:sz w:val="24"/>
-          <w:szCs w:val="24"/>
-        </w:rPr>
-        <w:t>Estudo do Melhoria de Processos de Sofware.BR – MPS.BR</w:t>
-      </w:r>
     </w:p>
     <w:p>
       <w:pPr>
@@ -3002,15 +3891,15 @@
           <w:sz w:val="24"/>
           <w:szCs w:val="24"/>
         </w:rPr>
-        <w:t>Vinicius Carvalho Machado</w:t>
-      </w:r>
-    </w:p>
-    <w:p>
-      <w:pPr>
-        <w:pStyle w:val="PargrafodaLista"/>
-        <w:numPr>
-          <w:ilvl w:val="0"/>
-          <w:numId w:val="25"/>
+        <w:t>Johnathan Gomes Lima</w:t>
+      </w:r>
+    </w:p>
+    <w:p>
+      <w:pPr>
+        <w:pStyle w:val="ListParagraph"/>
+        <w:numPr>
+          <w:ilvl w:val="0"/>
+          <w:numId w:val="23"/>
         </w:numPr>
         <w:spacing w:line="254" w:lineRule="auto"/>
         <w:jc w:val="both"/>
@@ -3026,15 +3915,15 @@
           <w:sz w:val="24"/>
           <w:szCs w:val="24"/>
         </w:rPr>
-        <w:t>Estudo do Melhoria de Processos de Sofware.BR – MPS.BR</w:t>
-      </w:r>
-    </w:p>
-    <w:p>
-      <w:pPr>
-        <w:pStyle w:val="PargrafodaLista"/>
-        <w:numPr>
-          <w:ilvl w:val="0"/>
-          <w:numId w:val="25"/>
+        <w:t>Github</w:t>
+      </w:r>
+    </w:p>
+    <w:p>
+      <w:pPr>
+        <w:pStyle w:val="ListParagraph"/>
+        <w:numPr>
+          <w:ilvl w:val="0"/>
+          <w:numId w:val="23"/>
         </w:numPr>
         <w:spacing w:line="254" w:lineRule="auto"/>
         <w:jc w:val="both"/>
@@ -3055,6 +3944,31 @@
     </w:p>
     <w:p>
       <w:pPr>
+        <w:pStyle w:val="ListParagraph"/>
+        <w:numPr>
+          <w:ilvl w:val="0"/>
+          <w:numId w:val="23"/>
+        </w:numPr>
+        <w:spacing w:line="254" w:lineRule="auto"/>
+        <w:jc w:val="both"/>
+        <w:rPr>
+          <w:rFonts w:ascii="Arial" w:hAnsi="Arial" w:cs="Arial"/>
+          <w:sz w:val="24"/>
+          <w:szCs w:val="24"/>
+        </w:rPr>
+      </w:pPr>
+      <w:r>
+        <w:rPr>
+          <w:rFonts w:ascii="Arial" w:hAnsi="Arial" w:cs="Arial"/>
+          <w:sz w:val="24"/>
+          <w:szCs w:val="24"/>
+        </w:rPr>
+        <w:t>Estudo do Melhoria de Processos de Sofware.BR – MPS.BR</w:t>
+      </w:r>
+    </w:p>
+    <w:p>
+      <w:pPr>
+        <w:pStyle w:val="ListParagraph"/>
         <w:spacing w:line="254" w:lineRule="auto"/>
         <w:ind w:firstLine="0"/>
         <w:jc w:val="both"/>
@@ -3064,62 +3978,6 @@
           <w:szCs w:val="24"/>
         </w:rPr>
       </w:pPr>
-      <w:r>
-        <w:rPr>
-          <w:rFonts w:ascii="Arial" w:hAnsi="Arial" w:cs="Arial"/>
-          <w:sz w:val="24"/>
-          <w:szCs w:val="24"/>
-        </w:rPr>
-        <w:t>Deborah Ulacia</w:t>
-      </w:r>
-    </w:p>
-    <w:p>
-      <w:pPr>
-        <w:pStyle w:val="PargrafodaLista"/>
-        <w:numPr>
-          <w:ilvl w:val="0"/>
-          <w:numId w:val="25"/>
-        </w:numPr>
-        <w:spacing w:line="254" w:lineRule="auto"/>
-        <w:jc w:val="both"/>
-        <w:rPr>
-          <w:rFonts w:ascii="Arial" w:hAnsi="Arial" w:cs="Arial"/>
-          <w:sz w:val="24"/>
-          <w:szCs w:val="24"/>
-        </w:rPr>
-      </w:pPr>
-      <w:r>
-        <w:rPr>
-          <w:rFonts w:ascii="Arial" w:hAnsi="Arial" w:cs="Arial"/>
-          <w:sz w:val="24"/>
-          <w:szCs w:val="24"/>
-        </w:rPr>
-        <w:t>Método de Desenvolvimento Scrum</w:t>
-      </w:r>
-    </w:p>
-    <w:p>
-      <w:pPr>
-        <w:pStyle w:val="PargrafodaLista"/>
-        <w:numPr>
-          <w:ilvl w:val="0"/>
-          <w:numId w:val="25"/>
-        </w:numPr>
-        <w:spacing w:line="254" w:lineRule="auto"/>
-        <w:jc w:val="both"/>
-        <w:rPr>
-          <w:rFonts w:ascii="Arial" w:hAnsi="Arial" w:cs="Arial"/>
-          <w:sz w:val="24"/>
-          <w:szCs w:val="24"/>
-        </w:rPr>
-      </w:pPr>
-      <w:r>
-        <w:rPr>
-          <w:rFonts w:ascii="Arial" w:hAnsi="Arial" w:cs="Arial"/>
-          <w:sz w:val="24"/>
-          <w:szCs w:val="24"/>
-        </w:rPr>
-        <w:t>Estudo do Melhoria de Processos de Sofware.BR – MPS.BR</w:t>
-      </w:r>
     </w:p>
     <w:p>
       <w:pPr>
@@ -3138,16 +3996,15 @@
           <w:sz w:val="24"/>
           <w:szCs w:val="24"/>
         </w:rPr>
-        <w:lastRenderedPageBreak/>
-        <w:t>Leonardo Freitas dos Santos</w:t>
-      </w:r>
-    </w:p>
-    <w:p>
-      <w:pPr>
-        <w:pStyle w:val="PargrafodaLista"/>
-        <w:numPr>
-          <w:ilvl w:val="0"/>
-          <w:numId w:val="25"/>
+        <w:t>Breno Fernandes Daniel de Carvalho</w:t>
+      </w:r>
+    </w:p>
+    <w:p>
+      <w:pPr>
+        <w:pStyle w:val="ListParagraph"/>
+        <w:numPr>
+          <w:ilvl w:val="0"/>
+          <w:numId w:val="23"/>
         </w:numPr>
         <w:spacing w:line="254" w:lineRule="auto"/>
         <w:jc w:val="both"/>
@@ -3163,15 +4020,47 @@
           <w:sz w:val="24"/>
           <w:szCs w:val="24"/>
         </w:rPr>
-        <w:t>Método de Desenvolvimento Scrum</w:t>
-      </w:r>
-    </w:p>
-    <w:p>
-      <w:pPr>
-        <w:pStyle w:val="PargrafodaLista"/>
-        <w:numPr>
-          <w:ilvl w:val="0"/>
-          <w:numId w:val="25"/>
+        <w:t>GitHub</w:t>
+      </w:r>
+    </w:p>
+    <w:p>
+      <w:pPr>
+        <w:pStyle w:val="ListParagraph"/>
+        <w:numPr>
+          <w:ilvl w:val="0"/>
+          <w:numId w:val="23"/>
+        </w:numPr>
+        <w:spacing w:line="254" w:lineRule="auto"/>
+        <w:jc w:val="both"/>
+        <w:rPr>
+          <w:rFonts w:ascii="Arial" w:hAnsi="Arial" w:cs="Arial"/>
+          <w:sz w:val="24"/>
+          <w:szCs w:val="24"/>
+        </w:rPr>
+      </w:pPr>
+      <w:r>
+        <w:rPr>
+          <w:rFonts w:ascii="Arial" w:hAnsi="Arial" w:cs="Arial"/>
+          <w:sz w:val="24"/>
+          <w:szCs w:val="24"/>
+        </w:rPr>
+        <w:t>Método</w:t>
+      </w:r>
+      <w:r>
+        <w:rPr>
+          <w:rFonts w:ascii="Arial" w:hAnsi="Arial" w:cs="Arial"/>
+          <w:sz w:val="24"/>
+          <w:szCs w:val="24"/>
+        </w:rPr>
+        <w:t xml:space="preserve"> de Desenvolvimento Scrum</w:t>
+      </w:r>
+    </w:p>
+    <w:p>
+      <w:pPr>
+        <w:pStyle w:val="ListParagraph"/>
+        <w:numPr>
+          <w:ilvl w:val="0"/>
+          <w:numId w:val="23"/>
         </w:numPr>
         <w:spacing w:line="254" w:lineRule="auto"/>
         <w:jc w:val="both"/>
@@ -3213,6 +4102,236 @@
           <w:szCs w:val="24"/>
         </w:rPr>
       </w:pPr>
+      <w:r>
+        <w:rPr>
+          <w:rFonts w:ascii="Arial" w:hAnsi="Arial" w:cs="Arial"/>
+          <w:sz w:val="24"/>
+          <w:szCs w:val="24"/>
+        </w:rPr>
+        <w:t>Vinicius Carvalho Machado</w:t>
+      </w:r>
+    </w:p>
+    <w:p>
+      <w:pPr>
+        <w:pStyle w:val="ListParagraph"/>
+        <w:numPr>
+          <w:ilvl w:val="0"/>
+          <w:numId w:val="25"/>
+        </w:numPr>
+        <w:spacing w:line="254" w:lineRule="auto"/>
+        <w:jc w:val="both"/>
+        <w:rPr>
+          <w:rFonts w:ascii="Arial" w:hAnsi="Arial" w:cs="Arial"/>
+          <w:sz w:val="24"/>
+          <w:szCs w:val="24"/>
+        </w:rPr>
+      </w:pPr>
+      <w:r>
+        <w:rPr>
+          <w:rFonts w:ascii="Arial" w:hAnsi="Arial" w:cs="Arial"/>
+          <w:sz w:val="24"/>
+          <w:szCs w:val="24"/>
+        </w:rPr>
+        <w:t>Estudo do Melhoria de Processos de Sofware.BR – MPS.BR</w:t>
+      </w:r>
+    </w:p>
+    <w:p>
+      <w:pPr>
+        <w:pStyle w:val="ListParagraph"/>
+        <w:numPr>
+          <w:ilvl w:val="0"/>
+          <w:numId w:val="25"/>
+        </w:numPr>
+        <w:spacing w:line="254" w:lineRule="auto"/>
+        <w:jc w:val="both"/>
+        <w:rPr>
+          <w:rFonts w:ascii="Arial" w:hAnsi="Arial" w:cs="Arial"/>
+          <w:sz w:val="24"/>
+          <w:szCs w:val="24"/>
+        </w:rPr>
+      </w:pPr>
+      <w:r>
+        <w:rPr>
+          <w:rFonts w:ascii="Arial" w:hAnsi="Arial" w:cs="Arial"/>
+          <w:sz w:val="24"/>
+          <w:szCs w:val="24"/>
+        </w:rPr>
+        <w:t>Método de Desenvolvimento Scrum</w:t>
+      </w:r>
+    </w:p>
+    <w:p>
+      <w:pPr>
+        <w:spacing w:line="254" w:lineRule="auto"/>
+        <w:ind w:firstLine="0"/>
+        <w:jc w:val="both"/>
+        <w:rPr>
+          <w:rFonts w:ascii="Arial" w:hAnsi="Arial" w:cs="Arial"/>
+          <w:sz w:val="24"/>
+          <w:szCs w:val="24"/>
+        </w:rPr>
+      </w:pPr>
+    </w:p>
+    <w:p>
+      <w:pPr>
+        <w:spacing w:line="254" w:lineRule="auto"/>
+        <w:ind w:firstLine="0"/>
+        <w:jc w:val="both"/>
+        <w:rPr>
+          <w:rFonts w:ascii="Arial" w:hAnsi="Arial" w:cs="Arial"/>
+          <w:sz w:val="24"/>
+          <w:szCs w:val="24"/>
+        </w:rPr>
+      </w:pPr>
+      <w:r>
+        <w:rPr>
+          <w:rFonts w:ascii="Arial" w:hAnsi="Arial" w:cs="Arial"/>
+          <w:sz w:val="24"/>
+          <w:szCs w:val="24"/>
+        </w:rPr>
+        <w:t>Deborah Ulacia</w:t>
+      </w:r>
+    </w:p>
+    <w:p>
+      <w:pPr>
+        <w:pStyle w:val="ListParagraph"/>
+        <w:numPr>
+          <w:ilvl w:val="0"/>
+          <w:numId w:val="25"/>
+        </w:numPr>
+        <w:spacing w:line="254" w:lineRule="auto"/>
+        <w:jc w:val="both"/>
+        <w:rPr>
+          <w:rFonts w:ascii="Arial" w:hAnsi="Arial" w:cs="Arial"/>
+          <w:sz w:val="24"/>
+          <w:szCs w:val="24"/>
+        </w:rPr>
+      </w:pPr>
+      <w:r>
+        <w:rPr>
+          <w:rFonts w:ascii="Arial" w:hAnsi="Arial" w:cs="Arial"/>
+          <w:sz w:val="24"/>
+          <w:szCs w:val="24"/>
+        </w:rPr>
+        <w:t>Método de Desenvolvimento Scrum</w:t>
+      </w:r>
+    </w:p>
+    <w:p>
+      <w:pPr>
+        <w:pStyle w:val="ListParagraph"/>
+        <w:numPr>
+          <w:ilvl w:val="0"/>
+          <w:numId w:val="25"/>
+        </w:numPr>
+        <w:spacing w:line="254" w:lineRule="auto"/>
+        <w:jc w:val="both"/>
+        <w:rPr>
+          <w:rFonts w:ascii="Arial" w:hAnsi="Arial" w:cs="Arial"/>
+          <w:sz w:val="24"/>
+          <w:szCs w:val="24"/>
+        </w:rPr>
+      </w:pPr>
+      <w:r>
+        <w:rPr>
+          <w:rFonts w:ascii="Arial" w:hAnsi="Arial" w:cs="Arial"/>
+          <w:sz w:val="24"/>
+          <w:szCs w:val="24"/>
+        </w:rPr>
+        <w:t>Estudo do Melhoria de Processos de Sofware.BR – MPS.BR</w:t>
+      </w:r>
+    </w:p>
+    <w:p>
+      <w:pPr>
+        <w:spacing w:line="254" w:lineRule="auto"/>
+        <w:ind w:firstLine="0"/>
+        <w:jc w:val="both"/>
+        <w:rPr>
+          <w:rFonts w:ascii="Arial" w:hAnsi="Arial" w:cs="Arial"/>
+          <w:sz w:val="24"/>
+          <w:szCs w:val="24"/>
+        </w:rPr>
+      </w:pPr>
+    </w:p>
+    <w:p>
+      <w:pPr>
+        <w:spacing w:line="254" w:lineRule="auto"/>
+        <w:ind w:firstLine="0"/>
+        <w:jc w:val="both"/>
+        <w:rPr>
+          <w:rFonts w:ascii="Arial" w:hAnsi="Arial" w:cs="Arial"/>
+          <w:sz w:val="24"/>
+          <w:szCs w:val="24"/>
+        </w:rPr>
+      </w:pPr>
+      <w:r>
+        <w:rPr>
+          <w:rFonts w:ascii="Arial" w:hAnsi="Arial" w:cs="Arial"/>
+          <w:sz w:val="24"/>
+          <w:szCs w:val="24"/>
+        </w:rPr>
+        <w:t>Leonardo Freitas dos Santos</w:t>
+      </w:r>
+    </w:p>
+    <w:p>
+      <w:pPr>
+        <w:pStyle w:val="ListParagraph"/>
+        <w:numPr>
+          <w:ilvl w:val="0"/>
+          <w:numId w:val="25"/>
+        </w:numPr>
+        <w:spacing w:line="254" w:lineRule="auto"/>
+        <w:jc w:val="both"/>
+        <w:rPr>
+          <w:rFonts w:ascii="Arial" w:hAnsi="Arial" w:cs="Arial"/>
+          <w:sz w:val="24"/>
+          <w:szCs w:val="24"/>
+        </w:rPr>
+      </w:pPr>
+      <w:r>
+        <w:rPr>
+          <w:rFonts w:ascii="Arial" w:hAnsi="Arial" w:cs="Arial"/>
+          <w:sz w:val="24"/>
+          <w:szCs w:val="24"/>
+        </w:rPr>
+        <w:t>Método de Desenvolvimento Scrum</w:t>
+      </w:r>
+    </w:p>
+    <w:p>
+      <w:pPr>
+        <w:pStyle w:val="ListParagraph"/>
+        <w:numPr>
+          <w:ilvl w:val="0"/>
+          <w:numId w:val="25"/>
+        </w:numPr>
+        <w:spacing w:line="254" w:lineRule="auto"/>
+        <w:jc w:val="both"/>
+        <w:rPr>
+          <w:rFonts w:ascii="Arial" w:hAnsi="Arial" w:cs="Arial"/>
+          <w:sz w:val="24"/>
+          <w:szCs w:val="24"/>
+        </w:rPr>
+      </w:pPr>
+      <w:r>
+        <w:rPr>
+          <w:rFonts w:ascii="Arial" w:hAnsi="Arial" w:cs="Arial"/>
+          <w:sz w:val="24"/>
+          <w:szCs w:val="24"/>
+        </w:rPr>
+        <w:t>Estudo do Melhoria de Processos de Sofware.BR – MPS.BR</w:t>
+      </w:r>
+    </w:p>
+    <w:p>
+      <w:pPr>
+        <w:spacing w:line="254" w:lineRule="auto"/>
+        <w:ind w:firstLine="0"/>
+        <w:jc w:val="both"/>
+        <w:rPr>
+          <w:rFonts w:ascii="Arial" w:hAnsi="Arial" w:cs="Arial"/>
+          <w:sz w:val="24"/>
+          <w:szCs w:val="24"/>
+        </w:rPr>
+      </w:pPr>
+      <w:bookmarkStart w:id="5" w:name="_GoBack"/>
+      <w:bookmarkEnd w:id="5"/>
     </w:p>
     <w:sectPr>
       <w:pgSz w:w="11906" w:h="16838"/>
@@ -3226,8 +4345,8 @@
 </file>
 
 <file path=word/numbering.xml><?xml version="1.0" encoding="utf-8"?>
-<w:numbering xmlns:wpc="http://schemas.microsoft.com/office/word/2010/wordprocessingCanvas" xmlns:mc="http://schemas.openxmlformats.org/markup-compatibility/2006" xmlns:o="urn:schemas-microsoft-com:office:office" xmlns:r="http://schemas.openxmlformats.org/officeDocument/2006/relationships" xmlns:m="http://schemas.openxmlformats.org/officeDocument/2006/math" xmlns:v="urn:schemas-microsoft-com:vml" xmlns:wp14="http://schemas.microsoft.com/office/word/2010/wordprocessingDrawing" xmlns:wp="http://schemas.openxmlformats.org/drawingml/2006/wordprocessingDrawing" xmlns:w10="urn:schemas-microsoft-com:office:word" xmlns:w="http://schemas.openxmlformats.org/wordprocessingml/2006/main" xmlns:w14="http://schemas.microsoft.com/office/word/2010/wordml" xmlns:w15="http://schemas.microsoft.com/office/word/2012/wordml" xmlns:wpg="http://schemas.microsoft.com/office/word/2010/wordprocessingGroup" xmlns:wpi="http://schemas.microsoft.com/office/word/2010/wordprocessingInk" xmlns:wne="http://schemas.microsoft.com/office/word/2006/wordml" xmlns:wps="http://schemas.microsoft.com/office/word/2010/wordprocessingShape" mc:Ignorable="w14 w15 wp14">
-  <w:abstractNum w:abstractNumId="0" w15:restartNumberingAfterBreak="0">
+<w:numbering xmlns:wpc="http://schemas.microsoft.com/office/word/2010/wordprocessingCanvas" xmlns:mo="http://schemas.microsoft.com/office/mac/office/2008/main" xmlns:mc="http://schemas.openxmlformats.org/markup-compatibility/2006" xmlns:mv="urn:schemas-microsoft-com:mac:vml" xmlns:o="urn:schemas-microsoft-com:office:office" xmlns:r="http://schemas.openxmlformats.org/officeDocument/2006/relationships" xmlns:m="http://schemas.openxmlformats.org/officeDocument/2006/math" xmlns:v="urn:schemas-microsoft-com:vml" xmlns:wp14="http://schemas.microsoft.com/office/word/2010/wordprocessingDrawing" xmlns:wp="http://schemas.openxmlformats.org/drawingml/2006/wordprocessingDrawing" xmlns:w10="urn:schemas-microsoft-com:office:word" xmlns:w="http://schemas.openxmlformats.org/wordprocessingml/2006/main" xmlns:w14="http://schemas.microsoft.com/office/word/2010/wordml" xmlns:w15="http://schemas.microsoft.com/office/word/2012/wordml" xmlns:wpg="http://schemas.microsoft.com/office/word/2010/wordprocessingGroup" xmlns:wpi="http://schemas.microsoft.com/office/word/2010/wordprocessingInk" xmlns:wne="http://schemas.microsoft.com/office/word/2006/wordml" xmlns:wps="http://schemas.microsoft.com/office/word/2010/wordprocessingShape" mc:Ignorable="w14 w15 wp14">
+  <w:abstractNum w:abstractNumId="0">
     <w:nsid w:val="01677D5D"/>
     <w:multiLevelType w:val="multilevel"/>
     <w:tmpl w:val="66DA52E0"/>
@@ -3340,7 +4459,7 @@
       </w:rPr>
     </w:lvl>
   </w:abstractNum>
-  <w:abstractNum w:abstractNumId="1" w15:restartNumberingAfterBreak="0">
+  <w:abstractNum w:abstractNumId="1">
     <w:nsid w:val="0B9A44EC"/>
     <w:multiLevelType w:val="multilevel"/>
     <w:tmpl w:val="BD8C1CE0"/>
@@ -3462,7 +4581,7 @@
       </w:pPr>
     </w:lvl>
   </w:abstractNum>
-  <w:abstractNum w:abstractNumId="2" w15:restartNumberingAfterBreak="0">
+  <w:abstractNum w:abstractNumId="2">
     <w:nsid w:val="100E2076"/>
     <w:multiLevelType w:val="multilevel"/>
     <w:tmpl w:val="09FC87BA"/>
@@ -3575,7 +4694,7 @@
       </w:rPr>
     </w:lvl>
   </w:abstractNum>
-  <w:abstractNum w:abstractNumId="3" w15:restartNumberingAfterBreak="0">
+  <w:abstractNum w:abstractNumId="3">
     <w:nsid w:val="17056264"/>
     <w:multiLevelType w:val="multilevel"/>
     <w:tmpl w:val="D54C6F0E"/>
@@ -3688,7 +4807,7 @@
       </w:rPr>
     </w:lvl>
   </w:abstractNum>
-  <w:abstractNum w:abstractNumId="4" w15:restartNumberingAfterBreak="0">
+  <w:abstractNum w:abstractNumId="4">
     <w:nsid w:val="18A06328"/>
     <w:multiLevelType w:val="multilevel"/>
     <w:tmpl w:val="893C39CE"/>
@@ -3801,7 +4920,7 @@
       </w:rPr>
     </w:lvl>
   </w:abstractNum>
-  <w:abstractNum w:abstractNumId="5" w15:restartNumberingAfterBreak="0">
+  <w:abstractNum w:abstractNumId="5">
     <w:nsid w:val="28E17ADF"/>
     <w:multiLevelType w:val="multilevel"/>
     <w:tmpl w:val="0B8659AE"/>
@@ -3914,7 +5033,7 @@
       </w:rPr>
     </w:lvl>
   </w:abstractNum>
-  <w:abstractNum w:abstractNumId="6" w15:restartNumberingAfterBreak="0">
+  <w:abstractNum w:abstractNumId="6">
     <w:nsid w:val="2CBF52E1"/>
     <w:multiLevelType w:val="multilevel"/>
     <w:tmpl w:val="7EF4CC6E"/>
@@ -4027,7 +5146,120 @@
       </w:rPr>
     </w:lvl>
   </w:abstractNum>
-  <w:abstractNum w:abstractNumId="7" w15:restartNumberingAfterBreak="0">
+  <w:abstractNum w:abstractNumId="7">
+    <w:nsid w:val="2D2A5915"/>
+    <w:multiLevelType w:val="hybridMultilevel"/>
+    <w:tmpl w:val="915E2570"/>
+    <w:lvl w:ilvl="0" w:tplc="0C0A0001">
+      <w:start w:val="1"/>
+      <w:numFmt w:val="bullet"/>
+      <w:lvlText w:val=""/>
+      <w:lvlJc w:val="left"/>
+      <w:pPr>
+        <w:ind w:left="360" w:hanging="360"/>
+      </w:pPr>
+      <w:rPr>
+        <w:rFonts w:ascii="Symbol" w:hAnsi="Symbol" w:hint="default"/>
+      </w:rPr>
+    </w:lvl>
+    <w:lvl w:ilvl="1" w:tplc="0C0A0003" w:tentative="1">
+      <w:start w:val="1"/>
+      <w:numFmt w:val="bullet"/>
+      <w:lvlText w:val="o"/>
+      <w:lvlJc w:val="left"/>
+      <w:pPr>
+        <w:ind w:left="1080" w:hanging="360"/>
+      </w:pPr>
+      <w:rPr>
+        <w:rFonts w:ascii="Courier New" w:hAnsi="Courier New" w:hint="default"/>
+      </w:rPr>
+    </w:lvl>
+    <w:lvl w:ilvl="2" w:tplc="0C0A0005" w:tentative="1">
+      <w:start w:val="1"/>
+      <w:numFmt w:val="bullet"/>
+      <w:lvlText w:val=""/>
+      <w:lvlJc w:val="left"/>
+      <w:pPr>
+        <w:ind w:left="1800" w:hanging="360"/>
+      </w:pPr>
+      <w:rPr>
+        <w:rFonts w:ascii="Wingdings" w:hAnsi="Wingdings" w:hint="default"/>
+      </w:rPr>
+    </w:lvl>
+    <w:lvl w:ilvl="3" w:tplc="0C0A0001" w:tentative="1">
+      <w:start w:val="1"/>
+      <w:numFmt w:val="bullet"/>
+      <w:lvlText w:val=""/>
+      <w:lvlJc w:val="left"/>
+      <w:pPr>
+        <w:ind w:left="2520" w:hanging="360"/>
+      </w:pPr>
+      <w:rPr>
+        <w:rFonts w:ascii="Symbol" w:hAnsi="Symbol" w:hint="default"/>
+      </w:rPr>
+    </w:lvl>
+    <w:lvl w:ilvl="4" w:tplc="0C0A0003" w:tentative="1">
+      <w:start w:val="1"/>
+      <w:numFmt w:val="bullet"/>
+      <w:lvlText w:val="o"/>
+      <w:lvlJc w:val="left"/>
+      <w:pPr>
+        <w:ind w:left="3240" w:hanging="360"/>
+      </w:pPr>
+      <w:rPr>
+        <w:rFonts w:ascii="Courier New" w:hAnsi="Courier New" w:hint="default"/>
+      </w:rPr>
+    </w:lvl>
+    <w:lvl w:ilvl="5" w:tplc="0C0A0005" w:tentative="1">
+      <w:start w:val="1"/>
+      <w:numFmt w:val="bullet"/>
+      <w:lvlText w:val=""/>
+      <w:lvlJc w:val="left"/>
+      <w:pPr>
+        <w:ind w:left="3960" w:hanging="360"/>
+      </w:pPr>
+      <w:rPr>
+        <w:rFonts w:ascii="Wingdings" w:hAnsi="Wingdings" w:hint="default"/>
+      </w:rPr>
+    </w:lvl>
+    <w:lvl w:ilvl="6" w:tplc="0C0A0001" w:tentative="1">
+      <w:start w:val="1"/>
+      <w:numFmt w:val="bullet"/>
+      <w:lvlText w:val=""/>
+      <w:lvlJc w:val="left"/>
+      <w:pPr>
+        <w:ind w:left="4680" w:hanging="360"/>
+      </w:pPr>
+      <w:rPr>
+        <w:rFonts w:ascii="Symbol" w:hAnsi="Symbol" w:hint="default"/>
+      </w:rPr>
+    </w:lvl>
+    <w:lvl w:ilvl="7" w:tplc="0C0A0003" w:tentative="1">
+      <w:start w:val="1"/>
+      <w:numFmt w:val="bullet"/>
+      <w:lvlText w:val="o"/>
+      <w:lvlJc w:val="left"/>
+      <w:pPr>
+        <w:ind w:left="5400" w:hanging="360"/>
+      </w:pPr>
+      <w:rPr>
+        <w:rFonts w:ascii="Courier New" w:hAnsi="Courier New" w:hint="default"/>
+      </w:rPr>
+    </w:lvl>
+    <w:lvl w:ilvl="8" w:tplc="0C0A0005" w:tentative="1">
+      <w:start w:val="1"/>
+      <w:numFmt w:val="bullet"/>
+      <w:lvlText w:val=""/>
+      <w:lvlJc w:val="left"/>
+      <w:pPr>
+        <w:ind w:left="6120" w:hanging="360"/>
+      </w:pPr>
+      <w:rPr>
+        <w:rFonts w:ascii="Wingdings" w:hAnsi="Wingdings" w:hint="default"/>
+      </w:rPr>
+    </w:lvl>
+  </w:abstractNum>
+  <w:abstractNum w:abstractNumId="8">
     <w:nsid w:val="36A93B40"/>
     <w:multiLevelType w:val="hybridMultilevel"/>
     <w:tmpl w:val="8B68959C"/>
@@ -4140,7 +5372,7 @@
       </w:rPr>
     </w:lvl>
   </w:abstractNum>
-  <w:abstractNum w:abstractNumId="8" w15:restartNumberingAfterBreak="0">
+  <w:abstractNum w:abstractNumId="9">
     <w:nsid w:val="3AE35998"/>
     <w:multiLevelType w:val="hybridMultilevel"/>
     <w:tmpl w:val="8F2E5578"/>
@@ -4253,7 +5485,7 @@
       </w:rPr>
     </w:lvl>
   </w:abstractNum>
-  <w:abstractNum w:abstractNumId="9" w15:restartNumberingAfterBreak="0">
+  <w:abstractNum w:abstractNumId="10">
     <w:nsid w:val="42515C1A"/>
     <w:multiLevelType w:val="multilevel"/>
     <w:tmpl w:val="1B68B13E"/>
@@ -4366,7 +5598,7 @@
       </w:rPr>
     </w:lvl>
   </w:abstractNum>
-  <w:abstractNum w:abstractNumId="10" w15:restartNumberingAfterBreak="0">
+  <w:abstractNum w:abstractNumId="11">
     <w:nsid w:val="44536994"/>
     <w:multiLevelType w:val="multilevel"/>
     <w:tmpl w:val="1BF86462"/>
@@ -4479,7 +5711,7 @@
       </w:rPr>
     </w:lvl>
   </w:abstractNum>
-  <w:abstractNum w:abstractNumId="11" w15:restartNumberingAfterBreak="0">
+  <w:abstractNum w:abstractNumId="12">
     <w:nsid w:val="46D93518"/>
     <w:multiLevelType w:val="multilevel"/>
     <w:tmpl w:val="1D2C8026"/>
@@ -4592,7 +5824,7 @@
       </w:rPr>
     </w:lvl>
   </w:abstractNum>
-  <w:abstractNum w:abstractNumId="12" w15:restartNumberingAfterBreak="0">
+  <w:abstractNum w:abstractNumId="13">
     <w:nsid w:val="48BC06F2"/>
     <w:multiLevelType w:val="multilevel"/>
     <w:tmpl w:val="53E8605C"/>
@@ -4705,7 +5937,7 @@
       </w:rPr>
     </w:lvl>
   </w:abstractNum>
-  <w:abstractNum w:abstractNumId="13" w15:restartNumberingAfterBreak="0">
+  <w:abstractNum w:abstractNumId="14">
     <w:nsid w:val="584461DE"/>
     <w:multiLevelType w:val="multilevel"/>
     <w:tmpl w:val="BCDE1034"/>
@@ -4818,7 +6050,7 @@
       </w:rPr>
     </w:lvl>
   </w:abstractNum>
-  <w:abstractNum w:abstractNumId="14" w15:restartNumberingAfterBreak="0">
+  <w:abstractNum w:abstractNumId="15">
     <w:nsid w:val="5B796EA6"/>
     <w:multiLevelType w:val="multilevel"/>
     <w:tmpl w:val="4F642BBE"/>
@@ -4931,7 +6163,7 @@
       </w:rPr>
     </w:lvl>
   </w:abstractNum>
-  <w:abstractNum w:abstractNumId="15" w15:restartNumberingAfterBreak="0">
+  <w:abstractNum w:abstractNumId="16">
     <w:nsid w:val="5C514A83"/>
     <w:multiLevelType w:val="hybridMultilevel"/>
     <w:tmpl w:val="9048887E"/>
@@ -5044,7 +6276,7 @@
       </w:rPr>
     </w:lvl>
   </w:abstractNum>
-  <w:abstractNum w:abstractNumId="16" w15:restartNumberingAfterBreak="0">
+  <w:abstractNum w:abstractNumId="17">
     <w:nsid w:val="67334B36"/>
     <w:multiLevelType w:val="multilevel"/>
     <w:tmpl w:val="47FE3866"/>
@@ -5157,7 +6389,7 @@
       </w:rPr>
     </w:lvl>
   </w:abstractNum>
-  <w:abstractNum w:abstractNumId="17" w15:restartNumberingAfterBreak="0">
+  <w:abstractNum w:abstractNumId="18">
     <w:nsid w:val="6A6D1873"/>
     <w:multiLevelType w:val="multilevel"/>
     <w:tmpl w:val="3992E17A"/>
@@ -5270,7 +6502,7 @@
       </w:rPr>
     </w:lvl>
   </w:abstractNum>
-  <w:abstractNum w:abstractNumId="18" w15:restartNumberingAfterBreak="0">
+  <w:abstractNum w:abstractNumId="19">
     <w:nsid w:val="6B1C544F"/>
     <w:multiLevelType w:val="multilevel"/>
     <w:tmpl w:val="32E2754A"/>
@@ -5383,7 +6615,7 @@
       </w:rPr>
     </w:lvl>
   </w:abstractNum>
-  <w:abstractNum w:abstractNumId="19" w15:restartNumberingAfterBreak="0">
+  <w:abstractNum w:abstractNumId="20">
     <w:nsid w:val="73EB627F"/>
     <w:multiLevelType w:val="hybridMultilevel"/>
     <w:tmpl w:val="C050610C"/>
@@ -5496,7 +6728,7 @@
       </w:rPr>
     </w:lvl>
   </w:abstractNum>
-  <w:abstractNum w:abstractNumId="20" w15:restartNumberingAfterBreak="0">
+  <w:abstractNum w:abstractNumId="21">
     <w:nsid w:val="75994A78"/>
     <w:multiLevelType w:val="multilevel"/>
     <w:tmpl w:val="65BAF0C4"/>
@@ -5609,7 +6841,7 @@
       </w:rPr>
     </w:lvl>
   </w:abstractNum>
-  <w:abstractNum w:abstractNumId="21" w15:restartNumberingAfterBreak="0">
+  <w:abstractNum w:abstractNumId="22">
     <w:nsid w:val="79D65F59"/>
     <w:multiLevelType w:val="multilevel"/>
     <w:tmpl w:val="6B4A6120"/>
@@ -5722,7 +6954,7 @@
       </w:rPr>
     </w:lvl>
   </w:abstractNum>
-  <w:abstractNum w:abstractNumId="22" w15:restartNumberingAfterBreak="0">
+  <w:abstractNum w:abstractNumId="23">
     <w:nsid w:val="7B2E574F"/>
     <w:multiLevelType w:val="multilevel"/>
     <w:tmpl w:val="5D785ACC"/>
@@ -5835,7 +7067,7 @@
       </w:rPr>
     </w:lvl>
   </w:abstractNum>
-  <w:abstractNum w:abstractNumId="23" w15:restartNumberingAfterBreak="0">
+  <w:abstractNum w:abstractNumId="24">
     <w:nsid w:val="7BC219A9"/>
     <w:multiLevelType w:val="hybridMultilevel"/>
     <w:tmpl w:val="609A8B58"/>
@@ -5948,7 +7180,7 @@
       </w:rPr>
     </w:lvl>
   </w:abstractNum>
-  <w:abstractNum w:abstractNumId="24" w15:restartNumberingAfterBreak="0">
+  <w:abstractNum w:abstractNumId="25">
     <w:nsid w:val="7D10285E"/>
     <w:multiLevelType w:val="multilevel"/>
     <w:tmpl w:val="B0900C02"/>
@@ -6065,37 +7297,37 @@
     <w:abstractNumId w:val="2"/>
   </w:num>
   <w:num w:numId="2">
-    <w:abstractNumId w:val="12"/>
+    <w:abstractNumId w:val="13"/>
   </w:num>
   <w:num w:numId="3">
     <w:abstractNumId w:val="0"/>
   </w:num>
   <w:num w:numId="4">
-    <w:abstractNumId w:val="22"/>
+    <w:abstractNumId w:val="23"/>
   </w:num>
   <w:num w:numId="5">
-    <w:abstractNumId w:val="14"/>
+    <w:abstractNumId w:val="15"/>
   </w:num>
   <w:num w:numId="6">
-    <w:abstractNumId w:val="9"/>
+    <w:abstractNumId w:val="10"/>
   </w:num>
   <w:num w:numId="7">
     <w:abstractNumId w:val="4"/>
   </w:num>
   <w:num w:numId="8">
-    <w:abstractNumId w:val="21"/>
+    <w:abstractNumId w:val="22"/>
   </w:num>
   <w:num w:numId="9">
-    <w:abstractNumId w:val="10"/>
+    <w:abstractNumId w:val="11"/>
   </w:num>
   <w:num w:numId="10">
-    <w:abstractNumId w:val="11"/>
+    <w:abstractNumId w:val="12"/>
   </w:num>
   <w:num w:numId="11">
-    <w:abstractNumId w:val="16"/>
+    <w:abstractNumId w:val="17"/>
   </w:num>
   <w:num w:numId="12">
-    <w:abstractNumId w:val="20"/>
+    <w:abstractNumId w:val="21"/>
   </w:num>
   <w:num w:numId="13">
     <w:abstractNumId w:val="6"/>
@@ -6104,37 +7336,40 @@
     <w:abstractNumId w:val="5"/>
   </w:num>
   <w:num w:numId="15">
-    <w:abstractNumId w:val="17"/>
+    <w:abstractNumId w:val="18"/>
   </w:num>
   <w:num w:numId="16">
-    <w:abstractNumId w:val="13"/>
+    <w:abstractNumId w:val="14"/>
   </w:num>
   <w:num w:numId="17">
-    <w:abstractNumId w:val="24"/>
+    <w:abstractNumId w:val="25"/>
   </w:num>
   <w:num w:numId="18">
     <w:abstractNumId w:val="3"/>
   </w:num>
   <w:num w:numId="19">
-    <w:abstractNumId w:val="18"/>
+    <w:abstractNumId w:val="19"/>
   </w:num>
   <w:num w:numId="20">
     <w:abstractNumId w:val="1"/>
   </w:num>
   <w:num w:numId="21">
-    <w:abstractNumId w:val="23"/>
+    <w:abstractNumId w:val="24"/>
   </w:num>
   <w:num w:numId="22">
-    <w:abstractNumId w:val="15"/>
+    <w:abstractNumId w:val="16"/>
   </w:num>
   <w:num w:numId="23">
+    <w:abstractNumId w:val="9"/>
+  </w:num>
+  <w:num w:numId="24">
     <w:abstractNumId w:val="8"/>
   </w:num>
-  <w:num w:numId="24">
+  <w:num w:numId="25">
+    <w:abstractNumId w:val="20"/>
+  </w:num>
+  <w:num w:numId="26">
     <w:abstractNumId w:val="7"/>
-  </w:num>
-  <w:num w:numId="25">
-    <w:abstractNumId w:val="19"/>
   </w:num>
 </w:numbering>
 </file>
@@ -6156,7 +7391,7 @@
       </w:pPr>
     </w:pPrDefault>
   </w:docDefaults>
-  <w:latentStyles w:defLockedState="0" w:defUIPriority="99" w:defSemiHidden="0" w:defUnhideWhenUsed="0" w:defQFormat="0" w:count="371">
+  <w:latentStyles w:defLockedState="0" w:defUIPriority="99" w:defSemiHidden="0" w:defUnhideWhenUsed="0" w:defQFormat="0" w:count="380">
     <w:lsdException w:name="Normal" w:uiPriority="0" w:qFormat="1"/>
     <w:lsdException w:name="heading 1" w:uiPriority="9" w:qFormat="1"/>
     <w:lsdException w:name="heading 2" w:semiHidden="1" w:uiPriority="9" w:unhideWhenUsed="1" w:qFormat="1"/>
@@ -6336,7 +7571,7 @@
     <w:lsdException w:name="Medium Shading 2 Accent 1" w:uiPriority="64"/>
     <w:lsdException w:name="Medium List 1 Accent 1" w:uiPriority="65"/>
     <w:lsdException w:name="Revision" w:semiHidden="1"/>
-    <w:lsdException w:name="List Paragraph" w:uiPriority="0" w:qFormat="1"/>
+    <w:lsdException w:name="List Paragraph" w:uiPriority="34" w:qFormat="1"/>
     <w:lsdException w:name="Quote" w:uiPriority="29" w:qFormat="1"/>
     <w:lsdException w:name="Intense Quote" w:uiPriority="30" w:qFormat="1"/>
     <w:lsdException w:name="Medium List 2 Accent 1" w:uiPriority="66"/>
@@ -6541,13 +7776,13 @@
       <w:lang w:eastAsia="en-US"/>
     </w:rPr>
   </w:style>
-  <w:style w:type="character" w:default="1" w:styleId="Fontepargpadro">
+  <w:style w:type="character" w:default="1" w:styleId="DefaultParagraphFont">
     <w:name w:val="Default Paragraph Font"/>
     <w:uiPriority w:val="1"/>
     <w:semiHidden/>
     <w:unhideWhenUsed/>
   </w:style>
-  <w:style w:type="table" w:default="1" w:styleId="Tabelanormal">
+  <w:style w:type="table" w:default="1" w:styleId="TableNormal">
     <w:name w:val="Normal Table"/>
     <w:uiPriority w:val="99"/>
     <w:semiHidden/>
@@ -6562,7 +7797,7 @@
       </w:tblCellMar>
     </w:tblPr>
   </w:style>
-  <w:style w:type="numbering" w:default="1" w:styleId="Semlista">
+  <w:style w:type="numbering" w:default="1" w:styleId="NoList">
     <w:name w:val="No List"/>
     <w:uiPriority w:val="99"/>
     <w:semiHidden/>
@@ -6576,11 +7811,11 @@
   </w:style>
   <w:style w:type="character" w:customStyle="1" w:styleId="apple-converted-space">
     <w:name w:val="apple-converted-space"/>
-    <w:basedOn w:val="Fontepargpadro"/>
+    <w:basedOn w:val="DefaultParagraphFont"/>
   </w:style>
   <w:style w:type="character" w:customStyle="1" w:styleId="il">
     <w:name w:val="il"/>
-    <w:basedOn w:val="Fontepargpadro"/>
+    <w:basedOn w:val="DefaultParagraphFont"/>
   </w:style>
   <w:style w:type="character" w:customStyle="1" w:styleId="ListLabel2">
     <w:name w:val="ListLabel 2"/>
@@ -6639,7 +7874,7 @@
       <w:spacing w:after="120"/>
     </w:pPr>
   </w:style>
-  <w:style w:type="paragraph" w:styleId="Lista">
+  <w:style w:type="paragraph" w:styleId="List">
     <w:name w:val="List"/>
     <w:pPr>
       <w:widowControl w:val="0"/>
@@ -6652,7 +7887,7 @@
       <w:lang w:eastAsia="zh-CN" w:bidi="hi-IN"/>
     </w:rPr>
   </w:style>
-  <w:style w:type="paragraph" w:styleId="Legenda">
+  <w:style w:type="paragraph" w:styleId="Caption">
     <w:name w:val="caption"/>
     <w:basedOn w:val="Normal"/>
     <w:pPr>
@@ -6677,7 +7912,7 @@
       <w:rFonts w:cs="Lohit Devanagari"/>
     </w:rPr>
   </w:style>
-  <w:style w:type="paragraph" w:styleId="Ttulo">
+  <w:style w:type="paragraph" w:styleId="Title">
     <w:name w:val="Title"/>
     <w:basedOn w:val="Normal"/>
     <w:pPr>
@@ -6707,14 +7942,27 @@
       <w:rFonts w:cs="Mangal"/>
     </w:rPr>
   </w:style>
-  <w:style w:type="paragraph" w:styleId="PargrafodaLista">
+  <w:style w:type="paragraph" w:styleId="ListParagraph">
     <w:name w:val="List Paragraph"/>
     <w:basedOn w:val="Normal"/>
+    <w:uiPriority w:val="34"/>
+    <w:qFormat/>
     <w:pPr>
       <w:spacing w:after="0"/>
       <w:ind w:left="720"/>
       <w:contextualSpacing/>
     </w:pPr>
+  </w:style>
+  <w:style w:type="character" w:styleId="Strong">
+    <w:name w:val="Strong"/>
+    <w:basedOn w:val="DefaultParagraphFont"/>
+    <w:uiPriority w:val="22"/>
+    <w:qFormat/>
+    <w:rsid w:val="00DC57C3"/>
+    <w:rPr>
+      <w:b/>
+      <w:bCs/>
+    </w:rPr>
   </w:style>
 </w:styles>
 </file>

</xml_diff>